<commit_message>
updated log and FIR
</commit_message>
<xml_diff>
--- a/Log.docx
+++ b/Log.docx
@@ -4,6 +4,9 @@
   <w:body>
     <w:p>
       <w:r>
+        <w:rPr>
+          <w:noProof/>
+        </w:rPr>
         <w:drawing>
           <wp:inline distT="0" distB="0" distL="0" distR="0" wp14:anchorId="4FFC8677" wp14:editId="093C9B6F">
             <wp:extent cx="5731510" cy="4667885"/>
@@ -44,6 +47,9 @@
     <w:p/>
     <w:p>
       <w:r>
+        <w:rPr>
+          <w:noProof/>
+        </w:rPr>
         <w:lastRenderedPageBreak/>
         <w:drawing>
           <wp:inline distT="0" distB="0" distL="0" distR="0" wp14:anchorId="1E2F0987" wp14:editId="50F579C9">
@@ -84,7 +90,2612 @@
     </w:p>
     <w:p/>
     <w:p/>
-    <w:p/>
+    <w:p>
+      <w:r>
+        <w:rPr>
+          <w:noProof/>
+        </w:rPr>
+        <w:lastRenderedPageBreak/>
+        <w:drawing>
+          <wp:inline distT="0" distB="0" distL="0" distR="0" wp14:anchorId="0B266D03" wp14:editId="3892F80C">
+            <wp:extent cx="5731510" cy="3941445"/>
+            <wp:effectExtent l="0" t="0" r="2540" b="1905"/>
+            <wp:docPr id="1597342019" name="Picture 1" descr="A screenshot of a computer&#10;&#10;Description automatically generated"/>
+            <wp:cNvGraphicFramePr>
+              <a:graphicFrameLocks xmlns:a="http://schemas.openxmlformats.org/drawingml/2006/main" noChangeAspect="1"/>
+            </wp:cNvGraphicFramePr>
+            <a:graphic xmlns:a="http://schemas.openxmlformats.org/drawingml/2006/main">
+              <a:graphicData uri="http://schemas.openxmlformats.org/drawingml/2006/picture">
+                <pic:pic xmlns:pic="http://schemas.openxmlformats.org/drawingml/2006/picture">
+                  <pic:nvPicPr>
+                    <pic:cNvPr id="1597342019" name="Picture 1" descr="A screenshot of a computer&#10;&#10;Description automatically generated"/>
+                    <pic:cNvPicPr/>
+                  </pic:nvPicPr>
+                  <pic:blipFill>
+                    <a:blip r:embed="rId6"/>
+                    <a:stretch>
+                      <a:fillRect/>
+                    </a:stretch>
+                  </pic:blipFill>
+                  <pic:spPr>
+                    <a:xfrm>
+                      <a:off x="0" y="0"/>
+                      <a:ext cx="5731510" cy="3941445"/>
+                    </a:xfrm>
+                    <a:prstGeom prst="rect">
+                      <a:avLst/>
+                    </a:prstGeom>
+                  </pic:spPr>
+                </pic:pic>
+              </a:graphicData>
+            </a:graphic>
+          </wp:inline>
+        </w:drawing>
+      </w:r>
+    </w:p>
+    <w:p/>
+    <w:p/>
+    <w:p/>
+    <w:p/>
+    <w:p/>
+    <w:p/>
+    <w:p/>
+    <w:p/>
+    <w:p/>
+    <w:p/>
+    <w:p/>
+    <w:p/>
+    <w:p/>
+    <w:p/>
+    <w:p/>
+    <w:p/>
+    <w:p>
+      <w:proofErr w:type="spellStart"/>
+      <w:r>
+        <w:t>AL_sig</w:t>
+      </w:r>
+      <w:proofErr w:type="spellEnd"/>
+    </w:p>
+    <w:p>
+      <w:r>
+        <w:drawing>
+          <wp:anchor distT="0" distB="0" distL="114300" distR="114300" simplePos="0" relativeHeight="251658240" behindDoc="0" locked="0" layoutInCell="1" allowOverlap="1" wp14:anchorId="4793C040" wp14:editId="0A064D26">
+            <wp:simplePos x="0" y="0"/>
+            <wp:positionH relativeFrom="margin">
+              <wp:align>right</wp:align>
+            </wp:positionH>
+            <wp:positionV relativeFrom="paragraph">
+              <wp:posOffset>197485</wp:posOffset>
+            </wp:positionV>
+            <wp:extent cx="5731510" cy="3897630"/>
+            <wp:effectExtent l="0" t="0" r="2540" b="7620"/>
+            <wp:wrapTopAndBottom/>
+            <wp:docPr id="731045090" name="Picture 1" descr="A graph with blue lines&#10;&#10;AI-generated content may be incorrect."/>
+            <wp:cNvGraphicFramePr>
+              <a:graphicFrameLocks xmlns:a="http://schemas.openxmlformats.org/drawingml/2006/main" noChangeAspect="1"/>
+            </wp:cNvGraphicFramePr>
+            <a:graphic xmlns:a="http://schemas.openxmlformats.org/drawingml/2006/main">
+              <a:graphicData uri="http://schemas.openxmlformats.org/drawingml/2006/picture">
+                <pic:pic xmlns:pic="http://schemas.openxmlformats.org/drawingml/2006/picture">
+                  <pic:nvPicPr>
+                    <pic:cNvPr id="731045090" name="Picture 1" descr="A graph with blue lines&#10;&#10;AI-generated content may be incorrect."/>
+                    <pic:cNvPicPr/>
+                  </pic:nvPicPr>
+                  <pic:blipFill>
+                    <a:blip r:embed="rId7">
+                      <a:extLst>
+                        <a:ext uri="{28A0092B-C50C-407E-A947-70E740481C1C}">
+                          <a14:useLocalDpi xmlns:a14="http://schemas.microsoft.com/office/drawing/2010/main" val="0"/>
+                        </a:ext>
+                      </a:extLst>
+                    </a:blip>
+                    <a:stretch>
+                      <a:fillRect/>
+                    </a:stretch>
+                  </pic:blipFill>
+                  <pic:spPr>
+                    <a:xfrm>
+                      <a:off x="0" y="0"/>
+                      <a:ext cx="5731510" cy="3897630"/>
+                    </a:xfrm>
+                    <a:prstGeom prst="rect">
+                      <a:avLst/>
+                    </a:prstGeom>
+                  </pic:spPr>
+                </pic:pic>
+              </a:graphicData>
+            </a:graphic>
+            <wp14:sizeRelH relativeFrom="page">
+              <wp14:pctWidth>0</wp14:pctWidth>
+            </wp14:sizeRelH>
+            <wp14:sizeRelV relativeFrom="page">
+              <wp14:pctHeight>0</wp14:pctHeight>
+            </wp14:sizeRelV>
+          </wp:anchor>
+        </w:drawing>
+      </w:r>
+    </w:p>
+    <w:p/>
+    <w:p>
+      <w:proofErr w:type="spellStart"/>
+      <w:r>
+        <w:t>FC_sig</w:t>
+      </w:r>
+      <w:proofErr w:type="spellEnd"/>
+    </w:p>
+    <w:p/>
+    <w:p/>
+    <w:p/>
+    <w:p/>
+    <w:p/>
+    <w:p/>
+    <w:p/>
+    <w:p/>
+    <w:p/>
+    <w:p/>
+    <w:p/>
+    <w:p>
+      <w:r>
+        <w:lastRenderedPageBreak/>
+        <w:drawing>
+          <wp:anchor distT="0" distB="0" distL="114300" distR="114300" simplePos="0" relativeHeight="251659264" behindDoc="0" locked="0" layoutInCell="1" allowOverlap="1" wp14:anchorId="10A23E07" wp14:editId="00BD4692">
+            <wp:simplePos x="0" y="0"/>
+            <wp:positionH relativeFrom="margin">
+              <wp:posOffset>-180340</wp:posOffset>
+            </wp:positionH>
+            <wp:positionV relativeFrom="paragraph">
+              <wp:posOffset>0</wp:posOffset>
+            </wp:positionV>
+            <wp:extent cx="5731510" cy="3916680"/>
+            <wp:effectExtent l="0" t="0" r="2540" b="7620"/>
+            <wp:wrapTopAndBottom/>
+            <wp:docPr id="417426887" name="Picture 1" descr="A graph with blue lines&#10;&#10;AI-generated content may be incorrect."/>
+            <wp:cNvGraphicFramePr>
+              <a:graphicFrameLocks xmlns:a="http://schemas.openxmlformats.org/drawingml/2006/main" noChangeAspect="1"/>
+            </wp:cNvGraphicFramePr>
+            <a:graphic xmlns:a="http://schemas.openxmlformats.org/drawingml/2006/main">
+              <a:graphicData uri="http://schemas.openxmlformats.org/drawingml/2006/picture">
+                <pic:pic xmlns:pic="http://schemas.openxmlformats.org/drawingml/2006/picture">
+                  <pic:nvPicPr>
+                    <pic:cNvPr id="417426887" name="Picture 1" descr="A graph with blue lines&#10;&#10;AI-generated content may be incorrect."/>
+                    <pic:cNvPicPr/>
+                  </pic:nvPicPr>
+                  <pic:blipFill>
+                    <a:blip r:embed="rId8">
+                      <a:extLst>
+                        <a:ext uri="{28A0092B-C50C-407E-A947-70E740481C1C}">
+                          <a14:useLocalDpi xmlns:a14="http://schemas.microsoft.com/office/drawing/2010/main" val="0"/>
+                        </a:ext>
+                      </a:extLst>
+                    </a:blip>
+                    <a:stretch>
+                      <a:fillRect/>
+                    </a:stretch>
+                  </pic:blipFill>
+                  <pic:spPr>
+                    <a:xfrm>
+                      <a:off x="0" y="0"/>
+                      <a:ext cx="5731510" cy="3916680"/>
+                    </a:xfrm>
+                    <a:prstGeom prst="rect">
+                      <a:avLst/>
+                    </a:prstGeom>
+                  </pic:spPr>
+                </pic:pic>
+              </a:graphicData>
+            </a:graphic>
+            <wp14:sizeRelH relativeFrom="page">
+              <wp14:pctWidth>0</wp14:pctWidth>
+            </wp14:sizeRelH>
+            <wp14:sizeRelV relativeFrom="page">
+              <wp14:pctHeight>0</wp14:pctHeight>
+            </wp14:sizeRelV>
+          </wp:anchor>
+        </w:drawing>
+      </w:r>
+    </w:p>
+    <w:p/>
+    <w:p>
+      <w:r>
+        <w:drawing>
+          <wp:anchor distT="0" distB="0" distL="114300" distR="114300" simplePos="0" relativeHeight="251661312" behindDoc="0" locked="0" layoutInCell="1" allowOverlap="1" wp14:anchorId="4A86910B" wp14:editId="31B15379">
+            <wp:simplePos x="0" y="0"/>
+            <wp:positionH relativeFrom="margin">
+              <wp:align>center</wp:align>
+            </wp:positionH>
+            <wp:positionV relativeFrom="paragraph">
+              <wp:posOffset>389448</wp:posOffset>
+            </wp:positionV>
+            <wp:extent cx="5731510" cy="3912235"/>
+            <wp:effectExtent l="0" t="0" r="2540" b="0"/>
+            <wp:wrapTopAndBottom/>
+            <wp:docPr id="1075396176" name="Picture 1" descr="A graph with blue lines&#10;&#10;AI-generated content may be incorrect."/>
+            <wp:cNvGraphicFramePr>
+              <a:graphicFrameLocks xmlns:a="http://schemas.openxmlformats.org/drawingml/2006/main" noChangeAspect="1"/>
+            </wp:cNvGraphicFramePr>
+            <a:graphic xmlns:a="http://schemas.openxmlformats.org/drawingml/2006/main">
+              <a:graphicData uri="http://schemas.openxmlformats.org/drawingml/2006/picture">
+                <pic:pic xmlns:pic="http://schemas.openxmlformats.org/drawingml/2006/picture">
+                  <pic:nvPicPr>
+                    <pic:cNvPr id="1075396176" name="Picture 1" descr="A graph with blue lines&#10;&#10;AI-generated content may be incorrect."/>
+                    <pic:cNvPicPr/>
+                  </pic:nvPicPr>
+                  <pic:blipFill>
+                    <a:blip r:embed="rId9">
+                      <a:extLst>
+                        <a:ext uri="{28A0092B-C50C-407E-A947-70E740481C1C}">
+                          <a14:useLocalDpi xmlns:a14="http://schemas.microsoft.com/office/drawing/2010/main" val="0"/>
+                        </a:ext>
+                      </a:extLst>
+                    </a:blip>
+                    <a:stretch>
+                      <a:fillRect/>
+                    </a:stretch>
+                  </pic:blipFill>
+                  <pic:spPr>
+                    <a:xfrm>
+                      <a:off x="0" y="0"/>
+                      <a:ext cx="5731510" cy="3912235"/>
+                    </a:xfrm>
+                    <a:prstGeom prst="rect">
+                      <a:avLst/>
+                    </a:prstGeom>
+                  </pic:spPr>
+                </pic:pic>
+              </a:graphicData>
+            </a:graphic>
+            <wp14:sizeRelH relativeFrom="page">
+              <wp14:pctWidth>0</wp14:pctWidth>
+            </wp14:sizeRelH>
+            <wp14:sizeRelV relativeFrom="page">
+              <wp14:pctHeight>0</wp14:pctHeight>
+            </wp14:sizeRelV>
+          </wp:anchor>
+        </w:drawing>
+      </w:r>
+      <w:proofErr w:type="spellStart"/>
+      <w:r>
+        <w:t>AL_sig_mu</w:t>
+      </w:r>
+      <w:proofErr w:type="spellEnd"/>
+    </w:p>
+    <w:p>
+      <w:proofErr w:type="spellStart"/>
+      <w:r>
+        <w:lastRenderedPageBreak/>
+        <w:t>FC</w:t>
+      </w:r>
+      <w:r>
+        <w:t>_sig_mu</w:t>
+      </w:r>
+      <w:proofErr w:type="spellEnd"/>
+    </w:p>
+    <w:p/>
+    <w:p>
+      <w:r>
+        <w:drawing>
+          <wp:inline distT="0" distB="0" distL="0" distR="0" wp14:anchorId="718ED5FD" wp14:editId="60C91DED">
+            <wp:extent cx="5731510" cy="3931920"/>
+            <wp:effectExtent l="0" t="0" r="2540" b="0"/>
+            <wp:docPr id="1170327863" name="Picture 1" descr="A graph with blue lines&#10;&#10;AI-generated content may be incorrect."/>
+            <wp:cNvGraphicFramePr>
+              <a:graphicFrameLocks xmlns:a="http://schemas.openxmlformats.org/drawingml/2006/main" noChangeAspect="1"/>
+            </wp:cNvGraphicFramePr>
+            <a:graphic xmlns:a="http://schemas.openxmlformats.org/drawingml/2006/main">
+              <a:graphicData uri="http://schemas.openxmlformats.org/drawingml/2006/picture">
+                <pic:pic xmlns:pic="http://schemas.openxmlformats.org/drawingml/2006/picture">
+                  <pic:nvPicPr>
+                    <pic:cNvPr id="1170327863" name="Picture 1" descr="A graph with blue lines&#10;&#10;AI-generated content may be incorrect."/>
+                    <pic:cNvPicPr/>
+                  </pic:nvPicPr>
+                  <pic:blipFill>
+                    <a:blip r:embed="rId10"/>
+                    <a:stretch>
+                      <a:fillRect/>
+                    </a:stretch>
+                  </pic:blipFill>
+                  <pic:spPr>
+                    <a:xfrm>
+                      <a:off x="0" y="0"/>
+                      <a:ext cx="5731510" cy="3931920"/>
+                    </a:xfrm>
+                    <a:prstGeom prst="rect">
+                      <a:avLst/>
+                    </a:prstGeom>
+                  </pic:spPr>
+                </pic:pic>
+              </a:graphicData>
+            </a:graphic>
+          </wp:inline>
+        </w:drawing>
+      </w:r>
+    </w:p>
+    <w:p/>
+    <w:p>
+      <w:proofErr w:type="spellStart"/>
+      <w:r>
+        <w:t>Filtered_AL</w:t>
+      </w:r>
+      <w:proofErr w:type="spellEnd"/>
+    </w:p>
+    <w:p/>
+    <w:p>
+      <w:r>
+        <w:lastRenderedPageBreak/>
+        <w:drawing>
+          <wp:inline distT="0" distB="0" distL="0" distR="0" wp14:anchorId="2E778B92" wp14:editId="0EF73B08">
+            <wp:extent cx="5731510" cy="3912235"/>
+            <wp:effectExtent l="0" t="0" r="2540" b="0"/>
+            <wp:docPr id="431724554" name="Picture 1" descr="A graph with blue lines&#10;&#10;AI-generated content may be incorrect."/>
+            <wp:cNvGraphicFramePr>
+              <a:graphicFrameLocks xmlns:a="http://schemas.openxmlformats.org/drawingml/2006/main" noChangeAspect="1"/>
+            </wp:cNvGraphicFramePr>
+            <a:graphic xmlns:a="http://schemas.openxmlformats.org/drawingml/2006/main">
+              <a:graphicData uri="http://schemas.openxmlformats.org/drawingml/2006/picture">
+                <pic:pic xmlns:pic="http://schemas.openxmlformats.org/drawingml/2006/picture">
+                  <pic:nvPicPr>
+                    <pic:cNvPr id="431724554" name="Picture 1" descr="A graph with blue lines&#10;&#10;AI-generated content may be incorrect."/>
+                    <pic:cNvPicPr/>
+                  </pic:nvPicPr>
+                  <pic:blipFill>
+                    <a:blip r:embed="rId11"/>
+                    <a:stretch>
+                      <a:fillRect/>
+                    </a:stretch>
+                  </pic:blipFill>
+                  <pic:spPr>
+                    <a:xfrm>
+                      <a:off x="0" y="0"/>
+                      <a:ext cx="5731510" cy="3912235"/>
+                    </a:xfrm>
+                    <a:prstGeom prst="rect">
+                      <a:avLst/>
+                    </a:prstGeom>
+                  </pic:spPr>
+                </pic:pic>
+              </a:graphicData>
+            </a:graphic>
+          </wp:inline>
+        </w:drawing>
+      </w:r>
+    </w:p>
+    <w:p/>
+    <w:p/>
+    <w:p/>
+    <w:p/>
+    <w:p>
+      <w:proofErr w:type="spellStart"/>
+      <w:r>
+        <w:t>Filtered_FC</w:t>
+      </w:r>
+      <w:proofErr w:type="spellEnd"/>
+    </w:p>
+    <w:p/>
+    <w:p>
+      <w:r>
+        <w:lastRenderedPageBreak/>
+        <w:drawing>
+          <wp:inline distT="0" distB="0" distL="0" distR="0" wp14:anchorId="3F9E06A7" wp14:editId="6D483EA8">
+            <wp:extent cx="5731510" cy="3926205"/>
+            <wp:effectExtent l="0" t="0" r="2540" b="0"/>
+            <wp:docPr id="1954686708" name="Picture 1" descr="A graph showing a number of lines&#10;&#10;AI-generated content may be incorrect."/>
+            <wp:cNvGraphicFramePr>
+              <a:graphicFrameLocks xmlns:a="http://schemas.openxmlformats.org/drawingml/2006/main" noChangeAspect="1"/>
+            </wp:cNvGraphicFramePr>
+            <a:graphic xmlns:a="http://schemas.openxmlformats.org/drawingml/2006/main">
+              <a:graphicData uri="http://schemas.openxmlformats.org/drawingml/2006/picture">
+                <pic:pic xmlns:pic="http://schemas.openxmlformats.org/drawingml/2006/picture">
+                  <pic:nvPicPr>
+                    <pic:cNvPr id="1954686708" name="Picture 1" descr="A graph showing a number of lines&#10;&#10;AI-generated content may be incorrect."/>
+                    <pic:cNvPicPr/>
+                  </pic:nvPicPr>
+                  <pic:blipFill>
+                    <a:blip r:embed="rId12"/>
+                    <a:stretch>
+                      <a:fillRect/>
+                    </a:stretch>
+                  </pic:blipFill>
+                  <pic:spPr>
+                    <a:xfrm>
+                      <a:off x="0" y="0"/>
+                      <a:ext cx="5731510" cy="3926205"/>
+                    </a:xfrm>
+                    <a:prstGeom prst="rect">
+                      <a:avLst/>
+                    </a:prstGeom>
+                  </pic:spPr>
+                </pic:pic>
+              </a:graphicData>
+            </a:graphic>
+          </wp:inline>
+        </w:drawing>
+      </w:r>
+    </w:p>
+    <w:p/>
+    <w:p/>
+    <w:p/>
+    <w:p>
+      <w:r>
+        <w:br w:type="page"/>
+      </w:r>
+    </w:p>
+    <w:p>
+      <w:proofErr w:type="spellStart"/>
+      <w:r>
+        <w:lastRenderedPageBreak/>
+        <w:t>AL_sig</w:t>
+      </w:r>
+      <w:proofErr w:type="spellEnd"/>
+    </w:p>
+    <w:p>
+      <w:r>
+        <w:drawing>
+          <wp:inline distT="0" distB="0" distL="0" distR="0" wp14:anchorId="188C5CFA" wp14:editId="2C2BA139">
+            <wp:extent cx="5731510" cy="3925570"/>
+            <wp:effectExtent l="0" t="0" r="2540" b="0"/>
+            <wp:docPr id="863718599" name="Picture 1" descr="A graph showing a number of lines&#10;&#10;AI-generated content may be incorrect."/>
+            <wp:cNvGraphicFramePr>
+              <a:graphicFrameLocks xmlns:a="http://schemas.openxmlformats.org/drawingml/2006/main" noChangeAspect="1"/>
+            </wp:cNvGraphicFramePr>
+            <a:graphic xmlns:a="http://schemas.openxmlformats.org/drawingml/2006/main">
+              <a:graphicData uri="http://schemas.openxmlformats.org/drawingml/2006/picture">
+                <pic:pic xmlns:pic="http://schemas.openxmlformats.org/drawingml/2006/picture">
+                  <pic:nvPicPr>
+                    <pic:cNvPr id="863718599" name="Picture 1" descr="A graph showing a number of lines&#10;&#10;AI-generated content may be incorrect."/>
+                    <pic:cNvPicPr/>
+                  </pic:nvPicPr>
+                  <pic:blipFill>
+                    <a:blip r:embed="rId13"/>
+                    <a:stretch>
+                      <a:fillRect/>
+                    </a:stretch>
+                  </pic:blipFill>
+                  <pic:spPr>
+                    <a:xfrm>
+                      <a:off x="0" y="0"/>
+                      <a:ext cx="5731510" cy="3925570"/>
+                    </a:xfrm>
+                    <a:prstGeom prst="rect">
+                      <a:avLst/>
+                    </a:prstGeom>
+                  </pic:spPr>
+                </pic:pic>
+              </a:graphicData>
+            </a:graphic>
+          </wp:inline>
+        </w:drawing>
+      </w:r>
+    </w:p>
+    <w:p/>
+    <w:p>
+      <w:pPr>
+        <w:rPr>
+          <w:lang w:val="it-IT"/>
+        </w:rPr>
+      </w:pPr>
+      <w:proofErr w:type="spellStart"/>
+      <w:r>
+        <w:rPr>
+          <w:lang w:val="it-IT"/>
+        </w:rPr>
+        <w:t>FC_si</w:t>
+      </w:r>
+      <w:r>
+        <w:rPr>
+          <w:lang w:val="it-IT"/>
+        </w:rPr>
+        <w:t>g</w:t>
+      </w:r>
+      <w:proofErr w:type="spellEnd"/>
+    </w:p>
+    <w:p>
+      <w:pPr>
+        <w:rPr>
+          <w:lang w:val="it-IT"/>
+        </w:rPr>
+      </w:pPr>
+    </w:p>
+    <w:p>
+      <w:pPr>
+        <w:rPr>
+          <w:lang w:val="it-IT"/>
+        </w:rPr>
+      </w:pPr>
+      <w:r>
+        <w:rPr>
+          <w:lang w:val="it-IT"/>
+        </w:rPr>
+        <w:lastRenderedPageBreak/>
+        <w:drawing>
+          <wp:inline distT="0" distB="0" distL="0" distR="0" wp14:anchorId="4A81B93F" wp14:editId="7D960118">
+            <wp:extent cx="5731510" cy="3940810"/>
+            <wp:effectExtent l="0" t="0" r="2540" b="2540"/>
+            <wp:docPr id="1909282859" name="Picture 1" descr="A graph showing a number of lines&#10;&#10;AI-generated content may be incorrect."/>
+            <wp:cNvGraphicFramePr>
+              <a:graphicFrameLocks xmlns:a="http://schemas.openxmlformats.org/drawingml/2006/main" noChangeAspect="1"/>
+            </wp:cNvGraphicFramePr>
+            <a:graphic xmlns:a="http://schemas.openxmlformats.org/drawingml/2006/main">
+              <a:graphicData uri="http://schemas.openxmlformats.org/drawingml/2006/picture">
+                <pic:pic xmlns:pic="http://schemas.openxmlformats.org/drawingml/2006/picture">
+                  <pic:nvPicPr>
+                    <pic:cNvPr id="1909282859" name="Picture 1" descr="A graph showing a number of lines&#10;&#10;AI-generated content may be incorrect."/>
+                    <pic:cNvPicPr/>
+                  </pic:nvPicPr>
+                  <pic:blipFill>
+                    <a:blip r:embed="rId14"/>
+                    <a:stretch>
+                      <a:fillRect/>
+                    </a:stretch>
+                  </pic:blipFill>
+                  <pic:spPr>
+                    <a:xfrm>
+                      <a:off x="0" y="0"/>
+                      <a:ext cx="5731510" cy="3940810"/>
+                    </a:xfrm>
+                    <a:prstGeom prst="rect">
+                      <a:avLst/>
+                    </a:prstGeom>
+                  </pic:spPr>
+                </pic:pic>
+              </a:graphicData>
+            </a:graphic>
+          </wp:inline>
+        </w:drawing>
+      </w:r>
+    </w:p>
+    <w:p>
+      <w:pPr>
+        <w:rPr>
+          <w:lang w:val="it-IT"/>
+        </w:rPr>
+      </w:pPr>
+    </w:p>
+    <w:p>
+      <w:pPr>
+        <w:rPr>
+          <w:lang w:val="it-IT"/>
+        </w:rPr>
+      </w:pPr>
+      <w:proofErr w:type="spellStart"/>
+      <w:r>
+        <w:rPr>
+          <w:lang w:val="it-IT"/>
+        </w:rPr>
+        <w:t>AL_sig_mu</w:t>
+      </w:r>
+      <w:proofErr w:type="spellEnd"/>
+    </w:p>
+    <w:p>
+      <w:pPr>
+        <w:rPr>
+          <w:lang w:val="it-IT"/>
+        </w:rPr>
+      </w:pPr>
+      <w:r>
+        <w:rPr>
+          <w:lang w:val="it-IT"/>
+        </w:rPr>
+        <w:drawing>
+          <wp:inline distT="0" distB="0" distL="0" distR="0" wp14:anchorId="6C9DFBCA" wp14:editId="2F53C36C">
+            <wp:extent cx="5731510" cy="3945255"/>
+            <wp:effectExtent l="0" t="0" r="2540" b="0"/>
+            <wp:docPr id="1209169132" name="Picture 1" descr="A graph of a graph&#10;&#10;AI-generated content may be incorrect."/>
+            <wp:cNvGraphicFramePr>
+              <a:graphicFrameLocks xmlns:a="http://schemas.openxmlformats.org/drawingml/2006/main" noChangeAspect="1"/>
+            </wp:cNvGraphicFramePr>
+            <a:graphic xmlns:a="http://schemas.openxmlformats.org/drawingml/2006/main">
+              <a:graphicData uri="http://schemas.openxmlformats.org/drawingml/2006/picture">
+                <pic:pic xmlns:pic="http://schemas.openxmlformats.org/drawingml/2006/picture">
+                  <pic:nvPicPr>
+                    <pic:cNvPr id="1209169132" name="Picture 1" descr="A graph of a graph&#10;&#10;AI-generated content may be incorrect."/>
+                    <pic:cNvPicPr/>
+                  </pic:nvPicPr>
+                  <pic:blipFill>
+                    <a:blip r:embed="rId15"/>
+                    <a:stretch>
+                      <a:fillRect/>
+                    </a:stretch>
+                  </pic:blipFill>
+                  <pic:spPr>
+                    <a:xfrm>
+                      <a:off x="0" y="0"/>
+                      <a:ext cx="5731510" cy="3945255"/>
+                    </a:xfrm>
+                    <a:prstGeom prst="rect">
+                      <a:avLst/>
+                    </a:prstGeom>
+                  </pic:spPr>
+                </pic:pic>
+              </a:graphicData>
+            </a:graphic>
+          </wp:inline>
+        </w:drawing>
+      </w:r>
+    </w:p>
+    <w:p>
+      <w:pPr>
+        <w:rPr>
+          <w:lang w:val="it-IT"/>
+        </w:rPr>
+      </w:pPr>
+      <w:proofErr w:type="spellStart"/>
+      <w:r>
+        <w:rPr>
+          <w:lang w:val="it-IT"/>
+        </w:rPr>
+        <w:lastRenderedPageBreak/>
+        <w:t>FC_sig_mu</w:t>
+      </w:r>
+      <w:proofErr w:type="spellEnd"/>
+    </w:p>
+    <w:p>
+      <w:pPr>
+        <w:rPr>
+          <w:lang w:val="it-IT"/>
+        </w:rPr>
+      </w:pPr>
+      <w:r>
+        <w:rPr>
+          <w:lang w:val="it-IT"/>
+        </w:rPr>
+        <w:drawing>
+          <wp:inline distT="0" distB="0" distL="0" distR="0" wp14:anchorId="5211E26A" wp14:editId="2F0138F9">
+            <wp:extent cx="5731510" cy="3893820"/>
+            <wp:effectExtent l="0" t="0" r="2540" b="0"/>
+            <wp:docPr id="1981345646" name="Picture 1" descr="A graph of a person&#10;&#10;AI-generated content may be incorrect."/>
+            <wp:cNvGraphicFramePr>
+              <a:graphicFrameLocks xmlns:a="http://schemas.openxmlformats.org/drawingml/2006/main" noChangeAspect="1"/>
+            </wp:cNvGraphicFramePr>
+            <a:graphic xmlns:a="http://schemas.openxmlformats.org/drawingml/2006/main">
+              <a:graphicData uri="http://schemas.openxmlformats.org/drawingml/2006/picture">
+                <pic:pic xmlns:pic="http://schemas.openxmlformats.org/drawingml/2006/picture">
+                  <pic:nvPicPr>
+                    <pic:cNvPr id="1981345646" name="Picture 1" descr="A graph of a person&#10;&#10;AI-generated content may be incorrect."/>
+                    <pic:cNvPicPr/>
+                  </pic:nvPicPr>
+                  <pic:blipFill>
+                    <a:blip r:embed="rId16"/>
+                    <a:stretch>
+                      <a:fillRect/>
+                    </a:stretch>
+                  </pic:blipFill>
+                  <pic:spPr>
+                    <a:xfrm>
+                      <a:off x="0" y="0"/>
+                      <a:ext cx="5731510" cy="3893820"/>
+                    </a:xfrm>
+                    <a:prstGeom prst="rect">
+                      <a:avLst/>
+                    </a:prstGeom>
+                  </pic:spPr>
+                </pic:pic>
+              </a:graphicData>
+            </a:graphic>
+          </wp:inline>
+        </w:drawing>
+      </w:r>
+    </w:p>
+    <w:p>
+      <w:pPr>
+        <w:rPr>
+          <w:lang w:val="it-IT"/>
+        </w:rPr>
+      </w:pPr>
+    </w:p>
+    <w:p>
+      <w:pPr>
+        <w:rPr>
+          <w:lang w:val="it-IT"/>
+        </w:rPr>
+      </w:pPr>
+    </w:p>
+    <w:p>
+      <w:pPr>
+        <w:rPr>
+          <w:lang w:val="it-IT"/>
+        </w:rPr>
+      </w:pPr>
+      <w:proofErr w:type="spellStart"/>
+      <w:r>
+        <w:rPr>
+          <w:lang w:val="it-IT"/>
+        </w:rPr>
+        <w:t>Filtered_AL</w:t>
+      </w:r>
+      <w:proofErr w:type="spellEnd"/>
+    </w:p>
+    <w:p>
+      <w:pPr>
+        <w:rPr>
+          <w:lang w:val="it-IT"/>
+        </w:rPr>
+      </w:pPr>
+    </w:p>
+    <w:p>
+      <w:pPr>
+        <w:rPr>
+          <w:lang w:val="it-IT"/>
+        </w:rPr>
+      </w:pPr>
+      <w:r>
+        <w:rPr>
+          <w:lang w:val="it-IT"/>
+        </w:rPr>
+        <w:lastRenderedPageBreak/>
+        <w:drawing>
+          <wp:inline distT="0" distB="0" distL="0" distR="0" wp14:anchorId="323F9260" wp14:editId="3D29DF0C">
+            <wp:extent cx="5731510" cy="3910965"/>
+            <wp:effectExtent l="0" t="0" r="2540" b="0"/>
+            <wp:docPr id="198109042" name="Picture 1" descr="A graph of a graph&#10;&#10;AI-generated content may be incorrect."/>
+            <wp:cNvGraphicFramePr>
+              <a:graphicFrameLocks xmlns:a="http://schemas.openxmlformats.org/drawingml/2006/main" noChangeAspect="1"/>
+            </wp:cNvGraphicFramePr>
+            <a:graphic xmlns:a="http://schemas.openxmlformats.org/drawingml/2006/main">
+              <a:graphicData uri="http://schemas.openxmlformats.org/drawingml/2006/picture">
+                <pic:pic xmlns:pic="http://schemas.openxmlformats.org/drawingml/2006/picture">
+                  <pic:nvPicPr>
+                    <pic:cNvPr id="198109042" name="Picture 1" descr="A graph of a graph&#10;&#10;AI-generated content may be incorrect."/>
+                    <pic:cNvPicPr/>
+                  </pic:nvPicPr>
+                  <pic:blipFill>
+                    <a:blip r:embed="rId17"/>
+                    <a:stretch>
+                      <a:fillRect/>
+                    </a:stretch>
+                  </pic:blipFill>
+                  <pic:spPr>
+                    <a:xfrm>
+                      <a:off x="0" y="0"/>
+                      <a:ext cx="5731510" cy="3910965"/>
+                    </a:xfrm>
+                    <a:prstGeom prst="rect">
+                      <a:avLst/>
+                    </a:prstGeom>
+                  </pic:spPr>
+                </pic:pic>
+              </a:graphicData>
+            </a:graphic>
+          </wp:inline>
+        </w:drawing>
+      </w:r>
+    </w:p>
+    <w:p>
+      <w:pPr>
+        <w:rPr>
+          <w:lang w:val="it-IT"/>
+        </w:rPr>
+      </w:pPr>
+    </w:p>
+    <w:p>
+      <w:pPr>
+        <w:rPr>
+          <w:lang w:val="it-IT"/>
+        </w:rPr>
+      </w:pPr>
+      <w:proofErr w:type="spellStart"/>
+      <w:r>
+        <w:rPr>
+          <w:lang w:val="it-IT"/>
+        </w:rPr>
+        <w:t>Filtered_FC</w:t>
+      </w:r>
+      <w:proofErr w:type="spellEnd"/>
+    </w:p>
+    <w:p>
+      <w:pPr>
+        <w:rPr>
+          <w:lang w:val="it-IT"/>
+        </w:rPr>
+      </w:pPr>
+    </w:p>
+    <w:p>
+      <w:pPr>
+        <w:rPr>
+          <w:lang w:val="it-IT"/>
+        </w:rPr>
+      </w:pPr>
+    </w:p>
+    <w:p>
+      <w:pPr>
+        <w:rPr>
+          <w:lang w:val="it-IT"/>
+        </w:rPr>
+      </w:pPr>
+      <w:r>
+        <w:rPr>
+          <w:lang w:val="it-IT"/>
+        </w:rPr>
+        <w:lastRenderedPageBreak/>
+        <w:drawing>
+          <wp:inline distT="0" distB="0" distL="0" distR="0" wp14:anchorId="75132A11" wp14:editId="36C441F5">
+            <wp:extent cx="5731510" cy="3936365"/>
+            <wp:effectExtent l="0" t="0" r="2540" b="6985"/>
+            <wp:docPr id="1000650979" name="Picture 1" descr="A graph showing a number of objects&#10;&#10;AI-generated content may be incorrect."/>
+            <wp:cNvGraphicFramePr>
+              <a:graphicFrameLocks xmlns:a="http://schemas.openxmlformats.org/drawingml/2006/main" noChangeAspect="1"/>
+            </wp:cNvGraphicFramePr>
+            <a:graphic xmlns:a="http://schemas.openxmlformats.org/drawingml/2006/main">
+              <a:graphicData uri="http://schemas.openxmlformats.org/drawingml/2006/picture">
+                <pic:pic xmlns:pic="http://schemas.openxmlformats.org/drawingml/2006/picture">
+                  <pic:nvPicPr>
+                    <pic:cNvPr id="1000650979" name="Picture 1" descr="A graph showing a number of objects&#10;&#10;AI-generated content may be incorrect."/>
+                    <pic:cNvPicPr/>
+                  </pic:nvPicPr>
+                  <pic:blipFill>
+                    <a:blip r:embed="rId18"/>
+                    <a:stretch>
+                      <a:fillRect/>
+                    </a:stretch>
+                  </pic:blipFill>
+                  <pic:spPr>
+                    <a:xfrm>
+                      <a:off x="0" y="0"/>
+                      <a:ext cx="5731510" cy="3936365"/>
+                    </a:xfrm>
+                    <a:prstGeom prst="rect">
+                      <a:avLst/>
+                    </a:prstGeom>
+                  </pic:spPr>
+                </pic:pic>
+              </a:graphicData>
+            </a:graphic>
+          </wp:inline>
+        </w:drawing>
+      </w:r>
+    </w:p>
+    <w:p>
+      <w:pPr>
+        <w:rPr>
+          <w:lang w:val="it-IT"/>
+        </w:rPr>
+      </w:pPr>
+    </w:p>
+    <w:p>
+      <w:pPr>
+        <w:rPr>
+          <w:lang w:val="it-IT"/>
+        </w:rPr>
+      </w:pPr>
+    </w:p>
+    <w:p>
+      <w:pPr>
+        <w:rPr>
+          <w:lang w:val="it-IT"/>
+        </w:rPr>
+      </w:pPr>
+      <w:r>
+        <w:rPr>
+          <w:lang w:val="it-IT"/>
+        </w:rPr>
+        <w:drawing>
+          <wp:inline distT="0" distB="0" distL="0" distR="0" wp14:anchorId="045CB8AD" wp14:editId="536BCC7A">
+            <wp:extent cx="5731510" cy="2424430"/>
+            <wp:effectExtent l="0" t="0" r="2540" b="0"/>
+            <wp:docPr id="471299306" name="Picture 1" descr="A screenshot of a computer&#10;&#10;AI-generated content may be incorrect."/>
+            <wp:cNvGraphicFramePr>
+              <a:graphicFrameLocks xmlns:a="http://schemas.openxmlformats.org/drawingml/2006/main" noChangeAspect="1"/>
+            </wp:cNvGraphicFramePr>
+            <a:graphic xmlns:a="http://schemas.openxmlformats.org/drawingml/2006/main">
+              <a:graphicData uri="http://schemas.openxmlformats.org/drawingml/2006/picture">
+                <pic:pic xmlns:pic="http://schemas.openxmlformats.org/drawingml/2006/picture">
+                  <pic:nvPicPr>
+                    <pic:cNvPr id="471299306" name="Picture 1" descr="A screenshot of a computer&#10;&#10;AI-generated content may be incorrect."/>
+                    <pic:cNvPicPr/>
+                  </pic:nvPicPr>
+                  <pic:blipFill>
+                    <a:blip r:embed="rId19"/>
+                    <a:stretch>
+                      <a:fillRect/>
+                    </a:stretch>
+                  </pic:blipFill>
+                  <pic:spPr>
+                    <a:xfrm>
+                      <a:off x="0" y="0"/>
+                      <a:ext cx="5731510" cy="2424430"/>
+                    </a:xfrm>
+                    <a:prstGeom prst="rect">
+                      <a:avLst/>
+                    </a:prstGeom>
+                  </pic:spPr>
+                </pic:pic>
+              </a:graphicData>
+            </a:graphic>
+          </wp:inline>
+        </w:drawing>
+      </w:r>
+    </w:p>
+    <w:p>
+      <w:pPr>
+        <w:rPr>
+          <w:lang w:val="it-IT"/>
+        </w:rPr>
+      </w:pPr>
+    </w:p>
+    <w:p>
+      <w:pPr>
+        <w:rPr>
+          <w:lang w:val="it-IT"/>
+        </w:rPr>
+      </w:pPr>
+    </w:p>
+    <w:p>
+      <w:pPr>
+        <w:rPr>
+          <w:lang w:val="it-IT"/>
+        </w:rPr>
+      </w:pPr>
+      <w:r>
+        <w:rPr>
+          <w:lang w:val="it-IT"/>
+        </w:rPr>
+        <w:lastRenderedPageBreak/>
+        <w:drawing>
+          <wp:inline distT="0" distB="0" distL="0" distR="0" wp14:anchorId="6E826462" wp14:editId="6465E336">
+            <wp:extent cx="5731510" cy="2369185"/>
+            <wp:effectExtent l="0" t="0" r="2540" b="0"/>
+            <wp:docPr id="1622889154" name="Picture 1" descr="A screenshot of a computer&#10;&#10;AI-generated content may be incorrect."/>
+            <wp:cNvGraphicFramePr>
+              <a:graphicFrameLocks xmlns:a="http://schemas.openxmlformats.org/drawingml/2006/main" noChangeAspect="1"/>
+            </wp:cNvGraphicFramePr>
+            <a:graphic xmlns:a="http://schemas.openxmlformats.org/drawingml/2006/main">
+              <a:graphicData uri="http://schemas.openxmlformats.org/drawingml/2006/picture">
+                <pic:pic xmlns:pic="http://schemas.openxmlformats.org/drawingml/2006/picture">
+                  <pic:nvPicPr>
+                    <pic:cNvPr id="1622889154" name="Picture 1" descr="A screenshot of a computer&#10;&#10;AI-generated content may be incorrect."/>
+                    <pic:cNvPicPr/>
+                  </pic:nvPicPr>
+                  <pic:blipFill>
+                    <a:blip r:embed="rId20"/>
+                    <a:stretch>
+                      <a:fillRect/>
+                    </a:stretch>
+                  </pic:blipFill>
+                  <pic:spPr>
+                    <a:xfrm>
+                      <a:off x="0" y="0"/>
+                      <a:ext cx="5731510" cy="2369185"/>
+                    </a:xfrm>
+                    <a:prstGeom prst="rect">
+                      <a:avLst/>
+                    </a:prstGeom>
+                  </pic:spPr>
+                </pic:pic>
+              </a:graphicData>
+            </a:graphic>
+          </wp:inline>
+        </w:drawing>
+      </w:r>
+    </w:p>
+    <w:p>
+      <w:pPr>
+        <w:rPr>
+          <w:lang w:val="it-IT"/>
+        </w:rPr>
+      </w:pPr>
+    </w:p>
+    <w:p>
+      <w:pPr>
+        <w:rPr>
+          <w:lang w:val="it-IT"/>
+        </w:rPr>
+      </w:pPr>
+      <w:r>
+        <w:rPr>
+          <w:lang w:val="it-IT"/>
+        </w:rPr>
+        <w:drawing>
+          <wp:inline distT="0" distB="0" distL="0" distR="0" wp14:anchorId="5AA24FEB" wp14:editId="4A73830E">
+            <wp:extent cx="5731510" cy="2404745"/>
+            <wp:effectExtent l="0" t="0" r="2540" b="0"/>
+            <wp:docPr id="1515217171" name="Picture 1" descr="A computer screen shot of a computer&#10;&#10;AI-generated content may be incorrect."/>
+            <wp:cNvGraphicFramePr>
+              <a:graphicFrameLocks xmlns:a="http://schemas.openxmlformats.org/drawingml/2006/main" noChangeAspect="1"/>
+            </wp:cNvGraphicFramePr>
+            <a:graphic xmlns:a="http://schemas.openxmlformats.org/drawingml/2006/main">
+              <a:graphicData uri="http://schemas.openxmlformats.org/drawingml/2006/picture">
+                <pic:pic xmlns:pic="http://schemas.openxmlformats.org/drawingml/2006/picture">
+                  <pic:nvPicPr>
+                    <pic:cNvPr id="1515217171" name="Picture 1" descr="A computer screen shot of a computer&#10;&#10;AI-generated content may be incorrect."/>
+                    <pic:cNvPicPr/>
+                  </pic:nvPicPr>
+                  <pic:blipFill>
+                    <a:blip r:embed="rId21"/>
+                    <a:stretch>
+                      <a:fillRect/>
+                    </a:stretch>
+                  </pic:blipFill>
+                  <pic:spPr>
+                    <a:xfrm>
+                      <a:off x="0" y="0"/>
+                      <a:ext cx="5731510" cy="2404745"/>
+                    </a:xfrm>
+                    <a:prstGeom prst="rect">
+                      <a:avLst/>
+                    </a:prstGeom>
+                  </pic:spPr>
+                </pic:pic>
+              </a:graphicData>
+            </a:graphic>
+          </wp:inline>
+        </w:drawing>
+      </w:r>
+    </w:p>
+    <w:p>
+      <w:pPr>
+        <w:rPr>
+          <w:lang w:val="it-IT"/>
+        </w:rPr>
+      </w:pPr>
+    </w:p>
+    <w:p>
+      <w:pPr>
+        <w:rPr>
+          <w:lang w:val="it-IT"/>
+        </w:rPr>
+      </w:pPr>
+      <w:r>
+        <w:rPr>
+          <w:lang w:val="it-IT"/>
+        </w:rPr>
+        <w:drawing>
+          <wp:inline distT="0" distB="0" distL="0" distR="0" wp14:anchorId="17F8C14C" wp14:editId="0F4D9B28">
+            <wp:extent cx="5731510" cy="2428240"/>
+            <wp:effectExtent l="0" t="0" r="2540" b="0"/>
+            <wp:docPr id="1900169487" name="Picture 1" descr="A screenshot of a computer&#10;&#10;AI-generated content may be incorrect."/>
+            <wp:cNvGraphicFramePr>
+              <a:graphicFrameLocks xmlns:a="http://schemas.openxmlformats.org/drawingml/2006/main" noChangeAspect="1"/>
+            </wp:cNvGraphicFramePr>
+            <a:graphic xmlns:a="http://schemas.openxmlformats.org/drawingml/2006/main">
+              <a:graphicData uri="http://schemas.openxmlformats.org/drawingml/2006/picture">
+                <pic:pic xmlns:pic="http://schemas.openxmlformats.org/drawingml/2006/picture">
+                  <pic:nvPicPr>
+                    <pic:cNvPr id="1900169487" name="Picture 1" descr="A screenshot of a computer&#10;&#10;AI-generated content may be incorrect."/>
+                    <pic:cNvPicPr/>
+                  </pic:nvPicPr>
+                  <pic:blipFill>
+                    <a:blip r:embed="rId22"/>
+                    <a:stretch>
+                      <a:fillRect/>
+                    </a:stretch>
+                  </pic:blipFill>
+                  <pic:spPr>
+                    <a:xfrm>
+                      <a:off x="0" y="0"/>
+                      <a:ext cx="5731510" cy="2428240"/>
+                    </a:xfrm>
+                    <a:prstGeom prst="rect">
+                      <a:avLst/>
+                    </a:prstGeom>
+                  </pic:spPr>
+                </pic:pic>
+              </a:graphicData>
+            </a:graphic>
+          </wp:inline>
+        </w:drawing>
+      </w:r>
+    </w:p>
+    <w:p>
+      <w:pPr>
+        <w:rPr>
+          <w:lang w:val="it-IT"/>
+        </w:rPr>
+      </w:pPr>
+    </w:p>
+    <w:p>
+      <w:pPr>
+        <w:rPr>
+          <w:lang w:val="it-IT"/>
+        </w:rPr>
+      </w:pPr>
+      <w:r>
+        <w:rPr>
+          <w:lang w:val="it-IT"/>
+        </w:rPr>
+        <w:lastRenderedPageBreak/>
+        <w:drawing>
+          <wp:inline distT="0" distB="0" distL="0" distR="0" wp14:anchorId="3C4F9561" wp14:editId="034138E5">
+            <wp:extent cx="5731510" cy="2437765"/>
+            <wp:effectExtent l="0" t="0" r="2540" b="635"/>
+            <wp:docPr id="2120120297" name="Picture 1" descr="A screenshot of a computer&#10;&#10;AI-generated content may be incorrect."/>
+            <wp:cNvGraphicFramePr>
+              <a:graphicFrameLocks xmlns:a="http://schemas.openxmlformats.org/drawingml/2006/main" noChangeAspect="1"/>
+            </wp:cNvGraphicFramePr>
+            <a:graphic xmlns:a="http://schemas.openxmlformats.org/drawingml/2006/main">
+              <a:graphicData uri="http://schemas.openxmlformats.org/drawingml/2006/picture">
+                <pic:pic xmlns:pic="http://schemas.openxmlformats.org/drawingml/2006/picture">
+                  <pic:nvPicPr>
+                    <pic:cNvPr id="2120120297" name="Picture 1" descr="A screenshot of a computer&#10;&#10;AI-generated content may be incorrect."/>
+                    <pic:cNvPicPr/>
+                  </pic:nvPicPr>
+                  <pic:blipFill>
+                    <a:blip r:embed="rId23"/>
+                    <a:stretch>
+                      <a:fillRect/>
+                    </a:stretch>
+                  </pic:blipFill>
+                  <pic:spPr>
+                    <a:xfrm>
+                      <a:off x="0" y="0"/>
+                      <a:ext cx="5731510" cy="2437765"/>
+                    </a:xfrm>
+                    <a:prstGeom prst="rect">
+                      <a:avLst/>
+                    </a:prstGeom>
+                  </pic:spPr>
+                </pic:pic>
+              </a:graphicData>
+            </a:graphic>
+          </wp:inline>
+        </w:drawing>
+      </w:r>
+    </w:p>
+    <w:p>
+      <w:pPr>
+        <w:rPr>
+          <w:lang w:val="it-IT"/>
+        </w:rPr>
+      </w:pPr>
+    </w:p>
+    <w:p>
+      <w:pPr>
+        <w:rPr>
+          <w:lang w:val="it-IT"/>
+        </w:rPr>
+      </w:pPr>
+      <w:r>
+        <w:rPr>
+          <w:lang w:val="it-IT"/>
+        </w:rPr>
+        <w:drawing>
+          <wp:inline distT="0" distB="0" distL="0" distR="0" wp14:anchorId="5B070C58" wp14:editId="0A40E427">
+            <wp:extent cx="5731510" cy="2764155"/>
+            <wp:effectExtent l="0" t="0" r="2540" b="0"/>
+            <wp:docPr id="1336157007" name="Picture 1" descr="A screenshot of a computer&#10;&#10;AI-generated content may be incorrect."/>
+            <wp:cNvGraphicFramePr>
+              <a:graphicFrameLocks xmlns:a="http://schemas.openxmlformats.org/drawingml/2006/main" noChangeAspect="1"/>
+            </wp:cNvGraphicFramePr>
+            <a:graphic xmlns:a="http://schemas.openxmlformats.org/drawingml/2006/main">
+              <a:graphicData uri="http://schemas.openxmlformats.org/drawingml/2006/picture">
+                <pic:pic xmlns:pic="http://schemas.openxmlformats.org/drawingml/2006/picture">
+                  <pic:nvPicPr>
+                    <pic:cNvPr id="1336157007" name="Picture 1" descr="A screenshot of a computer&#10;&#10;AI-generated content may be incorrect."/>
+                    <pic:cNvPicPr/>
+                  </pic:nvPicPr>
+                  <pic:blipFill>
+                    <a:blip r:embed="rId24"/>
+                    <a:stretch>
+                      <a:fillRect/>
+                    </a:stretch>
+                  </pic:blipFill>
+                  <pic:spPr>
+                    <a:xfrm>
+                      <a:off x="0" y="0"/>
+                      <a:ext cx="5731510" cy="2764155"/>
+                    </a:xfrm>
+                    <a:prstGeom prst="rect">
+                      <a:avLst/>
+                    </a:prstGeom>
+                  </pic:spPr>
+                </pic:pic>
+              </a:graphicData>
+            </a:graphic>
+          </wp:inline>
+        </w:drawing>
+      </w:r>
+    </w:p>
+    <w:p>
+      <w:pPr>
+        <w:rPr>
+          <w:lang w:val="it-IT"/>
+        </w:rPr>
+      </w:pPr>
+    </w:p>
+    <w:p>
+      <w:pPr>
+        <w:rPr>
+          <w:lang w:val="it-IT"/>
+        </w:rPr>
+      </w:pPr>
+      <w:r>
+        <w:rPr>
+          <w:lang w:val="it-IT"/>
+        </w:rPr>
+        <w:drawing>
+          <wp:inline distT="0" distB="0" distL="0" distR="0" wp14:anchorId="21FEE357" wp14:editId="4772FD4C">
+            <wp:extent cx="5731510" cy="2392680"/>
+            <wp:effectExtent l="0" t="0" r="2540" b="7620"/>
+            <wp:docPr id="269579836" name="Picture 1" descr="A screenshot of a computer&#10;&#10;AI-generated content may be incorrect."/>
+            <wp:cNvGraphicFramePr>
+              <a:graphicFrameLocks xmlns:a="http://schemas.openxmlformats.org/drawingml/2006/main" noChangeAspect="1"/>
+            </wp:cNvGraphicFramePr>
+            <a:graphic xmlns:a="http://schemas.openxmlformats.org/drawingml/2006/main">
+              <a:graphicData uri="http://schemas.openxmlformats.org/drawingml/2006/picture">
+                <pic:pic xmlns:pic="http://schemas.openxmlformats.org/drawingml/2006/picture">
+                  <pic:nvPicPr>
+                    <pic:cNvPr id="269579836" name="Picture 1" descr="A screenshot of a computer&#10;&#10;AI-generated content may be incorrect."/>
+                    <pic:cNvPicPr/>
+                  </pic:nvPicPr>
+                  <pic:blipFill>
+                    <a:blip r:embed="rId25"/>
+                    <a:stretch>
+                      <a:fillRect/>
+                    </a:stretch>
+                  </pic:blipFill>
+                  <pic:spPr>
+                    <a:xfrm>
+                      <a:off x="0" y="0"/>
+                      <a:ext cx="5731510" cy="2392680"/>
+                    </a:xfrm>
+                    <a:prstGeom prst="rect">
+                      <a:avLst/>
+                    </a:prstGeom>
+                  </pic:spPr>
+                </pic:pic>
+              </a:graphicData>
+            </a:graphic>
+          </wp:inline>
+        </w:drawing>
+      </w:r>
+    </w:p>
+    <w:p>
+      <w:pPr>
+        <w:rPr>
+          <w:lang w:val="it-IT"/>
+        </w:rPr>
+      </w:pPr>
+      <w:r>
+        <w:rPr>
+          <w:lang w:val="it-IT"/>
+        </w:rPr>
+        <w:lastRenderedPageBreak/>
+        <w:drawing>
+          <wp:inline distT="0" distB="0" distL="0" distR="0" wp14:anchorId="23E02DD4" wp14:editId="42C450AC">
+            <wp:extent cx="5731510" cy="2403475"/>
+            <wp:effectExtent l="0" t="0" r="2540" b="0"/>
+            <wp:docPr id="2091213534" name="Picture 1" descr="A white screen with black text&#10;&#10;AI-generated content may be incorrect."/>
+            <wp:cNvGraphicFramePr>
+              <a:graphicFrameLocks xmlns:a="http://schemas.openxmlformats.org/drawingml/2006/main" noChangeAspect="1"/>
+            </wp:cNvGraphicFramePr>
+            <a:graphic xmlns:a="http://schemas.openxmlformats.org/drawingml/2006/main">
+              <a:graphicData uri="http://schemas.openxmlformats.org/drawingml/2006/picture">
+                <pic:pic xmlns:pic="http://schemas.openxmlformats.org/drawingml/2006/picture">
+                  <pic:nvPicPr>
+                    <pic:cNvPr id="2091213534" name="Picture 1" descr="A white screen with black text&#10;&#10;AI-generated content may be incorrect."/>
+                    <pic:cNvPicPr/>
+                  </pic:nvPicPr>
+                  <pic:blipFill>
+                    <a:blip r:embed="rId26"/>
+                    <a:stretch>
+                      <a:fillRect/>
+                    </a:stretch>
+                  </pic:blipFill>
+                  <pic:spPr>
+                    <a:xfrm>
+                      <a:off x="0" y="0"/>
+                      <a:ext cx="5731510" cy="2403475"/>
+                    </a:xfrm>
+                    <a:prstGeom prst="rect">
+                      <a:avLst/>
+                    </a:prstGeom>
+                  </pic:spPr>
+                </pic:pic>
+              </a:graphicData>
+            </a:graphic>
+          </wp:inline>
+        </w:drawing>
+      </w:r>
+    </w:p>
+    <w:p>
+      <w:pPr>
+        <w:rPr>
+          <w:lang w:val="it-IT"/>
+        </w:rPr>
+      </w:pPr>
+    </w:p>
+    <w:p>
+      <w:pPr>
+        <w:rPr>
+          <w:lang w:val="it-IT"/>
+        </w:rPr>
+      </w:pPr>
+      <w:r>
+        <w:rPr>
+          <w:lang w:val="it-IT"/>
+        </w:rPr>
+        <w:drawing>
+          <wp:inline distT="0" distB="0" distL="0" distR="0" wp14:anchorId="5CE839B7" wp14:editId="18FE7657">
+            <wp:extent cx="5731510" cy="2374265"/>
+            <wp:effectExtent l="0" t="0" r="2540" b="6985"/>
+            <wp:docPr id="1254289691" name="Picture 1" descr="A screenshot of a computer&#10;&#10;AI-generated content may be incorrect."/>
+            <wp:cNvGraphicFramePr>
+              <a:graphicFrameLocks xmlns:a="http://schemas.openxmlformats.org/drawingml/2006/main" noChangeAspect="1"/>
+            </wp:cNvGraphicFramePr>
+            <a:graphic xmlns:a="http://schemas.openxmlformats.org/drawingml/2006/main">
+              <a:graphicData uri="http://schemas.openxmlformats.org/drawingml/2006/picture">
+                <pic:pic xmlns:pic="http://schemas.openxmlformats.org/drawingml/2006/picture">
+                  <pic:nvPicPr>
+                    <pic:cNvPr id="1254289691" name="Picture 1" descr="A screenshot of a computer&#10;&#10;AI-generated content may be incorrect."/>
+                    <pic:cNvPicPr/>
+                  </pic:nvPicPr>
+                  <pic:blipFill>
+                    <a:blip r:embed="rId27"/>
+                    <a:stretch>
+                      <a:fillRect/>
+                    </a:stretch>
+                  </pic:blipFill>
+                  <pic:spPr>
+                    <a:xfrm>
+                      <a:off x="0" y="0"/>
+                      <a:ext cx="5731510" cy="2374265"/>
+                    </a:xfrm>
+                    <a:prstGeom prst="rect">
+                      <a:avLst/>
+                    </a:prstGeom>
+                  </pic:spPr>
+                </pic:pic>
+              </a:graphicData>
+            </a:graphic>
+          </wp:inline>
+        </w:drawing>
+      </w:r>
+    </w:p>
+    <w:p>
+      <w:pPr>
+        <w:rPr>
+          <w:lang w:val="it-IT"/>
+        </w:rPr>
+      </w:pPr>
+    </w:p>
+    <w:p>
+      <w:pPr>
+        <w:rPr>
+          <w:lang w:val="it-IT"/>
+        </w:rPr>
+      </w:pPr>
+      <w:r>
+        <w:rPr>
+          <w:lang w:val="it-IT"/>
+        </w:rPr>
+        <w:drawing>
+          <wp:inline distT="0" distB="0" distL="0" distR="0" wp14:anchorId="2DA6F486" wp14:editId="7D358E08">
+            <wp:extent cx="5731510" cy="2384425"/>
+            <wp:effectExtent l="0" t="0" r="2540" b="0"/>
+            <wp:docPr id="683255307" name="Picture 1" descr="A white screen with numbers and letters&#10;&#10;AI-generated content may be incorrect."/>
+            <wp:cNvGraphicFramePr>
+              <a:graphicFrameLocks xmlns:a="http://schemas.openxmlformats.org/drawingml/2006/main" noChangeAspect="1"/>
+            </wp:cNvGraphicFramePr>
+            <a:graphic xmlns:a="http://schemas.openxmlformats.org/drawingml/2006/main">
+              <a:graphicData uri="http://schemas.openxmlformats.org/drawingml/2006/picture">
+                <pic:pic xmlns:pic="http://schemas.openxmlformats.org/drawingml/2006/picture">
+                  <pic:nvPicPr>
+                    <pic:cNvPr id="683255307" name="Picture 1" descr="A white screen with numbers and letters&#10;&#10;AI-generated content may be incorrect."/>
+                    <pic:cNvPicPr/>
+                  </pic:nvPicPr>
+                  <pic:blipFill>
+                    <a:blip r:embed="rId28"/>
+                    <a:stretch>
+                      <a:fillRect/>
+                    </a:stretch>
+                  </pic:blipFill>
+                  <pic:spPr>
+                    <a:xfrm>
+                      <a:off x="0" y="0"/>
+                      <a:ext cx="5731510" cy="2384425"/>
+                    </a:xfrm>
+                    <a:prstGeom prst="rect">
+                      <a:avLst/>
+                    </a:prstGeom>
+                  </pic:spPr>
+                </pic:pic>
+              </a:graphicData>
+            </a:graphic>
+          </wp:inline>
+        </w:drawing>
+      </w:r>
+    </w:p>
+    <w:p>
+      <w:pPr>
+        <w:rPr>
+          <w:lang w:val="it-IT"/>
+        </w:rPr>
+      </w:pPr>
+    </w:p>
+    <w:p>
+      <w:pPr>
+        <w:rPr>
+          <w:lang w:val="it-IT"/>
+        </w:rPr>
+      </w:pPr>
+      <w:r>
+        <w:rPr>
+          <w:lang w:val="it-IT"/>
+        </w:rPr>
+        <w:lastRenderedPageBreak/>
+        <w:drawing>
+          <wp:inline distT="0" distB="0" distL="0" distR="0" wp14:anchorId="1F9EFE73" wp14:editId="65ADC676">
+            <wp:extent cx="5731510" cy="2402205"/>
+            <wp:effectExtent l="0" t="0" r="2540" b="0"/>
+            <wp:docPr id="1534183246" name="Picture 1" descr="A screenshot of a computer&#10;&#10;AI-generated content may be incorrect."/>
+            <wp:cNvGraphicFramePr>
+              <a:graphicFrameLocks xmlns:a="http://schemas.openxmlformats.org/drawingml/2006/main" noChangeAspect="1"/>
+            </wp:cNvGraphicFramePr>
+            <a:graphic xmlns:a="http://schemas.openxmlformats.org/drawingml/2006/main">
+              <a:graphicData uri="http://schemas.openxmlformats.org/drawingml/2006/picture">
+                <pic:pic xmlns:pic="http://schemas.openxmlformats.org/drawingml/2006/picture">
+                  <pic:nvPicPr>
+                    <pic:cNvPr id="1534183246" name="Picture 1" descr="A screenshot of a computer&#10;&#10;AI-generated content may be incorrect."/>
+                    <pic:cNvPicPr/>
+                  </pic:nvPicPr>
+                  <pic:blipFill>
+                    <a:blip r:embed="rId29"/>
+                    <a:stretch>
+                      <a:fillRect/>
+                    </a:stretch>
+                  </pic:blipFill>
+                  <pic:spPr>
+                    <a:xfrm>
+                      <a:off x="0" y="0"/>
+                      <a:ext cx="5731510" cy="2402205"/>
+                    </a:xfrm>
+                    <a:prstGeom prst="rect">
+                      <a:avLst/>
+                    </a:prstGeom>
+                  </pic:spPr>
+                </pic:pic>
+              </a:graphicData>
+            </a:graphic>
+          </wp:inline>
+        </w:drawing>
+      </w:r>
+    </w:p>
+    <w:p>
+      <w:pPr>
+        <w:rPr>
+          <w:lang w:val="it-IT"/>
+        </w:rPr>
+      </w:pPr>
+    </w:p>
+    <w:p>
+      <w:pPr>
+        <w:rPr>
+          <w:lang w:val="it-IT"/>
+        </w:rPr>
+      </w:pPr>
+      <w:r>
+        <w:rPr>
+          <w:lang w:val="it-IT"/>
+        </w:rPr>
+        <w:drawing>
+          <wp:inline distT="0" distB="0" distL="0" distR="0" wp14:anchorId="52DDD94C" wp14:editId="5276583D">
+            <wp:extent cx="5731510" cy="2412365"/>
+            <wp:effectExtent l="0" t="0" r="2540" b="6985"/>
+            <wp:docPr id="341393707" name="Picture 1" descr="A screenshot of a computer&#10;&#10;AI-generated content may be incorrect."/>
+            <wp:cNvGraphicFramePr>
+              <a:graphicFrameLocks xmlns:a="http://schemas.openxmlformats.org/drawingml/2006/main" noChangeAspect="1"/>
+            </wp:cNvGraphicFramePr>
+            <a:graphic xmlns:a="http://schemas.openxmlformats.org/drawingml/2006/main">
+              <a:graphicData uri="http://schemas.openxmlformats.org/drawingml/2006/picture">
+                <pic:pic xmlns:pic="http://schemas.openxmlformats.org/drawingml/2006/picture">
+                  <pic:nvPicPr>
+                    <pic:cNvPr id="341393707" name="Picture 1" descr="A screenshot of a computer&#10;&#10;AI-generated content may be incorrect."/>
+                    <pic:cNvPicPr/>
+                  </pic:nvPicPr>
+                  <pic:blipFill>
+                    <a:blip r:embed="rId30"/>
+                    <a:stretch>
+                      <a:fillRect/>
+                    </a:stretch>
+                  </pic:blipFill>
+                  <pic:spPr>
+                    <a:xfrm>
+                      <a:off x="0" y="0"/>
+                      <a:ext cx="5731510" cy="2412365"/>
+                    </a:xfrm>
+                    <a:prstGeom prst="rect">
+                      <a:avLst/>
+                    </a:prstGeom>
+                  </pic:spPr>
+                </pic:pic>
+              </a:graphicData>
+            </a:graphic>
+          </wp:inline>
+        </w:drawing>
+      </w:r>
+    </w:p>
+    <w:p>
+      <w:pPr>
+        <w:rPr>
+          <w:lang w:val="it-IT"/>
+        </w:rPr>
+      </w:pPr>
+    </w:p>
+    <w:p>
+      <w:pPr>
+        <w:rPr>
+          <w:lang w:val="it-IT"/>
+        </w:rPr>
+      </w:pPr>
+      <w:r>
+        <w:rPr>
+          <w:lang w:val="it-IT"/>
+        </w:rPr>
+        <w:drawing>
+          <wp:inline distT="0" distB="0" distL="0" distR="0" wp14:anchorId="17C974A8" wp14:editId="6122218C">
+            <wp:extent cx="5731510" cy="2404745"/>
+            <wp:effectExtent l="0" t="0" r="2540" b="0"/>
+            <wp:docPr id="1352952037" name="Picture 1" descr="A screenshot of a computer&#10;&#10;AI-generated content may be incorrect."/>
+            <wp:cNvGraphicFramePr>
+              <a:graphicFrameLocks xmlns:a="http://schemas.openxmlformats.org/drawingml/2006/main" noChangeAspect="1"/>
+            </wp:cNvGraphicFramePr>
+            <a:graphic xmlns:a="http://schemas.openxmlformats.org/drawingml/2006/main">
+              <a:graphicData uri="http://schemas.openxmlformats.org/drawingml/2006/picture">
+                <pic:pic xmlns:pic="http://schemas.openxmlformats.org/drawingml/2006/picture">
+                  <pic:nvPicPr>
+                    <pic:cNvPr id="1352952037" name="Picture 1" descr="A screenshot of a computer&#10;&#10;AI-generated content may be incorrect."/>
+                    <pic:cNvPicPr/>
+                  </pic:nvPicPr>
+                  <pic:blipFill>
+                    <a:blip r:embed="rId31"/>
+                    <a:stretch>
+                      <a:fillRect/>
+                    </a:stretch>
+                  </pic:blipFill>
+                  <pic:spPr>
+                    <a:xfrm>
+                      <a:off x="0" y="0"/>
+                      <a:ext cx="5731510" cy="2404745"/>
+                    </a:xfrm>
+                    <a:prstGeom prst="rect">
+                      <a:avLst/>
+                    </a:prstGeom>
+                  </pic:spPr>
+                </pic:pic>
+              </a:graphicData>
+            </a:graphic>
+          </wp:inline>
+        </w:drawing>
+      </w:r>
+    </w:p>
+    <w:p>
+      <w:pPr>
+        <w:rPr>
+          <w:lang w:val="it-IT"/>
+        </w:rPr>
+      </w:pPr>
+    </w:p>
+    <w:p>
+      <w:pPr>
+        <w:rPr>
+          <w:lang w:val="it-IT"/>
+        </w:rPr>
+      </w:pPr>
+      <w:r>
+        <w:rPr>
+          <w:lang w:val="it-IT"/>
+        </w:rPr>
+        <w:lastRenderedPageBreak/>
+        <w:drawing>
+          <wp:inline distT="0" distB="0" distL="0" distR="0" wp14:anchorId="4F7D01D1" wp14:editId="38CA1EA9">
+            <wp:extent cx="5731510" cy="2407920"/>
+            <wp:effectExtent l="0" t="0" r="2540" b="0"/>
+            <wp:docPr id="1225238845" name="Picture 1" descr="A screenshot of a computer&#10;&#10;AI-generated content may be incorrect."/>
+            <wp:cNvGraphicFramePr>
+              <a:graphicFrameLocks xmlns:a="http://schemas.openxmlformats.org/drawingml/2006/main" noChangeAspect="1"/>
+            </wp:cNvGraphicFramePr>
+            <a:graphic xmlns:a="http://schemas.openxmlformats.org/drawingml/2006/main">
+              <a:graphicData uri="http://schemas.openxmlformats.org/drawingml/2006/picture">
+                <pic:pic xmlns:pic="http://schemas.openxmlformats.org/drawingml/2006/picture">
+                  <pic:nvPicPr>
+                    <pic:cNvPr id="1225238845" name="Picture 1" descr="A screenshot of a computer&#10;&#10;AI-generated content may be incorrect."/>
+                    <pic:cNvPicPr/>
+                  </pic:nvPicPr>
+                  <pic:blipFill>
+                    <a:blip r:embed="rId32"/>
+                    <a:stretch>
+                      <a:fillRect/>
+                    </a:stretch>
+                  </pic:blipFill>
+                  <pic:spPr>
+                    <a:xfrm>
+                      <a:off x="0" y="0"/>
+                      <a:ext cx="5731510" cy="2407920"/>
+                    </a:xfrm>
+                    <a:prstGeom prst="rect">
+                      <a:avLst/>
+                    </a:prstGeom>
+                  </pic:spPr>
+                </pic:pic>
+              </a:graphicData>
+            </a:graphic>
+          </wp:inline>
+        </w:drawing>
+      </w:r>
+    </w:p>
+    <w:p>
+      <w:pPr>
+        <w:rPr>
+          <w:lang w:val="it-IT"/>
+        </w:rPr>
+      </w:pPr>
+    </w:p>
+    <w:p>
+      <w:pPr>
+        <w:rPr>
+          <w:lang w:val="it-IT"/>
+        </w:rPr>
+      </w:pPr>
+      <w:r>
+        <w:rPr>
+          <w:lang w:val="it-IT"/>
+        </w:rPr>
+        <w:drawing>
+          <wp:inline distT="0" distB="0" distL="0" distR="0" wp14:anchorId="22471640" wp14:editId="30BE1E84">
+            <wp:extent cx="5731510" cy="2400935"/>
+            <wp:effectExtent l="0" t="0" r="2540" b="0"/>
+            <wp:docPr id="732336004" name="Picture 1" descr="A screenshot of a computer&#10;&#10;AI-generated content may be incorrect."/>
+            <wp:cNvGraphicFramePr>
+              <a:graphicFrameLocks xmlns:a="http://schemas.openxmlformats.org/drawingml/2006/main" noChangeAspect="1"/>
+            </wp:cNvGraphicFramePr>
+            <a:graphic xmlns:a="http://schemas.openxmlformats.org/drawingml/2006/main">
+              <a:graphicData uri="http://schemas.openxmlformats.org/drawingml/2006/picture">
+                <pic:pic xmlns:pic="http://schemas.openxmlformats.org/drawingml/2006/picture">
+                  <pic:nvPicPr>
+                    <pic:cNvPr id="732336004" name="Picture 1" descr="A screenshot of a computer&#10;&#10;AI-generated content may be incorrect."/>
+                    <pic:cNvPicPr/>
+                  </pic:nvPicPr>
+                  <pic:blipFill>
+                    <a:blip r:embed="rId33"/>
+                    <a:stretch>
+                      <a:fillRect/>
+                    </a:stretch>
+                  </pic:blipFill>
+                  <pic:spPr>
+                    <a:xfrm>
+                      <a:off x="0" y="0"/>
+                      <a:ext cx="5731510" cy="2400935"/>
+                    </a:xfrm>
+                    <a:prstGeom prst="rect">
+                      <a:avLst/>
+                    </a:prstGeom>
+                  </pic:spPr>
+                </pic:pic>
+              </a:graphicData>
+            </a:graphic>
+          </wp:inline>
+        </w:drawing>
+      </w:r>
+    </w:p>
+    <w:p>
+      <w:pPr>
+        <w:rPr>
+          <w:lang w:val="it-IT"/>
+        </w:rPr>
+      </w:pPr>
+    </w:p>
+    <w:p>
+      <w:pPr>
+        <w:rPr>
+          <w:lang w:val="it-IT"/>
+        </w:rPr>
+      </w:pPr>
+      <w:r>
+        <w:rPr>
+          <w:lang w:val="it-IT"/>
+        </w:rPr>
+        <w:drawing>
+          <wp:inline distT="0" distB="0" distL="0" distR="0" wp14:anchorId="4469D20F" wp14:editId="61236A48">
+            <wp:extent cx="5731510" cy="2385060"/>
+            <wp:effectExtent l="0" t="0" r="2540" b="0"/>
+            <wp:docPr id="1816915283" name="Picture 1" descr="A white background with black and red text&#10;&#10;AI-generated content may be incorrect."/>
+            <wp:cNvGraphicFramePr>
+              <a:graphicFrameLocks xmlns:a="http://schemas.openxmlformats.org/drawingml/2006/main" noChangeAspect="1"/>
+            </wp:cNvGraphicFramePr>
+            <a:graphic xmlns:a="http://schemas.openxmlformats.org/drawingml/2006/main">
+              <a:graphicData uri="http://schemas.openxmlformats.org/drawingml/2006/picture">
+                <pic:pic xmlns:pic="http://schemas.openxmlformats.org/drawingml/2006/picture">
+                  <pic:nvPicPr>
+                    <pic:cNvPr id="1816915283" name="Picture 1" descr="A white background with black and red text&#10;&#10;AI-generated content may be incorrect."/>
+                    <pic:cNvPicPr/>
+                  </pic:nvPicPr>
+                  <pic:blipFill>
+                    <a:blip r:embed="rId34"/>
+                    <a:stretch>
+                      <a:fillRect/>
+                    </a:stretch>
+                  </pic:blipFill>
+                  <pic:spPr>
+                    <a:xfrm>
+                      <a:off x="0" y="0"/>
+                      <a:ext cx="5731510" cy="2385060"/>
+                    </a:xfrm>
+                    <a:prstGeom prst="rect">
+                      <a:avLst/>
+                    </a:prstGeom>
+                  </pic:spPr>
+                </pic:pic>
+              </a:graphicData>
+            </a:graphic>
+          </wp:inline>
+        </w:drawing>
+      </w:r>
+    </w:p>
+    <w:p>
+      <w:pPr>
+        <w:rPr>
+          <w:lang w:val="it-IT"/>
+        </w:rPr>
+      </w:pPr>
+    </w:p>
+    <w:p>
+      <w:pPr>
+        <w:rPr>
+          <w:lang w:val="it-IT"/>
+        </w:rPr>
+      </w:pPr>
+      <w:r>
+        <w:rPr>
+          <w:lang w:val="it-IT"/>
+        </w:rPr>
+        <w:lastRenderedPageBreak/>
+        <w:drawing>
+          <wp:inline distT="0" distB="0" distL="0" distR="0" wp14:anchorId="570CE458" wp14:editId="685879BF">
+            <wp:extent cx="5731510" cy="2388235"/>
+            <wp:effectExtent l="0" t="0" r="2540" b="0"/>
+            <wp:docPr id="1379122445" name="Picture 1" descr="A screenshot of a computer&#10;&#10;AI-generated content may be incorrect."/>
+            <wp:cNvGraphicFramePr>
+              <a:graphicFrameLocks xmlns:a="http://schemas.openxmlformats.org/drawingml/2006/main" noChangeAspect="1"/>
+            </wp:cNvGraphicFramePr>
+            <a:graphic xmlns:a="http://schemas.openxmlformats.org/drawingml/2006/main">
+              <a:graphicData uri="http://schemas.openxmlformats.org/drawingml/2006/picture">
+                <pic:pic xmlns:pic="http://schemas.openxmlformats.org/drawingml/2006/picture">
+                  <pic:nvPicPr>
+                    <pic:cNvPr id="1379122445" name="Picture 1" descr="A screenshot of a computer&#10;&#10;AI-generated content may be incorrect."/>
+                    <pic:cNvPicPr/>
+                  </pic:nvPicPr>
+                  <pic:blipFill>
+                    <a:blip r:embed="rId35"/>
+                    <a:stretch>
+                      <a:fillRect/>
+                    </a:stretch>
+                  </pic:blipFill>
+                  <pic:spPr>
+                    <a:xfrm>
+                      <a:off x="0" y="0"/>
+                      <a:ext cx="5731510" cy="2388235"/>
+                    </a:xfrm>
+                    <a:prstGeom prst="rect">
+                      <a:avLst/>
+                    </a:prstGeom>
+                  </pic:spPr>
+                </pic:pic>
+              </a:graphicData>
+            </a:graphic>
+          </wp:inline>
+        </w:drawing>
+      </w:r>
+    </w:p>
+    <w:p>
+      <w:pPr>
+        <w:rPr>
+          <w:lang w:val="it-IT"/>
+        </w:rPr>
+      </w:pPr>
+    </w:p>
+    <w:p>
+      <w:pPr>
+        <w:rPr>
+          <w:lang w:val="it-IT"/>
+        </w:rPr>
+      </w:pPr>
+      <w:r>
+        <w:rPr>
+          <w:lang w:val="it-IT"/>
+        </w:rPr>
+        <w:drawing>
+          <wp:inline distT="0" distB="0" distL="0" distR="0" wp14:anchorId="40085262" wp14:editId="691764DE">
+            <wp:extent cx="5731510" cy="2751455"/>
+            <wp:effectExtent l="0" t="0" r="2540" b="0"/>
+            <wp:docPr id="1644836502" name="Picture 1" descr="A screenshot of a computer&#10;&#10;AI-generated content may be incorrect."/>
+            <wp:cNvGraphicFramePr>
+              <a:graphicFrameLocks xmlns:a="http://schemas.openxmlformats.org/drawingml/2006/main" noChangeAspect="1"/>
+            </wp:cNvGraphicFramePr>
+            <a:graphic xmlns:a="http://schemas.openxmlformats.org/drawingml/2006/main">
+              <a:graphicData uri="http://schemas.openxmlformats.org/drawingml/2006/picture">
+                <pic:pic xmlns:pic="http://schemas.openxmlformats.org/drawingml/2006/picture">
+                  <pic:nvPicPr>
+                    <pic:cNvPr id="1644836502" name="Picture 1" descr="A screenshot of a computer&#10;&#10;AI-generated content may be incorrect."/>
+                    <pic:cNvPicPr/>
+                  </pic:nvPicPr>
+                  <pic:blipFill>
+                    <a:blip r:embed="rId36"/>
+                    <a:stretch>
+                      <a:fillRect/>
+                    </a:stretch>
+                  </pic:blipFill>
+                  <pic:spPr>
+                    <a:xfrm>
+                      <a:off x="0" y="0"/>
+                      <a:ext cx="5731510" cy="2751455"/>
+                    </a:xfrm>
+                    <a:prstGeom prst="rect">
+                      <a:avLst/>
+                    </a:prstGeom>
+                  </pic:spPr>
+                </pic:pic>
+              </a:graphicData>
+            </a:graphic>
+          </wp:inline>
+        </w:drawing>
+      </w:r>
+    </w:p>
+    <w:p>
+      <w:pPr>
+        <w:rPr>
+          <w:lang w:val="it-IT"/>
+        </w:rPr>
+      </w:pPr>
+    </w:p>
+    <w:p>
+      <w:pPr>
+        <w:rPr>
+          <w:lang w:val="it-IT"/>
+        </w:rPr>
+      </w:pPr>
+      <w:r>
+        <w:rPr>
+          <w:lang w:val="it-IT"/>
+        </w:rPr>
+        <w:drawing>
+          <wp:inline distT="0" distB="0" distL="0" distR="0" wp14:anchorId="61243CBA" wp14:editId="4D0A081D">
+            <wp:extent cx="5731510" cy="2426335"/>
+            <wp:effectExtent l="0" t="0" r="2540" b="0"/>
+            <wp:docPr id="632011754" name="Picture 1" descr="A screenshot of a white board&#10;&#10;AI-generated content may be incorrect."/>
+            <wp:cNvGraphicFramePr>
+              <a:graphicFrameLocks xmlns:a="http://schemas.openxmlformats.org/drawingml/2006/main" noChangeAspect="1"/>
+            </wp:cNvGraphicFramePr>
+            <a:graphic xmlns:a="http://schemas.openxmlformats.org/drawingml/2006/main">
+              <a:graphicData uri="http://schemas.openxmlformats.org/drawingml/2006/picture">
+                <pic:pic xmlns:pic="http://schemas.openxmlformats.org/drawingml/2006/picture">
+                  <pic:nvPicPr>
+                    <pic:cNvPr id="632011754" name="Picture 1" descr="A screenshot of a white board&#10;&#10;AI-generated content may be incorrect."/>
+                    <pic:cNvPicPr/>
+                  </pic:nvPicPr>
+                  <pic:blipFill>
+                    <a:blip r:embed="rId37"/>
+                    <a:stretch>
+                      <a:fillRect/>
+                    </a:stretch>
+                  </pic:blipFill>
+                  <pic:spPr>
+                    <a:xfrm>
+                      <a:off x="0" y="0"/>
+                      <a:ext cx="5731510" cy="2426335"/>
+                    </a:xfrm>
+                    <a:prstGeom prst="rect">
+                      <a:avLst/>
+                    </a:prstGeom>
+                  </pic:spPr>
+                </pic:pic>
+              </a:graphicData>
+            </a:graphic>
+          </wp:inline>
+        </w:drawing>
+      </w:r>
+    </w:p>
+    <w:p>
+      <w:pPr>
+        <w:rPr>
+          <w:lang w:val="it-IT"/>
+        </w:rPr>
+      </w:pPr>
+    </w:p>
+    <w:p>
+      <w:pPr>
+        <w:rPr>
+          <w:lang w:val="it-IT"/>
+        </w:rPr>
+      </w:pPr>
+      <w:r>
+        <w:rPr>
+          <w:lang w:val="it-IT"/>
+        </w:rPr>
+        <w:lastRenderedPageBreak/>
+        <w:drawing>
+          <wp:inline distT="0" distB="0" distL="0" distR="0" wp14:anchorId="461D1D23" wp14:editId="5727AF61">
+            <wp:extent cx="5731510" cy="2408555"/>
+            <wp:effectExtent l="0" t="0" r="2540" b="0"/>
+            <wp:docPr id="695034655" name="Picture 1" descr="A screenshot of a computer&#10;&#10;AI-generated content may be incorrect."/>
+            <wp:cNvGraphicFramePr>
+              <a:graphicFrameLocks xmlns:a="http://schemas.openxmlformats.org/drawingml/2006/main" noChangeAspect="1"/>
+            </wp:cNvGraphicFramePr>
+            <a:graphic xmlns:a="http://schemas.openxmlformats.org/drawingml/2006/main">
+              <a:graphicData uri="http://schemas.openxmlformats.org/drawingml/2006/picture">
+                <pic:pic xmlns:pic="http://schemas.openxmlformats.org/drawingml/2006/picture">
+                  <pic:nvPicPr>
+                    <pic:cNvPr id="695034655" name="Picture 1" descr="A screenshot of a computer&#10;&#10;AI-generated content may be incorrect."/>
+                    <pic:cNvPicPr/>
+                  </pic:nvPicPr>
+                  <pic:blipFill>
+                    <a:blip r:embed="rId38"/>
+                    <a:stretch>
+                      <a:fillRect/>
+                    </a:stretch>
+                  </pic:blipFill>
+                  <pic:spPr>
+                    <a:xfrm>
+                      <a:off x="0" y="0"/>
+                      <a:ext cx="5731510" cy="2408555"/>
+                    </a:xfrm>
+                    <a:prstGeom prst="rect">
+                      <a:avLst/>
+                    </a:prstGeom>
+                  </pic:spPr>
+                </pic:pic>
+              </a:graphicData>
+            </a:graphic>
+          </wp:inline>
+        </w:drawing>
+      </w:r>
+    </w:p>
+    <w:p>
+      <w:pPr>
+        <w:rPr>
+          <w:lang w:val="it-IT"/>
+        </w:rPr>
+      </w:pPr>
+    </w:p>
+    <w:p>
+      <w:pPr>
+        <w:rPr>
+          <w:lang w:val="it-IT"/>
+        </w:rPr>
+      </w:pPr>
+      <w:r>
+        <w:rPr>
+          <w:lang w:val="it-IT"/>
+        </w:rPr>
+        <w:drawing>
+          <wp:inline distT="0" distB="0" distL="0" distR="0" wp14:anchorId="185C6466" wp14:editId="6B151DA3">
+            <wp:extent cx="5731510" cy="2406015"/>
+            <wp:effectExtent l="0" t="0" r="2540" b="0"/>
+            <wp:docPr id="453053216" name="Picture 1" descr="A screenshot of a computer&#10;&#10;AI-generated content may be incorrect."/>
+            <wp:cNvGraphicFramePr>
+              <a:graphicFrameLocks xmlns:a="http://schemas.openxmlformats.org/drawingml/2006/main" noChangeAspect="1"/>
+            </wp:cNvGraphicFramePr>
+            <a:graphic xmlns:a="http://schemas.openxmlformats.org/drawingml/2006/main">
+              <a:graphicData uri="http://schemas.openxmlformats.org/drawingml/2006/picture">
+                <pic:pic xmlns:pic="http://schemas.openxmlformats.org/drawingml/2006/picture">
+                  <pic:nvPicPr>
+                    <pic:cNvPr id="453053216" name="Picture 1" descr="A screenshot of a computer&#10;&#10;AI-generated content may be incorrect."/>
+                    <pic:cNvPicPr/>
+                  </pic:nvPicPr>
+                  <pic:blipFill>
+                    <a:blip r:embed="rId39"/>
+                    <a:stretch>
+                      <a:fillRect/>
+                    </a:stretch>
+                  </pic:blipFill>
+                  <pic:spPr>
+                    <a:xfrm>
+                      <a:off x="0" y="0"/>
+                      <a:ext cx="5731510" cy="2406015"/>
+                    </a:xfrm>
+                    <a:prstGeom prst="rect">
+                      <a:avLst/>
+                    </a:prstGeom>
+                  </pic:spPr>
+                </pic:pic>
+              </a:graphicData>
+            </a:graphic>
+          </wp:inline>
+        </w:drawing>
+      </w:r>
+    </w:p>
+    <w:p>
+      <w:pPr>
+        <w:rPr>
+          <w:lang w:val="it-IT"/>
+        </w:rPr>
+      </w:pPr>
+    </w:p>
+    <w:p>
+      <w:pPr>
+        <w:rPr>
+          <w:lang w:val="it-IT"/>
+        </w:rPr>
+      </w:pPr>
+      <w:r>
+        <w:rPr>
+          <w:lang w:val="it-IT"/>
+        </w:rPr>
+        <w:drawing>
+          <wp:inline distT="0" distB="0" distL="0" distR="0" wp14:anchorId="3567D3AD" wp14:editId="356D19F4">
+            <wp:extent cx="5731510" cy="2412365"/>
+            <wp:effectExtent l="0" t="0" r="2540" b="6985"/>
+            <wp:docPr id="1238630318" name="Picture 1" descr="A screenshot of a computer&#10;&#10;AI-generated content may be incorrect."/>
+            <wp:cNvGraphicFramePr>
+              <a:graphicFrameLocks xmlns:a="http://schemas.openxmlformats.org/drawingml/2006/main" noChangeAspect="1"/>
+            </wp:cNvGraphicFramePr>
+            <a:graphic xmlns:a="http://schemas.openxmlformats.org/drawingml/2006/main">
+              <a:graphicData uri="http://schemas.openxmlformats.org/drawingml/2006/picture">
+                <pic:pic xmlns:pic="http://schemas.openxmlformats.org/drawingml/2006/picture">
+                  <pic:nvPicPr>
+                    <pic:cNvPr id="1238630318" name="Picture 1" descr="A screenshot of a computer&#10;&#10;AI-generated content may be incorrect."/>
+                    <pic:cNvPicPr/>
+                  </pic:nvPicPr>
+                  <pic:blipFill>
+                    <a:blip r:embed="rId40"/>
+                    <a:stretch>
+                      <a:fillRect/>
+                    </a:stretch>
+                  </pic:blipFill>
+                  <pic:spPr>
+                    <a:xfrm>
+                      <a:off x="0" y="0"/>
+                      <a:ext cx="5731510" cy="2412365"/>
+                    </a:xfrm>
+                    <a:prstGeom prst="rect">
+                      <a:avLst/>
+                    </a:prstGeom>
+                  </pic:spPr>
+                </pic:pic>
+              </a:graphicData>
+            </a:graphic>
+          </wp:inline>
+        </w:drawing>
+      </w:r>
+    </w:p>
+    <w:p>
+      <w:pPr>
+        <w:rPr>
+          <w:lang w:val="it-IT"/>
+        </w:rPr>
+      </w:pPr>
+    </w:p>
+    <w:p>
+      <w:pPr>
+        <w:rPr>
+          <w:lang w:val="it-IT"/>
+        </w:rPr>
+      </w:pPr>
+      <w:r>
+        <w:rPr>
+          <w:lang w:val="it-IT"/>
+        </w:rPr>
+        <w:lastRenderedPageBreak/>
+        <w:drawing>
+          <wp:inline distT="0" distB="0" distL="0" distR="0" wp14:anchorId="31EE6DE0" wp14:editId="519B3380">
+            <wp:extent cx="5731510" cy="2453640"/>
+            <wp:effectExtent l="0" t="0" r="2540" b="3810"/>
+            <wp:docPr id="1474347083" name="Picture 1" descr="A screenshot of a computer&#10;&#10;AI-generated content may be incorrect."/>
+            <wp:cNvGraphicFramePr>
+              <a:graphicFrameLocks xmlns:a="http://schemas.openxmlformats.org/drawingml/2006/main" noChangeAspect="1"/>
+            </wp:cNvGraphicFramePr>
+            <a:graphic xmlns:a="http://schemas.openxmlformats.org/drawingml/2006/main">
+              <a:graphicData uri="http://schemas.openxmlformats.org/drawingml/2006/picture">
+                <pic:pic xmlns:pic="http://schemas.openxmlformats.org/drawingml/2006/picture">
+                  <pic:nvPicPr>
+                    <pic:cNvPr id="1474347083" name="Picture 1" descr="A screenshot of a computer&#10;&#10;AI-generated content may be incorrect."/>
+                    <pic:cNvPicPr/>
+                  </pic:nvPicPr>
+                  <pic:blipFill>
+                    <a:blip r:embed="rId41"/>
+                    <a:stretch>
+                      <a:fillRect/>
+                    </a:stretch>
+                  </pic:blipFill>
+                  <pic:spPr>
+                    <a:xfrm>
+                      <a:off x="0" y="0"/>
+                      <a:ext cx="5731510" cy="2453640"/>
+                    </a:xfrm>
+                    <a:prstGeom prst="rect">
+                      <a:avLst/>
+                    </a:prstGeom>
+                  </pic:spPr>
+                </pic:pic>
+              </a:graphicData>
+            </a:graphic>
+          </wp:inline>
+        </w:drawing>
+      </w:r>
+    </w:p>
+    <w:p>
+      <w:pPr>
+        <w:rPr>
+          <w:lang w:val="it-IT"/>
+        </w:rPr>
+      </w:pPr>
+      <w:r>
+        <w:rPr>
+          <w:lang w:val="it-IT"/>
+        </w:rPr>
+        <w:drawing>
+          <wp:inline distT="0" distB="0" distL="0" distR="0" wp14:anchorId="130EE2B3" wp14:editId="48800BE9">
+            <wp:extent cx="5731510" cy="2419985"/>
+            <wp:effectExtent l="0" t="0" r="2540" b="0"/>
+            <wp:docPr id="960673790" name="Picture 1" descr="A white background with black text&#10;&#10;AI-generated content may be incorrect."/>
+            <wp:cNvGraphicFramePr>
+              <a:graphicFrameLocks xmlns:a="http://schemas.openxmlformats.org/drawingml/2006/main" noChangeAspect="1"/>
+            </wp:cNvGraphicFramePr>
+            <a:graphic xmlns:a="http://schemas.openxmlformats.org/drawingml/2006/main">
+              <a:graphicData uri="http://schemas.openxmlformats.org/drawingml/2006/picture">
+                <pic:pic xmlns:pic="http://schemas.openxmlformats.org/drawingml/2006/picture">
+                  <pic:nvPicPr>
+                    <pic:cNvPr id="960673790" name="Picture 1" descr="A white background with black text&#10;&#10;AI-generated content may be incorrect."/>
+                    <pic:cNvPicPr/>
+                  </pic:nvPicPr>
+                  <pic:blipFill>
+                    <a:blip r:embed="rId42"/>
+                    <a:stretch>
+                      <a:fillRect/>
+                    </a:stretch>
+                  </pic:blipFill>
+                  <pic:spPr>
+                    <a:xfrm>
+                      <a:off x="0" y="0"/>
+                      <a:ext cx="5731510" cy="2419985"/>
+                    </a:xfrm>
+                    <a:prstGeom prst="rect">
+                      <a:avLst/>
+                    </a:prstGeom>
+                  </pic:spPr>
+                </pic:pic>
+              </a:graphicData>
+            </a:graphic>
+          </wp:inline>
+        </w:drawing>
+      </w:r>
+    </w:p>
+    <w:p>
+      <w:pPr>
+        <w:rPr>
+          <w:lang w:val="it-IT"/>
+        </w:rPr>
+      </w:pPr>
+      <w:r>
+        <w:rPr>
+          <w:lang w:val="it-IT"/>
+        </w:rPr>
+        <w:drawing>
+          <wp:inline distT="0" distB="0" distL="0" distR="0" wp14:anchorId="3C3FD57D" wp14:editId="6FFAC7EC">
+            <wp:extent cx="5731510" cy="2402205"/>
+            <wp:effectExtent l="0" t="0" r="2540" b="0"/>
+            <wp:docPr id="1536042765" name="Picture 1" descr="A white background with black and red text&#10;&#10;AI-generated content may be incorrect."/>
+            <wp:cNvGraphicFramePr>
+              <a:graphicFrameLocks xmlns:a="http://schemas.openxmlformats.org/drawingml/2006/main" noChangeAspect="1"/>
+            </wp:cNvGraphicFramePr>
+            <a:graphic xmlns:a="http://schemas.openxmlformats.org/drawingml/2006/main">
+              <a:graphicData uri="http://schemas.openxmlformats.org/drawingml/2006/picture">
+                <pic:pic xmlns:pic="http://schemas.openxmlformats.org/drawingml/2006/picture">
+                  <pic:nvPicPr>
+                    <pic:cNvPr id="1536042765" name="Picture 1" descr="A white background with black and red text&#10;&#10;AI-generated content may be incorrect."/>
+                    <pic:cNvPicPr/>
+                  </pic:nvPicPr>
+                  <pic:blipFill>
+                    <a:blip r:embed="rId43"/>
+                    <a:stretch>
+                      <a:fillRect/>
+                    </a:stretch>
+                  </pic:blipFill>
+                  <pic:spPr>
+                    <a:xfrm>
+                      <a:off x="0" y="0"/>
+                      <a:ext cx="5731510" cy="2402205"/>
+                    </a:xfrm>
+                    <a:prstGeom prst="rect">
+                      <a:avLst/>
+                    </a:prstGeom>
+                  </pic:spPr>
+                </pic:pic>
+              </a:graphicData>
+            </a:graphic>
+          </wp:inline>
+        </w:drawing>
+      </w:r>
+    </w:p>
+    <w:p>
+      <w:pPr>
+        <w:rPr>
+          <w:lang w:val="it-IT"/>
+        </w:rPr>
+      </w:pPr>
+    </w:p>
+    <w:p>
+      <w:pPr>
+        <w:rPr>
+          <w:lang w:val="it-IT"/>
+        </w:rPr>
+      </w:pPr>
+      <w:r>
+        <w:rPr>
+          <w:lang w:val="it-IT"/>
+        </w:rPr>
+        <w:lastRenderedPageBreak/>
+        <w:drawing>
+          <wp:inline distT="0" distB="0" distL="0" distR="0" wp14:anchorId="2F80F2E1" wp14:editId="5F32F57C">
+            <wp:extent cx="5731510" cy="2392045"/>
+            <wp:effectExtent l="0" t="0" r="2540" b="8255"/>
+            <wp:docPr id="2129336035" name="Picture 1" descr="A screenshot of a computer&#10;&#10;AI-generated content may be incorrect."/>
+            <wp:cNvGraphicFramePr>
+              <a:graphicFrameLocks xmlns:a="http://schemas.openxmlformats.org/drawingml/2006/main" noChangeAspect="1"/>
+            </wp:cNvGraphicFramePr>
+            <a:graphic xmlns:a="http://schemas.openxmlformats.org/drawingml/2006/main">
+              <a:graphicData uri="http://schemas.openxmlformats.org/drawingml/2006/picture">
+                <pic:pic xmlns:pic="http://schemas.openxmlformats.org/drawingml/2006/picture">
+                  <pic:nvPicPr>
+                    <pic:cNvPr id="2129336035" name="Picture 1" descr="A screenshot of a computer&#10;&#10;AI-generated content may be incorrect."/>
+                    <pic:cNvPicPr/>
+                  </pic:nvPicPr>
+                  <pic:blipFill>
+                    <a:blip r:embed="rId44"/>
+                    <a:stretch>
+                      <a:fillRect/>
+                    </a:stretch>
+                  </pic:blipFill>
+                  <pic:spPr>
+                    <a:xfrm>
+                      <a:off x="0" y="0"/>
+                      <a:ext cx="5731510" cy="2392045"/>
+                    </a:xfrm>
+                    <a:prstGeom prst="rect">
+                      <a:avLst/>
+                    </a:prstGeom>
+                  </pic:spPr>
+                </pic:pic>
+              </a:graphicData>
+            </a:graphic>
+          </wp:inline>
+        </w:drawing>
+      </w:r>
+    </w:p>
+    <w:p>
+      <w:pPr>
+        <w:rPr>
+          <w:lang w:val="it-IT"/>
+        </w:rPr>
+      </w:pPr>
+    </w:p>
+    <w:p>
+      <w:pPr>
+        <w:rPr>
+          <w:lang w:val="it-IT"/>
+        </w:rPr>
+      </w:pPr>
+      <w:r>
+        <w:rPr>
+          <w:lang w:val="it-IT"/>
+        </w:rPr>
+        <w:drawing>
+          <wp:inline distT="0" distB="0" distL="0" distR="0" wp14:anchorId="44A67F7E" wp14:editId="78FBC118">
+            <wp:extent cx="5731510" cy="2441575"/>
+            <wp:effectExtent l="0" t="0" r="2540" b="0"/>
+            <wp:docPr id="854337997" name="Picture 1" descr="A screenshot of a computer&#10;&#10;AI-generated content may be incorrect."/>
+            <wp:cNvGraphicFramePr>
+              <a:graphicFrameLocks xmlns:a="http://schemas.openxmlformats.org/drawingml/2006/main" noChangeAspect="1"/>
+            </wp:cNvGraphicFramePr>
+            <a:graphic xmlns:a="http://schemas.openxmlformats.org/drawingml/2006/main">
+              <a:graphicData uri="http://schemas.openxmlformats.org/drawingml/2006/picture">
+                <pic:pic xmlns:pic="http://schemas.openxmlformats.org/drawingml/2006/picture">
+                  <pic:nvPicPr>
+                    <pic:cNvPr id="854337997" name="Picture 1" descr="A screenshot of a computer&#10;&#10;AI-generated content may be incorrect."/>
+                    <pic:cNvPicPr/>
+                  </pic:nvPicPr>
+                  <pic:blipFill>
+                    <a:blip r:embed="rId45"/>
+                    <a:stretch>
+                      <a:fillRect/>
+                    </a:stretch>
+                  </pic:blipFill>
+                  <pic:spPr>
+                    <a:xfrm>
+                      <a:off x="0" y="0"/>
+                      <a:ext cx="5731510" cy="2441575"/>
+                    </a:xfrm>
+                    <a:prstGeom prst="rect">
+                      <a:avLst/>
+                    </a:prstGeom>
+                  </pic:spPr>
+                </pic:pic>
+              </a:graphicData>
+            </a:graphic>
+          </wp:inline>
+        </w:drawing>
+      </w:r>
+    </w:p>
+    <w:p>
+      <w:pPr>
+        <w:rPr>
+          <w:lang w:val="it-IT"/>
+        </w:rPr>
+      </w:pPr>
+    </w:p>
+    <w:p>
+      <w:pPr>
+        <w:rPr>
+          <w:lang w:val="it-IT"/>
+        </w:rPr>
+      </w:pPr>
+      <w:r>
+        <w:rPr>
+          <w:lang w:val="it-IT"/>
+        </w:rPr>
+        <w:drawing>
+          <wp:inline distT="0" distB="0" distL="0" distR="0" wp14:anchorId="6B1C43F5" wp14:editId="096B828B">
+            <wp:extent cx="5731510" cy="2388235"/>
+            <wp:effectExtent l="0" t="0" r="2540" b="0"/>
+            <wp:docPr id="4927338" name="Picture 1" descr="A screenshot of a computer&#10;&#10;AI-generated content may be incorrect."/>
+            <wp:cNvGraphicFramePr>
+              <a:graphicFrameLocks xmlns:a="http://schemas.openxmlformats.org/drawingml/2006/main" noChangeAspect="1"/>
+            </wp:cNvGraphicFramePr>
+            <a:graphic xmlns:a="http://schemas.openxmlformats.org/drawingml/2006/main">
+              <a:graphicData uri="http://schemas.openxmlformats.org/drawingml/2006/picture">
+                <pic:pic xmlns:pic="http://schemas.openxmlformats.org/drawingml/2006/picture">
+                  <pic:nvPicPr>
+                    <pic:cNvPr id="4927338" name="Picture 1" descr="A screenshot of a computer&#10;&#10;AI-generated content may be incorrect."/>
+                    <pic:cNvPicPr/>
+                  </pic:nvPicPr>
+                  <pic:blipFill>
+                    <a:blip r:embed="rId46"/>
+                    <a:stretch>
+                      <a:fillRect/>
+                    </a:stretch>
+                  </pic:blipFill>
+                  <pic:spPr>
+                    <a:xfrm>
+                      <a:off x="0" y="0"/>
+                      <a:ext cx="5731510" cy="2388235"/>
+                    </a:xfrm>
+                    <a:prstGeom prst="rect">
+                      <a:avLst/>
+                    </a:prstGeom>
+                  </pic:spPr>
+                </pic:pic>
+              </a:graphicData>
+            </a:graphic>
+          </wp:inline>
+        </w:drawing>
+      </w:r>
+    </w:p>
+    <w:p>
+      <w:pPr>
+        <w:rPr>
+          <w:lang w:val="it-IT"/>
+        </w:rPr>
+      </w:pPr>
+    </w:p>
+    <w:p>
+      <w:pPr>
+        <w:rPr>
+          <w:lang w:val="it-IT"/>
+        </w:rPr>
+      </w:pPr>
+    </w:p>
+    <w:p>
+      <w:pPr>
+        <w:rPr>
+          <w:lang w:val="it-IT"/>
+        </w:rPr>
+      </w:pPr>
+      <w:r>
+        <w:rPr>
+          <w:lang w:val="it-IT"/>
+        </w:rPr>
+        <w:lastRenderedPageBreak/>
+        <w:drawing>
+          <wp:inline distT="0" distB="0" distL="0" distR="0" wp14:anchorId="5395454F" wp14:editId="25D94625">
+            <wp:extent cx="5731510" cy="2412365"/>
+            <wp:effectExtent l="0" t="0" r="2540" b="6985"/>
+            <wp:docPr id="130716695" name="Picture 1" descr="A white background with black and blue text&#10;&#10;AI-generated content may be incorrect."/>
+            <wp:cNvGraphicFramePr>
+              <a:graphicFrameLocks xmlns:a="http://schemas.openxmlformats.org/drawingml/2006/main" noChangeAspect="1"/>
+            </wp:cNvGraphicFramePr>
+            <a:graphic xmlns:a="http://schemas.openxmlformats.org/drawingml/2006/main">
+              <a:graphicData uri="http://schemas.openxmlformats.org/drawingml/2006/picture">
+                <pic:pic xmlns:pic="http://schemas.openxmlformats.org/drawingml/2006/picture">
+                  <pic:nvPicPr>
+                    <pic:cNvPr id="130716695" name="Picture 1" descr="A white background with black and blue text&#10;&#10;AI-generated content may be incorrect."/>
+                    <pic:cNvPicPr/>
+                  </pic:nvPicPr>
+                  <pic:blipFill>
+                    <a:blip r:embed="rId47"/>
+                    <a:stretch>
+                      <a:fillRect/>
+                    </a:stretch>
+                  </pic:blipFill>
+                  <pic:spPr>
+                    <a:xfrm>
+                      <a:off x="0" y="0"/>
+                      <a:ext cx="5731510" cy="2412365"/>
+                    </a:xfrm>
+                    <a:prstGeom prst="rect">
+                      <a:avLst/>
+                    </a:prstGeom>
+                  </pic:spPr>
+                </pic:pic>
+              </a:graphicData>
+            </a:graphic>
+          </wp:inline>
+        </w:drawing>
+      </w:r>
+    </w:p>
+    <w:p>
+      <w:pPr>
+        <w:rPr>
+          <w:lang w:val="it-IT"/>
+        </w:rPr>
+      </w:pPr>
+    </w:p>
+    <w:p>
+      <w:pPr>
+        <w:rPr>
+          <w:lang w:val="it-IT"/>
+        </w:rPr>
+      </w:pPr>
+      <w:r>
+        <w:rPr>
+          <w:lang w:val="it-IT"/>
+        </w:rPr>
+        <w:drawing>
+          <wp:inline distT="0" distB="0" distL="0" distR="0" wp14:anchorId="5718A295" wp14:editId="3F8C6EF4">
+            <wp:extent cx="5731510" cy="2447290"/>
+            <wp:effectExtent l="0" t="0" r="2540" b="0"/>
+            <wp:docPr id="905112534" name="Picture 1" descr="A screenshot of a computer&#10;&#10;AI-generated content may be incorrect."/>
+            <wp:cNvGraphicFramePr>
+              <a:graphicFrameLocks xmlns:a="http://schemas.openxmlformats.org/drawingml/2006/main" noChangeAspect="1"/>
+            </wp:cNvGraphicFramePr>
+            <a:graphic xmlns:a="http://schemas.openxmlformats.org/drawingml/2006/main">
+              <a:graphicData uri="http://schemas.openxmlformats.org/drawingml/2006/picture">
+                <pic:pic xmlns:pic="http://schemas.openxmlformats.org/drawingml/2006/picture">
+                  <pic:nvPicPr>
+                    <pic:cNvPr id="905112534" name="Picture 1" descr="A screenshot of a computer&#10;&#10;AI-generated content may be incorrect."/>
+                    <pic:cNvPicPr/>
+                  </pic:nvPicPr>
+                  <pic:blipFill>
+                    <a:blip r:embed="rId48"/>
+                    <a:stretch>
+                      <a:fillRect/>
+                    </a:stretch>
+                  </pic:blipFill>
+                  <pic:spPr>
+                    <a:xfrm>
+                      <a:off x="0" y="0"/>
+                      <a:ext cx="5731510" cy="2447290"/>
+                    </a:xfrm>
+                    <a:prstGeom prst="rect">
+                      <a:avLst/>
+                    </a:prstGeom>
+                  </pic:spPr>
+                </pic:pic>
+              </a:graphicData>
+            </a:graphic>
+          </wp:inline>
+        </w:drawing>
+      </w:r>
+    </w:p>
+    <w:p>
+      <w:pPr>
+        <w:rPr>
+          <w:lang w:val="it-IT"/>
+        </w:rPr>
+      </w:pPr>
+    </w:p>
+    <w:p>
+      <w:pPr>
+        <w:rPr>
+          <w:lang w:val="it-IT"/>
+        </w:rPr>
+      </w:pPr>
+      <w:r>
+        <w:rPr>
+          <w:lang w:val="it-IT"/>
+        </w:rPr>
+        <w:drawing>
+          <wp:inline distT="0" distB="0" distL="0" distR="0" wp14:anchorId="108D7351" wp14:editId="54DB758C">
+            <wp:extent cx="5731510" cy="2427605"/>
+            <wp:effectExtent l="0" t="0" r="2540" b="0"/>
+            <wp:docPr id="845832663" name="Picture 1" descr="A white background with black and white text&#10;&#10;AI-generated content may be incorrect."/>
+            <wp:cNvGraphicFramePr>
+              <a:graphicFrameLocks xmlns:a="http://schemas.openxmlformats.org/drawingml/2006/main" noChangeAspect="1"/>
+            </wp:cNvGraphicFramePr>
+            <a:graphic xmlns:a="http://schemas.openxmlformats.org/drawingml/2006/main">
+              <a:graphicData uri="http://schemas.openxmlformats.org/drawingml/2006/picture">
+                <pic:pic xmlns:pic="http://schemas.openxmlformats.org/drawingml/2006/picture">
+                  <pic:nvPicPr>
+                    <pic:cNvPr id="845832663" name="Picture 1" descr="A white background with black and white text&#10;&#10;AI-generated content may be incorrect."/>
+                    <pic:cNvPicPr/>
+                  </pic:nvPicPr>
+                  <pic:blipFill>
+                    <a:blip r:embed="rId49"/>
+                    <a:stretch>
+                      <a:fillRect/>
+                    </a:stretch>
+                  </pic:blipFill>
+                  <pic:spPr>
+                    <a:xfrm>
+                      <a:off x="0" y="0"/>
+                      <a:ext cx="5731510" cy="2427605"/>
+                    </a:xfrm>
+                    <a:prstGeom prst="rect">
+                      <a:avLst/>
+                    </a:prstGeom>
+                  </pic:spPr>
+                </pic:pic>
+              </a:graphicData>
+            </a:graphic>
+          </wp:inline>
+        </w:drawing>
+      </w:r>
+    </w:p>
+    <w:p>
+      <w:pPr>
+        <w:rPr>
+          <w:lang w:val="it-IT"/>
+        </w:rPr>
+      </w:pPr>
+    </w:p>
+    <w:p>
+      <w:pPr>
+        <w:rPr>
+          <w:lang w:val="it-IT"/>
+        </w:rPr>
+      </w:pPr>
+      <w:r>
+        <w:rPr>
+          <w:lang w:val="it-IT"/>
+        </w:rPr>
+        <w:lastRenderedPageBreak/>
+        <w:drawing>
+          <wp:inline distT="0" distB="0" distL="0" distR="0" wp14:anchorId="302FBB1C" wp14:editId="321336CA">
+            <wp:extent cx="5731510" cy="2426970"/>
+            <wp:effectExtent l="0" t="0" r="2540" b="0"/>
+            <wp:docPr id="47694359" name="Picture 1" descr="A white background with black and blue text&#10;&#10;AI-generated content may be incorrect."/>
+            <wp:cNvGraphicFramePr>
+              <a:graphicFrameLocks xmlns:a="http://schemas.openxmlformats.org/drawingml/2006/main" noChangeAspect="1"/>
+            </wp:cNvGraphicFramePr>
+            <a:graphic xmlns:a="http://schemas.openxmlformats.org/drawingml/2006/main">
+              <a:graphicData uri="http://schemas.openxmlformats.org/drawingml/2006/picture">
+                <pic:pic xmlns:pic="http://schemas.openxmlformats.org/drawingml/2006/picture">
+                  <pic:nvPicPr>
+                    <pic:cNvPr id="47694359" name="Picture 1" descr="A white background with black and blue text&#10;&#10;AI-generated content may be incorrect."/>
+                    <pic:cNvPicPr/>
+                  </pic:nvPicPr>
+                  <pic:blipFill>
+                    <a:blip r:embed="rId50"/>
+                    <a:stretch>
+                      <a:fillRect/>
+                    </a:stretch>
+                  </pic:blipFill>
+                  <pic:spPr>
+                    <a:xfrm>
+                      <a:off x="0" y="0"/>
+                      <a:ext cx="5731510" cy="2426970"/>
+                    </a:xfrm>
+                    <a:prstGeom prst="rect">
+                      <a:avLst/>
+                    </a:prstGeom>
+                  </pic:spPr>
+                </pic:pic>
+              </a:graphicData>
+            </a:graphic>
+          </wp:inline>
+        </w:drawing>
+      </w:r>
+    </w:p>
+    <w:p>
+      <w:pPr>
+        <w:rPr>
+          <w:lang w:val="it-IT"/>
+        </w:rPr>
+      </w:pPr>
+    </w:p>
+    <w:p>
+      <w:pPr>
+        <w:rPr>
+          <w:lang w:val="it-IT"/>
+        </w:rPr>
+      </w:pPr>
+    </w:p>
     <w:sectPr>
       <w:pgSz w:w="11906" w:h="16838"/>
       <w:pgMar w:top="1440" w:right="1440" w:bottom="1440" w:left="1440" w:header="708" w:footer="708" w:gutter="0"/>

</xml_diff>

<commit_message>
new images in log
</commit_message>
<xml_diff>
--- a/Log.docx
+++ b/Log.docx
@@ -23,7 +23,7 @@
                     <pic:cNvPicPr/>
                   </pic:nvPicPr>
                   <pic:blipFill>
-                    <a:blip r:embed="rId4"/>
+                    <a:blip r:embed="rId5"/>
                     <a:stretch>
                       <a:fillRect/>
                     </a:stretch>
@@ -50,7 +50,6 @@
         <w:rPr>
           <w:noProof/>
         </w:rPr>
-        <w:lastRenderedPageBreak/>
         <w:drawing>
           <wp:inline distT="0" distB="0" distL="0" distR="0" wp14:anchorId="1E2F0987" wp14:editId="50F579C9">
             <wp:extent cx="5731510" cy="4662170"/>
@@ -67,7 +66,7 @@
                     <pic:cNvPicPr/>
                   </pic:nvPicPr>
                   <pic:blipFill>
-                    <a:blip r:embed="rId5"/>
+                    <a:blip r:embed="rId6"/>
                     <a:stretch>
                       <a:fillRect/>
                     </a:stretch>
@@ -89,13 +88,236 @@
       </w:r>
     </w:p>
     <w:p/>
+    <w:p>
+      <w:r>
+        <w:rPr>
+          <w:noProof/>
+        </w:rPr>
+        <w:drawing>
+          <wp:inline distT="0" distB="0" distL="0" distR="0" wp14:anchorId="6ECB37AF" wp14:editId="783616B6">
+            <wp:extent cx="5731510" cy="4298950"/>
+            <wp:effectExtent l="0" t="0" r="0" b="0"/>
+            <wp:docPr id="232748580" name="Picture 1"/>
+            <wp:cNvGraphicFramePr>
+              <a:graphicFrameLocks xmlns:a="http://schemas.openxmlformats.org/drawingml/2006/main" noChangeAspect="1"/>
+            </wp:cNvGraphicFramePr>
+            <a:graphic xmlns:a="http://schemas.openxmlformats.org/drawingml/2006/main">
+              <a:graphicData uri="http://schemas.openxmlformats.org/drawingml/2006/picture">
+                <pic:pic xmlns:pic="http://schemas.openxmlformats.org/drawingml/2006/picture">
+                  <pic:nvPicPr>
+                    <pic:cNvPr id="232748580" name=""/>
+                    <pic:cNvPicPr/>
+                  </pic:nvPicPr>
+                  <pic:blipFill>
+                    <a:blip r:embed="rId7"/>
+                    <a:stretch>
+                      <a:fillRect/>
+                    </a:stretch>
+                  </pic:blipFill>
+                  <pic:spPr>
+                    <a:xfrm>
+                      <a:off x="0" y="0"/>
+                      <a:ext cx="5731510" cy="4298950"/>
+                    </a:xfrm>
+                    <a:prstGeom prst="rect">
+                      <a:avLst/>
+                    </a:prstGeom>
+                  </pic:spPr>
+                </pic:pic>
+              </a:graphicData>
+            </a:graphic>
+          </wp:inline>
+        </w:drawing>
+      </w:r>
+    </w:p>
     <w:p/>
     <w:p>
       <w:r>
         <w:rPr>
           <w:noProof/>
         </w:rPr>
-        <w:lastRenderedPageBreak/>
+        <w:drawing>
+          <wp:inline distT="0" distB="0" distL="0" distR="0" wp14:anchorId="7CAB1A73" wp14:editId="30606099">
+            <wp:extent cx="5731510" cy="4298950"/>
+            <wp:effectExtent l="0" t="0" r="0" b="0"/>
+            <wp:docPr id="942806602" name="Picture 1"/>
+            <wp:cNvGraphicFramePr>
+              <a:graphicFrameLocks xmlns:a="http://schemas.openxmlformats.org/drawingml/2006/main" noChangeAspect="1"/>
+            </wp:cNvGraphicFramePr>
+            <a:graphic xmlns:a="http://schemas.openxmlformats.org/drawingml/2006/main">
+              <a:graphicData uri="http://schemas.openxmlformats.org/drawingml/2006/picture">
+                <pic:pic xmlns:pic="http://schemas.openxmlformats.org/drawingml/2006/picture">
+                  <pic:nvPicPr>
+                    <pic:cNvPr id="942806602" name=""/>
+                    <pic:cNvPicPr/>
+                  </pic:nvPicPr>
+                  <pic:blipFill>
+                    <a:blip r:embed="rId8"/>
+                    <a:stretch>
+                      <a:fillRect/>
+                    </a:stretch>
+                  </pic:blipFill>
+                  <pic:spPr>
+                    <a:xfrm>
+                      <a:off x="0" y="0"/>
+                      <a:ext cx="5731510" cy="4298950"/>
+                    </a:xfrm>
+                    <a:prstGeom prst="rect">
+                      <a:avLst/>
+                    </a:prstGeom>
+                  </pic:spPr>
+                </pic:pic>
+              </a:graphicData>
+            </a:graphic>
+          </wp:inline>
+        </w:drawing>
+      </w:r>
+    </w:p>
+    <w:p>
+      <w:r>
+        <w:rPr>
+          <w:noProof/>
+        </w:rPr>
+        <w:drawing>
+          <wp:inline distT="0" distB="0" distL="0" distR="0" wp14:anchorId="53FCDF48" wp14:editId="7E36E91F">
+            <wp:extent cx="5731510" cy="4298950"/>
+            <wp:effectExtent l="0" t="0" r="0" b="0"/>
+            <wp:docPr id="1220394351" name="Picture 1"/>
+            <wp:cNvGraphicFramePr>
+              <a:graphicFrameLocks xmlns:a="http://schemas.openxmlformats.org/drawingml/2006/main" noChangeAspect="1"/>
+            </wp:cNvGraphicFramePr>
+            <a:graphic xmlns:a="http://schemas.openxmlformats.org/drawingml/2006/main">
+              <a:graphicData uri="http://schemas.openxmlformats.org/drawingml/2006/picture">
+                <pic:pic xmlns:pic="http://schemas.openxmlformats.org/drawingml/2006/picture">
+                  <pic:nvPicPr>
+                    <pic:cNvPr id="1220394351" name=""/>
+                    <pic:cNvPicPr/>
+                  </pic:nvPicPr>
+                  <pic:blipFill>
+                    <a:blip r:embed="rId9"/>
+                    <a:stretch>
+                      <a:fillRect/>
+                    </a:stretch>
+                  </pic:blipFill>
+                  <pic:spPr>
+                    <a:xfrm>
+                      <a:off x="0" y="0"/>
+                      <a:ext cx="5731510" cy="4298950"/>
+                    </a:xfrm>
+                    <a:prstGeom prst="rect">
+                      <a:avLst/>
+                    </a:prstGeom>
+                  </pic:spPr>
+                </pic:pic>
+              </a:graphicData>
+            </a:graphic>
+          </wp:inline>
+        </w:drawing>
+      </w:r>
+    </w:p>
+    <w:p>
+      <w:r>
+        <w:rPr>
+          <w:noProof/>
+        </w:rPr>
+        <w:drawing>
+          <wp:inline distT="0" distB="0" distL="0" distR="0" wp14:anchorId="46A3BB1C" wp14:editId="5153F780">
+            <wp:extent cx="5731510" cy="4298950"/>
+            <wp:effectExtent l="0" t="0" r="0" b="0"/>
+            <wp:docPr id="1053371803" name="Picture 1"/>
+            <wp:cNvGraphicFramePr>
+              <a:graphicFrameLocks xmlns:a="http://schemas.openxmlformats.org/drawingml/2006/main" noChangeAspect="1"/>
+            </wp:cNvGraphicFramePr>
+            <a:graphic xmlns:a="http://schemas.openxmlformats.org/drawingml/2006/main">
+              <a:graphicData uri="http://schemas.openxmlformats.org/drawingml/2006/picture">
+                <pic:pic xmlns:pic="http://schemas.openxmlformats.org/drawingml/2006/picture">
+                  <pic:nvPicPr>
+                    <pic:cNvPr id="1053371803" name=""/>
+                    <pic:cNvPicPr/>
+                  </pic:nvPicPr>
+                  <pic:blipFill>
+                    <a:blip r:embed="rId10"/>
+                    <a:stretch>
+                      <a:fillRect/>
+                    </a:stretch>
+                  </pic:blipFill>
+                  <pic:spPr>
+                    <a:xfrm>
+                      <a:off x="0" y="0"/>
+                      <a:ext cx="5731510" cy="4298950"/>
+                    </a:xfrm>
+                    <a:prstGeom prst="rect">
+                      <a:avLst/>
+                    </a:prstGeom>
+                  </pic:spPr>
+                </pic:pic>
+              </a:graphicData>
+            </a:graphic>
+          </wp:inline>
+        </w:drawing>
+      </w:r>
+    </w:p>
+    <w:p/>
+    <w:p>
+      <w:r>
+        <w:rPr>
+          <w:noProof/>
+        </w:rPr>
+        <w:drawing>
+          <wp:inline distT="0" distB="0" distL="0" distR="0" wp14:anchorId="544C613A" wp14:editId="040F3FAD">
+            <wp:extent cx="5327650" cy="3994150"/>
+            <wp:effectExtent l="0" t="0" r="0" b="0"/>
+            <wp:docPr id="1024508809" name="Picture 4"/>
+            <wp:cNvGraphicFramePr>
+              <a:graphicFrameLocks xmlns:a="http://schemas.openxmlformats.org/drawingml/2006/main" noChangeAspect="1"/>
+            </wp:cNvGraphicFramePr>
+            <a:graphic xmlns:a="http://schemas.openxmlformats.org/drawingml/2006/main">
+              <a:graphicData uri="http://schemas.openxmlformats.org/drawingml/2006/picture">
+                <pic:pic xmlns:pic="http://schemas.openxmlformats.org/drawingml/2006/picture">
+                  <pic:nvPicPr>
+                    <pic:cNvPr id="0" name="Picture 3"/>
+                    <pic:cNvPicPr>
+                      <a:picLocks noChangeAspect="1" noChangeArrowheads="1"/>
+                    </pic:cNvPicPr>
+                  </pic:nvPicPr>
+                  <pic:blipFill>
+                    <a:blip r:embed="rId11">
+                      <a:extLst>
+                        <a:ext uri="{28A0092B-C50C-407E-A947-70E740481C1C}">
+                          <a14:useLocalDpi xmlns:a14="http://schemas.microsoft.com/office/drawing/2010/main" val="0"/>
+                        </a:ext>
+                      </a:extLst>
+                    </a:blip>
+                    <a:srcRect/>
+                    <a:stretch>
+                      <a:fillRect/>
+                    </a:stretch>
+                  </pic:blipFill>
+                  <pic:spPr bwMode="auto">
+                    <a:xfrm>
+                      <a:off x="0" y="0"/>
+                      <a:ext cx="5327650" cy="3994150"/>
+                    </a:xfrm>
+                    <a:prstGeom prst="rect">
+                      <a:avLst/>
+                    </a:prstGeom>
+                    <a:noFill/>
+                    <a:ln>
+                      <a:noFill/>
+                    </a:ln>
+                  </pic:spPr>
+                </pic:pic>
+              </a:graphicData>
+            </a:graphic>
+          </wp:inline>
+        </w:drawing>
+      </w:r>
+    </w:p>
+    <w:p>
+      <w:r>
+        <w:rPr>
+          <w:noProof/>
+        </w:rPr>
         <w:drawing>
           <wp:inline distT="0" distB="0" distL="0" distR="0" wp14:anchorId="0B266D03" wp14:editId="3892F80C">
             <wp:extent cx="5731510" cy="3941445"/>
@@ -112,7 +334,7 @@
                     <pic:cNvPicPr/>
                   </pic:nvPicPr>
                   <pic:blipFill>
-                    <a:blip r:embed="rId6"/>
+                    <a:blip r:embed="rId12"/>
                     <a:stretch>
                       <a:fillRect/>
                     </a:stretch>
@@ -145,19 +367,87 @@
     <w:p/>
     <w:p/>
     <w:p/>
+    <w:p>
+      <w:r>
+        <w:rPr>
+          <w:noProof/>
+        </w:rPr>
+        <w:drawing>
+          <wp:inline distT="0" distB="0" distL="0" distR="0" wp14:anchorId="05CF7084" wp14:editId="2B905142">
+            <wp:extent cx="5327650" cy="3994150"/>
+            <wp:effectExtent l="0" t="0" r="0" b="6350"/>
+            <wp:docPr id="1192474631" name="Picture 5"/>
+            <wp:cNvGraphicFramePr>
+              <a:graphicFrameLocks xmlns:a="http://schemas.openxmlformats.org/drawingml/2006/main" noChangeAspect="1"/>
+            </wp:cNvGraphicFramePr>
+            <a:graphic xmlns:a="http://schemas.openxmlformats.org/drawingml/2006/main">
+              <a:graphicData uri="http://schemas.openxmlformats.org/drawingml/2006/picture">
+                <pic:pic xmlns:pic="http://schemas.openxmlformats.org/drawingml/2006/picture">
+                  <pic:nvPicPr>
+                    <pic:cNvPr id="0" name="Picture 4"/>
+                    <pic:cNvPicPr>
+                      <a:picLocks noChangeAspect="1" noChangeArrowheads="1"/>
+                    </pic:cNvPicPr>
+                  </pic:nvPicPr>
+                  <pic:blipFill>
+                    <a:blip r:embed="rId13">
+                      <a:extLst>
+                        <a:ext uri="{28A0092B-C50C-407E-A947-70E740481C1C}">
+                          <a14:useLocalDpi xmlns:a14="http://schemas.microsoft.com/office/drawing/2010/main" val="0"/>
+                        </a:ext>
+                      </a:extLst>
+                    </a:blip>
+                    <a:srcRect/>
+                    <a:stretch>
+                      <a:fillRect/>
+                    </a:stretch>
+                  </pic:blipFill>
+                  <pic:spPr bwMode="auto">
+                    <a:xfrm>
+                      <a:off x="0" y="0"/>
+                      <a:ext cx="5327650" cy="3994150"/>
+                    </a:xfrm>
+                    <a:prstGeom prst="rect">
+                      <a:avLst/>
+                    </a:prstGeom>
+                    <a:noFill/>
+                    <a:ln>
+                      <a:noFill/>
+                    </a:ln>
+                  </pic:spPr>
+                </pic:pic>
+              </a:graphicData>
+            </a:graphic>
+          </wp:inline>
+        </w:drawing>
+      </w:r>
+    </w:p>
     <w:p/>
     <w:p/>
     <w:p/>
-    <w:p/>
-    <w:p>
-      <w:proofErr w:type="spellStart"/>
-      <w:r>
+    <w:p>
+      <w:pPr>
+        <w:rPr>
+          <w:lang w:val="de-DE"/>
+        </w:rPr>
+      </w:pPr>
+      <w:r>
+        <w:rPr>
+          <w:lang w:val="de-DE"/>
+        </w:rPr>
         <w:t>AL_sig</w:t>
       </w:r>
-      <w:proofErr w:type="spellEnd"/>
-    </w:p>
-    <w:p>
-      <w:r>
+    </w:p>
+    <w:p>
+      <w:pPr>
+        <w:rPr>
+          <w:lang w:val="de-DE"/>
+        </w:rPr>
+      </w:pPr>
+      <w:r>
+        <w:rPr>
+          <w:noProof/>
+        </w:rPr>
         <w:drawing>
           <wp:anchor distT="0" distB="0" distL="114300" distR="114300" simplePos="0" relativeHeight="251658240" behindDoc="0" locked="0" layoutInCell="1" allowOverlap="1" wp14:anchorId="4793C040" wp14:editId="0A064D26">
             <wp:simplePos x="0" y="0"/>
@@ -182,7 +472,7 @@
                     <pic:cNvPicPr/>
                   </pic:nvPicPr>
                   <pic:blipFill>
-                    <a:blip r:embed="rId7">
+                    <a:blip r:embed="rId14">
                       <a:extLst>
                         <a:ext uri="{28A0092B-C50C-407E-A947-70E740481C1C}">
                           <a14:useLocalDpi xmlns:a14="http://schemas.microsoft.com/office/drawing/2010/main" val="0"/>
@@ -215,30 +505,115 @@
         </w:drawing>
       </w:r>
     </w:p>
-    <w:p/>
-    <w:p>
-      <w:proofErr w:type="spellStart"/>
-      <w:r>
+    <w:p>
+      <w:pPr>
+        <w:rPr>
+          <w:lang w:val="de-DE"/>
+        </w:rPr>
+      </w:pPr>
+    </w:p>
+    <w:p>
+      <w:pPr>
+        <w:rPr>
+          <w:lang w:val="de-DE"/>
+        </w:rPr>
+      </w:pPr>
+      <w:r>
+        <w:rPr>
+          <w:lang w:val="de-DE"/>
+        </w:rPr>
         <w:t>FC_sig</w:t>
       </w:r>
-      <w:proofErr w:type="spellEnd"/>
-    </w:p>
-    <w:p/>
-    <w:p/>
-    <w:p/>
-    <w:p/>
-    <w:p/>
-    <w:p/>
-    <w:p/>
-    <w:p/>
-    <w:p/>
-    <w:p/>
-    <w:p/>
-    <w:p>
-      <w:r>
-        <w:lastRenderedPageBreak/>
-        <w:drawing>
-          <wp:anchor distT="0" distB="0" distL="114300" distR="114300" simplePos="0" relativeHeight="251659264" behindDoc="0" locked="0" layoutInCell="1" allowOverlap="1" wp14:anchorId="10A23E07" wp14:editId="00BD4692">
+    </w:p>
+    <w:p>
+      <w:pPr>
+        <w:rPr>
+          <w:lang w:val="de-DE"/>
+        </w:rPr>
+      </w:pPr>
+    </w:p>
+    <w:p>
+      <w:pPr>
+        <w:rPr>
+          <w:lang w:val="de-DE"/>
+        </w:rPr>
+      </w:pPr>
+    </w:p>
+    <w:p>
+      <w:pPr>
+        <w:rPr>
+          <w:lang w:val="de-DE"/>
+        </w:rPr>
+      </w:pPr>
+    </w:p>
+    <w:p>
+      <w:pPr>
+        <w:rPr>
+          <w:lang w:val="de-DE"/>
+        </w:rPr>
+      </w:pPr>
+    </w:p>
+    <w:p>
+      <w:pPr>
+        <w:rPr>
+          <w:lang w:val="de-DE"/>
+        </w:rPr>
+      </w:pPr>
+    </w:p>
+    <w:p>
+      <w:pPr>
+        <w:rPr>
+          <w:lang w:val="de-DE"/>
+        </w:rPr>
+      </w:pPr>
+    </w:p>
+    <w:p>
+      <w:pPr>
+        <w:rPr>
+          <w:lang w:val="de-DE"/>
+        </w:rPr>
+      </w:pPr>
+    </w:p>
+    <w:p>
+      <w:pPr>
+        <w:rPr>
+          <w:lang w:val="de-DE"/>
+        </w:rPr>
+      </w:pPr>
+    </w:p>
+    <w:p>
+      <w:pPr>
+        <w:rPr>
+          <w:lang w:val="de-DE"/>
+        </w:rPr>
+      </w:pPr>
+    </w:p>
+    <w:p>
+      <w:pPr>
+        <w:rPr>
+          <w:lang w:val="de-DE"/>
+        </w:rPr>
+      </w:pPr>
+    </w:p>
+    <w:p>
+      <w:pPr>
+        <w:rPr>
+          <w:lang w:val="de-DE"/>
+        </w:rPr>
+      </w:pPr>
+    </w:p>
+    <w:p>
+      <w:pPr>
+        <w:rPr>
+          <w:lang w:val="de-DE"/>
+        </w:rPr>
+      </w:pPr>
+      <w:r>
+        <w:rPr>
+          <w:noProof/>
+        </w:rPr>
+        <w:drawing>
+          <wp:anchor distT="0" distB="0" distL="114300" distR="114300" simplePos="0" relativeHeight="251658241" behindDoc="0" locked="0" layoutInCell="1" allowOverlap="1" wp14:anchorId="10A23E07" wp14:editId="00BD4692">
             <wp:simplePos x="0" y="0"/>
             <wp:positionH relativeFrom="margin">
               <wp:posOffset>-180340</wp:posOffset>
@@ -261,7 +636,7 @@
                     <pic:cNvPicPr/>
                   </pic:nvPicPr>
                   <pic:blipFill>
-                    <a:blip r:embed="rId8">
+                    <a:blip r:embed="rId15">
                       <a:extLst>
                         <a:ext uri="{28A0092B-C50C-407E-A947-70E740481C1C}">
                           <a14:useLocalDpi xmlns:a14="http://schemas.microsoft.com/office/drawing/2010/main" val="0"/>
@@ -294,11 +669,25 @@
         </w:drawing>
       </w:r>
     </w:p>
-    <w:p/>
-    <w:p>
-      <w:r>
-        <w:drawing>
-          <wp:anchor distT="0" distB="0" distL="114300" distR="114300" simplePos="0" relativeHeight="251661312" behindDoc="0" locked="0" layoutInCell="1" allowOverlap="1" wp14:anchorId="4A86910B" wp14:editId="31B15379">
+    <w:p>
+      <w:pPr>
+        <w:rPr>
+          <w:lang w:val="de-DE"/>
+        </w:rPr>
+      </w:pPr>
+    </w:p>
+    <w:p>
+      <w:pPr>
+        <w:rPr>
+          <w:lang w:val="de-DE"/>
+        </w:rPr>
+      </w:pPr>
+      <w:r>
+        <w:rPr>
+          <w:noProof/>
+        </w:rPr>
+        <w:drawing>
+          <wp:anchor distT="0" distB="0" distL="114300" distR="114300" simplePos="0" relativeHeight="251658242" behindDoc="0" locked="0" layoutInCell="1" allowOverlap="1" wp14:anchorId="4A86910B" wp14:editId="31B15379">
             <wp:simplePos x="0" y="0"/>
             <wp:positionH relativeFrom="margin">
               <wp:align>center</wp:align>
@@ -321,7 +710,7 @@
                     <pic:cNvPicPr/>
                   </pic:nvPicPr>
                   <pic:blipFill>
-                    <a:blip r:embed="rId9">
+                    <a:blip r:embed="rId16">
                       <a:extLst>
                         <a:ext uri="{28A0092B-C50C-407E-A947-70E740481C1C}">
                           <a14:useLocalDpi xmlns:a14="http://schemas.microsoft.com/office/drawing/2010/main" val="0"/>
@@ -353,26 +742,24 @@
           </wp:anchor>
         </w:drawing>
       </w:r>
-      <w:proofErr w:type="spellStart"/>
-      <w:r>
+      <w:r>
+        <w:rPr>
+          <w:lang w:val="de-DE"/>
+        </w:rPr>
         <w:t>AL_sig_mu</w:t>
       </w:r>
-      <w:proofErr w:type="spellEnd"/>
-    </w:p>
-    <w:p>
-      <w:proofErr w:type="spellStart"/>
-      <w:r>
-        <w:lastRenderedPageBreak/>
-        <w:t>FC</w:t>
-      </w:r>
-      <w:r>
-        <w:t>_sig_mu</w:t>
-      </w:r>
-      <w:proofErr w:type="spellEnd"/>
+    </w:p>
+    <w:p>
+      <w:r>
+        <w:t>FC_sig_mu</w:t>
+      </w:r>
     </w:p>
     <w:p/>
     <w:p>
       <w:r>
+        <w:rPr>
+          <w:noProof/>
+        </w:rPr>
         <w:drawing>
           <wp:inline distT="0" distB="0" distL="0" distR="0" wp14:anchorId="718ED5FD" wp14:editId="60C91DED">
             <wp:extent cx="5731510" cy="3931920"/>
@@ -389,7 +776,7 @@
                     <pic:cNvPicPr/>
                   </pic:nvPicPr>
                   <pic:blipFill>
-                    <a:blip r:embed="rId10"/>
+                    <a:blip r:embed="rId17"/>
                     <a:stretch>
                       <a:fillRect/>
                     </a:stretch>
@@ -412,16 +799,16 @@
     </w:p>
     <w:p/>
     <w:p>
-      <w:proofErr w:type="spellStart"/>
       <w:r>
         <w:t>Filtered_AL</w:t>
       </w:r>
-      <w:proofErr w:type="spellEnd"/>
     </w:p>
     <w:p/>
     <w:p>
       <w:r>
-        <w:lastRenderedPageBreak/>
+        <w:rPr>
+          <w:noProof/>
+        </w:rPr>
         <w:drawing>
           <wp:inline distT="0" distB="0" distL="0" distR="0" wp14:anchorId="2E778B92" wp14:editId="0EF73B08">
             <wp:extent cx="5731510" cy="3912235"/>
@@ -438,7 +825,7 @@
                     <pic:cNvPicPr/>
                   </pic:nvPicPr>
                   <pic:blipFill>
-                    <a:blip r:embed="rId11"/>
+                    <a:blip r:embed="rId18"/>
                     <a:stretch>
                       <a:fillRect/>
                     </a:stretch>
@@ -464,16 +851,16 @@
     <w:p/>
     <w:p/>
     <w:p>
-      <w:proofErr w:type="spellStart"/>
       <w:r>
         <w:t>Filtered_FC</w:t>
       </w:r>
-      <w:proofErr w:type="spellEnd"/>
     </w:p>
     <w:p/>
     <w:p>
       <w:r>
-        <w:lastRenderedPageBreak/>
+        <w:rPr>
+          <w:noProof/>
+        </w:rPr>
         <w:drawing>
           <wp:inline distT="0" distB="0" distL="0" distR="0" wp14:anchorId="3F9E06A7" wp14:editId="6D483EA8">
             <wp:extent cx="5731510" cy="3926205"/>
@@ -490,7 +877,7 @@
                     <pic:cNvPicPr/>
                   </pic:nvPicPr>
                   <pic:blipFill>
-                    <a:blip r:embed="rId12"/>
+                    <a:blip r:embed="rId19"/>
                     <a:stretch>
                       <a:fillRect/>
                     </a:stretch>
@@ -520,15 +907,15 @@
       </w:r>
     </w:p>
     <w:p>
-      <w:proofErr w:type="spellStart"/>
-      <w:r>
-        <w:lastRenderedPageBreak/>
+      <w:r>
         <w:t>AL_sig</w:t>
       </w:r>
-      <w:proofErr w:type="spellEnd"/>
-    </w:p>
-    <w:p>
-      <w:r>
+    </w:p>
+    <w:p>
+      <w:r>
+        <w:rPr>
+          <w:noProof/>
+        </w:rPr>
         <w:drawing>
           <wp:inline distT="0" distB="0" distL="0" distR="0" wp14:anchorId="188C5CFA" wp14:editId="2C2BA139">
             <wp:extent cx="5731510" cy="3925570"/>
@@ -545,7 +932,7 @@
                     <pic:cNvPicPr/>
                   </pic:nvPicPr>
                   <pic:blipFill>
-                    <a:blip r:embed="rId13"/>
+                    <a:blip r:embed="rId20"/>
                     <a:stretch>
                       <a:fillRect/>
                     </a:stretch>
@@ -573,7 +960,6 @@
           <w:lang w:val="it-IT"/>
         </w:rPr>
       </w:pPr>
-      <w:proofErr w:type="spellStart"/>
       <w:r>
         <w:rPr>
           <w:lang w:val="it-IT"/>
@@ -586,26 +972,25 @@
         </w:rPr>
         <w:t>g</w:t>
       </w:r>
-      <w:proofErr w:type="spellEnd"/>
-    </w:p>
-    <w:p>
-      <w:pPr>
-        <w:rPr>
-          <w:lang w:val="it-IT"/>
-        </w:rPr>
-      </w:pPr>
-    </w:p>
-    <w:p>
-      <w:pPr>
-        <w:rPr>
-          <w:lang w:val="it-IT"/>
-        </w:rPr>
-      </w:pPr>
-      <w:r>
-        <w:rPr>
-          <w:lang w:val="it-IT"/>
-        </w:rPr>
-        <w:lastRenderedPageBreak/>
+    </w:p>
+    <w:p>
+      <w:pPr>
+        <w:rPr>
+          <w:lang w:val="it-IT"/>
+        </w:rPr>
+      </w:pPr>
+    </w:p>
+    <w:p>
+      <w:pPr>
+        <w:rPr>
+          <w:lang w:val="it-IT"/>
+        </w:rPr>
+      </w:pPr>
+      <w:r>
+        <w:rPr>
+          <w:noProof/>
+          <w:lang w:val="it-IT"/>
+        </w:rPr>
         <w:drawing>
           <wp:inline distT="0" distB="0" distL="0" distR="0" wp14:anchorId="4A81B93F" wp14:editId="7D960118">
             <wp:extent cx="5731510" cy="3940810"/>
@@ -622,7 +1007,7 @@
                     <pic:cNvPicPr/>
                   </pic:nvPicPr>
                   <pic:blipFill>
-                    <a:blip r:embed="rId14"/>
+                    <a:blip r:embed="rId21"/>
                     <a:stretch>
                       <a:fillRect/>
                     </a:stretch>
@@ -656,23 +1041,22 @@
           <w:lang w:val="it-IT"/>
         </w:rPr>
       </w:pPr>
-      <w:proofErr w:type="spellStart"/>
       <w:r>
         <w:rPr>
           <w:lang w:val="it-IT"/>
         </w:rPr>
         <w:t>AL_sig_mu</w:t>
       </w:r>
-      <w:proofErr w:type="spellEnd"/>
-    </w:p>
-    <w:p>
-      <w:pPr>
-        <w:rPr>
-          <w:lang w:val="it-IT"/>
-        </w:rPr>
-      </w:pPr>
-      <w:r>
-        <w:rPr>
+    </w:p>
+    <w:p>
+      <w:pPr>
+        <w:rPr>
+          <w:lang w:val="it-IT"/>
+        </w:rPr>
+      </w:pPr>
+      <w:r>
+        <w:rPr>
+          <w:noProof/>
           <w:lang w:val="it-IT"/>
         </w:rPr>
         <w:drawing>
@@ -691,7 +1075,7 @@
                     <pic:cNvPicPr/>
                   </pic:nvPicPr>
                   <pic:blipFill>
-                    <a:blip r:embed="rId15"/>
+                    <a:blip r:embed="rId22"/>
                     <a:stretch>
                       <a:fillRect/>
                     </a:stretch>
@@ -718,24 +1102,22 @@
           <w:lang w:val="it-IT"/>
         </w:rPr>
       </w:pPr>
-      <w:proofErr w:type="spellStart"/>
-      <w:r>
-        <w:rPr>
-          <w:lang w:val="it-IT"/>
-        </w:rPr>
-        <w:lastRenderedPageBreak/>
+      <w:r>
+        <w:rPr>
+          <w:lang w:val="it-IT"/>
+        </w:rPr>
         <w:t>FC_sig_mu</w:t>
       </w:r>
-      <w:proofErr w:type="spellEnd"/>
-    </w:p>
-    <w:p>
-      <w:pPr>
-        <w:rPr>
-          <w:lang w:val="it-IT"/>
-        </w:rPr>
-      </w:pPr>
-      <w:r>
-        <w:rPr>
+    </w:p>
+    <w:p>
+      <w:pPr>
+        <w:rPr>
+          <w:lang w:val="it-IT"/>
+        </w:rPr>
+      </w:pPr>
+      <w:r>
+        <w:rPr>
+          <w:noProof/>
           <w:lang w:val="it-IT"/>
         </w:rPr>
         <w:drawing>
@@ -754,7 +1136,7 @@
                     <pic:cNvPicPr/>
                   </pic:nvPicPr>
                   <pic:blipFill>
-                    <a:blip r:embed="rId16"/>
+                    <a:blip r:embed="rId23"/>
                     <a:stretch>
                       <a:fillRect/>
                     </a:stretch>
@@ -795,33 +1177,31 @@
           <w:lang w:val="it-IT"/>
         </w:rPr>
       </w:pPr>
-      <w:proofErr w:type="spellStart"/>
       <w:r>
         <w:rPr>
           <w:lang w:val="it-IT"/>
         </w:rPr>
         <w:t>Filtered_AL</w:t>
       </w:r>
-      <w:proofErr w:type="spellEnd"/>
-    </w:p>
-    <w:p>
-      <w:pPr>
-        <w:rPr>
-          <w:lang w:val="it-IT"/>
-        </w:rPr>
-      </w:pPr>
-    </w:p>
-    <w:p>
-      <w:pPr>
-        <w:rPr>
-          <w:lang w:val="it-IT"/>
-        </w:rPr>
-      </w:pPr>
-      <w:r>
-        <w:rPr>
-          <w:lang w:val="it-IT"/>
-        </w:rPr>
-        <w:lastRenderedPageBreak/>
+    </w:p>
+    <w:p>
+      <w:pPr>
+        <w:rPr>
+          <w:lang w:val="it-IT"/>
+        </w:rPr>
+      </w:pPr>
+    </w:p>
+    <w:p>
+      <w:pPr>
+        <w:rPr>
+          <w:lang w:val="it-IT"/>
+        </w:rPr>
+      </w:pPr>
+      <w:r>
+        <w:rPr>
+          <w:noProof/>
+          <w:lang w:val="it-IT"/>
+        </w:rPr>
         <w:drawing>
           <wp:inline distT="0" distB="0" distL="0" distR="0" wp14:anchorId="323F9260" wp14:editId="3D29DF0C">
             <wp:extent cx="5731510" cy="3910965"/>
@@ -838,7 +1218,7 @@
                     <pic:cNvPicPr/>
                   </pic:nvPicPr>
                   <pic:blipFill>
-                    <a:blip r:embed="rId17"/>
+                    <a:blip r:embed="rId24"/>
                     <a:stretch>
                       <a:fillRect/>
                     </a:stretch>
@@ -872,40 +1252,38 @@
           <w:lang w:val="it-IT"/>
         </w:rPr>
       </w:pPr>
-      <w:proofErr w:type="spellStart"/>
       <w:r>
         <w:rPr>
           <w:lang w:val="it-IT"/>
         </w:rPr>
         <w:t>Filtered_FC</w:t>
       </w:r>
-      <w:proofErr w:type="spellEnd"/>
-    </w:p>
-    <w:p>
-      <w:pPr>
-        <w:rPr>
-          <w:lang w:val="it-IT"/>
-        </w:rPr>
-      </w:pPr>
-    </w:p>
-    <w:p>
-      <w:pPr>
-        <w:rPr>
-          <w:lang w:val="it-IT"/>
-        </w:rPr>
-      </w:pPr>
-    </w:p>
-    <w:p>
-      <w:pPr>
-        <w:rPr>
-          <w:lang w:val="it-IT"/>
-        </w:rPr>
-      </w:pPr>
-      <w:r>
-        <w:rPr>
-          <w:lang w:val="it-IT"/>
-        </w:rPr>
-        <w:lastRenderedPageBreak/>
+    </w:p>
+    <w:p>
+      <w:pPr>
+        <w:rPr>
+          <w:lang w:val="it-IT"/>
+        </w:rPr>
+      </w:pPr>
+    </w:p>
+    <w:p>
+      <w:pPr>
+        <w:rPr>
+          <w:lang w:val="it-IT"/>
+        </w:rPr>
+      </w:pPr>
+    </w:p>
+    <w:p>
+      <w:pPr>
+        <w:rPr>
+          <w:lang w:val="it-IT"/>
+        </w:rPr>
+      </w:pPr>
+      <w:r>
+        <w:rPr>
+          <w:noProof/>
+          <w:lang w:val="it-IT"/>
+        </w:rPr>
         <w:drawing>
           <wp:inline distT="0" distB="0" distL="0" distR="0" wp14:anchorId="75132A11" wp14:editId="36C441F5">
             <wp:extent cx="5731510" cy="3936365"/>
@@ -922,7 +1300,7 @@
                     <pic:cNvPicPr/>
                   </pic:nvPicPr>
                   <pic:blipFill>
-                    <a:blip r:embed="rId18"/>
+                    <a:blip r:embed="rId25"/>
                     <a:stretch>
                       <a:fillRect/>
                     </a:stretch>
@@ -965,6 +1343,7 @@
       </w:pPr>
       <w:r>
         <w:rPr>
+          <w:noProof/>
           <w:lang w:val="it-IT"/>
         </w:rPr>
         <w:drawing>
@@ -983,7 +1362,7 @@
                     <pic:cNvPicPr/>
                   </pic:nvPicPr>
                   <pic:blipFill>
-                    <a:blip r:embed="rId19"/>
+                    <a:blip r:embed="rId26"/>
                     <a:stretch>
                       <a:fillRect/>
                     </a:stretch>
@@ -1026,9 +1405,9 @@
       </w:pPr>
       <w:r>
         <w:rPr>
-          <w:lang w:val="it-IT"/>
-        </w:rPr>
-        <w:lastRenderedPageBreak/>
+          <w:noProof/>
+          <w:lang w:val="it-IT"/>
+        </w:rPr>
         <w:drawing>
           <wp:inline distT="0" distB="0" distL="0" distR="0" wp14:anchorId="6E826462" wp14:editId="6465E336">
             <wp:extent cx="5731510" cy="2369185"/>
@@ -1045,7 +1424,7 @@
                     <pic:cNvPicPr/>
                   </pic:nvPicPr>
                   <pic:blipFill>
-                    <a:blip r:embed="rId20"/>
+                    <a:blip r:embed="rId27"/>
                     <a:stretch>
                       <a:fillRect/>
                     </a:stretch>
@@ -1081,6 +1460,7 @@
       </w:pPr>
       <w:r>
         <w:rPr>
+          <w:noProof/>
           <w:lang w:val="it-IT"/>
         </w:rPr>
         <w:drawing>
@@ -1099,7 +1479,7 @@
                     <pic:cNvPicPr/>
                   </pic:nvPicPr>
                   <pic:blipFill>
-                    <a:blip r:embed="rId21"/>
+                    <a:blip r:embed="rId28"/>
                     <a:stretch>
                       <a:fillRect/>
                     </a:stretch>
@@ -1135,6 +1515,7 @@
       </w:pPr>
       <w:r>
         <w:rPr>
+          <w:noProof/>
           <w:lang w:val="it-IT"/>
         </w:rPr>
         <w:drawing>
@@ -1153,7 +1534,7 @@
                     <pic:cNvPicPr/>
                   </pic:nvPicPr>
                   <pic:blipFill>
-                    <a:blip r:embed="rId22"/>
+                    <a:blip r:embed="rId29"/>
                     <a:stretch>
                       <a:fillRect/>
                     </a:stretch>
@@ -1189,9 +1570,9 @@
       </w:pPr>
       <w:r>
         <w:rPr>
-          <w:lang w:val="it-IT"/>
-        </w:rPr>
-        <w:lastRenderedPageBreak/>
+          <w:noProof/>
+          <w:lang w:val="it-IT"/>
+        </w:rPr>
         <w:drawing>
           <wp:inline distT="0" distB="0" distL="0" distR="0" wp14:anchorId="3C4F9561" wp14:editId="034138E5">
             <wp:extent cx="5731510" cy="2437765"/>
@@ -1208,7 +1589,7 @@
                     <pic:cNvPicPr/>
                   </pic:nvPicPr>
                   <pic:blipFill>
-                    <a:blip r:embed="rId23"/>
+                    <a:blip r:embed="rId30"/>
                     <a:stretch>
                       <a:fillRect/>
                     </a:stretch>
@@ -1244,6 +1625,7 @@
       </w:pPr>
       <w:r>
         <w:rPr>
+          <w:noProof/>
           <w:lang w:val="it-IT"/>
         </w:rPr>
         <w:drawing>
@@ -1262,7 +1644,7 @@
                     <pic:cNvPicPr/>
                   </pic:nvPicPr>
                   <pic:blipFill>
-                    <a:blip r:embed="rId24"/>
+                    <a:blip r:embed="rId31"/>
                     <a:stretch>
                       <a:fillRect/>
                     </a:stretch>
@@ -1298,6 +1680,7 @@
       </w:pPr>
       <w:r>
         <w:rPr>
+          <w:noProof/>
           <w:lang w:val="it-IT"/>
         </w:rPr>
         <w:drawing>
@@ -1316,7 +1699,7 @@
                     <pic:cNvPicPr/>
                   </pic:nvPicPr>
                   <pic:blipFill>
-                    <a:blip r:embed="rId25"/>
+                    <a:blip r:embed="rId32"/>
                     <a:stretch>
                       <a:fillRect/>
                     </a:stretch>
@@ -1345,9 +1728,9 @@
       </w:pPr>
       <w:r>
         <w:rPr>
-          <w:lang w:val="it-IT"/>
-        </w:rPr>
-        <w:lastRenderedPageBreak/>
+          <w:noProof/>
+          <w:lang w:val="it-IT"/>
+        </w:rPr>
         <w:drawing>
           <wp:inline distT="0" distB="0" distL="0" distR="0" wp14:anchorId="23E02DD4" wp14:editId="42C450AC">
             <wp:extent cx="5731510" cy="2403475"/>
@@ -1364,7 +1747,7 @@
                     <pic:cNvPicPr/>
                   </pic:nvPicPr>
                   <pic:blipFill>
-                    <a:blip r:embed="rId26"/>
+                    <a:blip r:embed="rId33"/>
                     <a:stretch>
                       <a:fillRect/>
                     </a:stretch>
@@ -1400,6 +1783,7 @@
       </w:pPr>
       <w:r>
         <w:rPr>
+          <w:noProof/>
           <w:lang w:val="it-IT"/>
         </w:rPr>
         <w:drawing>
@@ -1418,7 +1802,7 @@
                     <pic:cNvPicPr/>
                   </pic:nvPicPr>
                   <pic:blipFill>
-                    <a:blip r:embed="rId27"/>
+                    <a:blip r:embed="rId34"/>
                     <a:stretch>
                       <a:fillRect/>
                     </a:stretch>
@@ -1454,6 +1838,7 @@
       </w:pPr>
       <w:r>
         <w:rPr>
+          <w:noProof/>
           <w:lang w:val="it-IT"/>
         </w:rPr>
         <w:drawing>
@@ -1472,7 +1857,7 @@
                     <pic:cNvPicPr/>
                   </pic:nvPicPr>
                   <pic:blipFill>
-                    <a:blip r:embed="rId28"/>
+                    <a:blip r:embed="rId35"/>
                     <a:stretch>
                       <a:fillRect/>
                     </a:stretch>
@@ -1508,9 +1893,9 @@
       </w:pPr>
       <w:r>
         <w:rPr>
-          <w:lang w:val="it-IT"/>
-        </w:rPr>
-        <w:lastRenderedPageBreak/>
+          <w:noProof/>
+          <w:lang w:val="it-IT"/>
+        </w:rPr>
         <w:drawing>
           <wp:inline distT="0" distB="0" distL="0" distR="0" wp14:anchorId="1F9EFE73" wp14:editId="65ADC676">
             <wp:extent cx="5731510" cy="2402205"/>
@@ -1527,7 +1912,7 @@
                     <pic:cNvPicPr/>
                   </pic:nvPicPr>
                   <pic:blipFill>
-                    <a:blip r:embed="rId29"/>
+                    <a:blip r:embed="rId36"/>
                     <a:stretch>
                       <a:fillRect/>
                     </a:stretch>
@@ -1563,6 +1948,7 @@
       </w:pPr>
       <w:r>
         <w:rPr>
+          <w:noProof/>
           <w:lang w:val="it-IT"/>
         </w:rPr>
         <w:drawing>
@@ -1581,7 +1967,7 @@
                     <pic:cNvPicPr/>
                   </pic:nvPicPr>
                   <pic:blipFill>
-                    <a:blip r:embed="rId30"/>
+                    <a:blip r:embed="rId37"/>
                     <a:stretch>
                       <a:fillRect/>
                     </a:stretch>
@@ -1617,6 +2003,7 @@
       </w:pPr>
       <w:r>
         <w:rPr>
+          <w:noProof/>
           <w:lang w:val="it-IT"/>
         </w:rPr>
         <w:drawing>
@@ -1635,7 +2022,7 @@
                     <pic:cNvPicPr/>
                   </pic:nvPicPr>
                   <pic:blipFill>
-                    <a:blip r:embed="rId31"/>
+                    <a:blip r:embed="rId38"/>
                     <a:stretch>
                       <a:fillRect/>
                     </a:stretch>
@@ -1671,9 +2058,9 @@
       </w:pPr>
       <w:r>
         <w:rPr>
-          <w:lang w:val="it-IT"/>
-        </w:rPr>
-        <w:lastRenderedPageBreak/>
+          <w:noProof/>
+          <w:lang w:val="it-IT"/>
+        </w:rPr>
         <w:drawing>
           <wp:inline distT="0" distB="0" distL="0" distR="0" wp14:anchorId="4F7D01D1" wp14:editId="38CA1EA9">
             <wp:extent cx="5731510" cy="2407920"/>
@@ -1690,7 +2077,7 @@
                     <pic:cNvPicPr/>
                   </pic:nvPicPr>
                   <pic:blipFill>
-                    <a:blip r:embed="rId32"/>
+                    <a:blip r:embed="rId39"/>
                     <a:stretch>
                       <a:fillRect/>
                     </a:stretch>
@@ -1726,6 +2113,7 @@
       </w:pPr>
       <w:r>
         <w:rPr>
+          <w:noProof/>
           <w:lang w:val="it-IT"/>
         </w:rPr>
         <w:drawing>
@@ -1744,7 +2132,7 @@
                     <pic:cNvPicPr/>
                   </pic:nvPicPr>
                   <pic:blipFill>
-                    <a:blip r:embed="rId33"/>
+                    <a:blip r:embed="rId40"/>
                     <a:stretch>
                       <a:fillRect/>
                     </a:stretch>
@@ -1780,6 +2168,7 @@
       </w:pPr>
       <w:r>
         <w:rPr>
+          <w:noProof/>
           <w:lang w:val="it-IT"/>
         </w:rPr>
         <w:drawing>
@@ -1798,7 +2187,7 @@
                     <pic:cNvPicPr/>
                   </pic:nvPicPr>
                   <pic:blipFill>
-                    <a:blip r:embed="rId34"/>
+                    <a:blip r:embed="rId41"/>
                     <a:stretch>
                       <a:fillRect/>
                     </a:stretch>
@@ -1834,9 +2223,9 @@
       </w:pPr>
       <w:r>
         <w:rPr>
-          <w:lang w:val="it-IT"/>
-        </w:rPr>
-        <w:lastRenderedPageBreak/>
+          <w:noProof/>
+          <w:lang w:val="it-IT"/>
+        </w:rPr>
         <w:drawing>
           <wp:inline distT="0" distB="0" distL="0" distR="0" wp14:anchorId="570CE458" wp14:editId="685879BF">
             <wp:extent cx="5731510" cy="2388235"/>
@@ -1853,7 +2242,7 @@
                     <pic:cNvPicPr/>
                   </pic:nvPicPr>
                   <pic:blipFill>
-                    <a:blip r:embed="rId35"/>
+                    <a:blip r:embed="rId42"/>
                     <a:stretch>
                       <a:fillRect/>
                     </a:stretch>
@@ -1889,6 +2278,7 @@
       </w:pPr>
       <w:r>
         <w:rPr>
+          <w:noProof/>
           <w:lang w:val="it-IT"/>
         </w:rPr>
         <w:drawing>
@@ -1907,7 +2297,7 @@
                     <pic:cNvPicPr/>
                   </pic:nvPicPr>
                   <pic:blipFill>
-                    <a:blip r:embed="rId36"/>
+                    <a:blip r:embed="rId43"/>
                     <a:stretch>
                       <a:fillRect/>
                     </a:stretch>
@@ -1943,6 +2333,7 @@
       </w:pPr>
       <w:r>
         <w:rPr>
+          <w:noProof/>
           <w:lang w:val="it-IT"/>
         </w:rPr>
         <w:drawing>
@@ -1961,7 +2352,7 @@
                     <pic:cNvPicPr/>
                   </pic:nvPicPr>
                   <pic:blipFill>
-                    <a:blip r:embed="rId37"/>
+                    <a:blip r:embed="rId44"/>
                     <a:stretch>
                       <a:fillRect/>
                     </a:stretch>
@@ -1997,9 +2388,9 @@
       </w:pPr>
       <w:r>
         <w:rPr>
-          <w:lang w:val="it-IT"/>
-        </w:rPr>
-        <w:lastRenderedPageBreak/>
+          <w:noProof/>
+          <w:lang w:val="it-IT"/>
+        </w:rPr>
         <w:drawing>
           <wp:inline distT="0" distB="0" distL="0" distR="0" wp14:anchorId="461D1D23" wp14:editId="5727AF61">
             <wp:extent cx="5731510" cy="2408555"/>
@@ -2016,7 +2407,7 @@
                     <pic:cNvPicPr/>
                   </pic:nvPicPr>
                   <pic:blipFill>
-                    <a:blip r:embed="rId38"/>
+                    <a:blip r:embed="rId45"/>
                     <a:stretch>
                       <a:fillRect/>
                     </a:stretch>
@@ -2052,6 +2443,7 @@
       </w:pPr>
       <w:r>
         <w:rPr>
+          <w:noProof/>
           <w:lang w:val="it-IT"/>
         </w:rPr>
         <w:drawing>
@@ -2070,7 +2462,7 @@
                     <pic:cNvPicPr/>
                   </pic:nvPicPr>
                   <pic:blipFill>
-                    <a:blip r:embed="rId39"/>
+                    <a:blip r:embed="rId46"/>
                     <a:stretch>
                       <a:fillRect/>
                     </a:stretch>
@@ -2106,6 +2498,7 @@
       </w:pPr>
       <w:r>
         <w:rPr>
+          <w:noProof/>
           <w:lang w:val="it-IT"/>
         </w:rPr>
         <w:drawing>
@@ -2124,7 +2517,7 @@
                     <pic:cNvPicPr/>
                   </pic:nvPicPr>
                   <pic:blipFill>
-                    <a:blip r:embed="rId40"/>
+                    <a:blip r:embed="rId47"/>
                     <a:stretch>
                       <a:fillRect/>
                     </a:stretch>
@@ -2160,9 +2553,9 @@
       </w:pPr>
       <w:r>
         <w:rPr>
-          <w:lang w:val="it-IT"/>
-        </w:rPr>
-        <w:lastRenderedPageBreak/>
+          <w:noProof/>
+          <w:lang w:val="it-IT"/>
+        </w:rPr>
         <w:drawing>
           <wp:inline distT="0" distB="0" distL="0" distR="0" wp14:anchorId="31EE6DE0" wp14:editId="519B3380">
             <wp:extent cx="5731510" cy="2453640"/>
@@ -2179,7 +2572,7 @@
                     <pic:cNvPicPr/>
                   </pic:nvPicPr>
                   <pic:blipFill>
-                    <a:blip r:embed="rId41"/>
+                    <a:blip r:embed="rId48"/>
                     <a:stretch>
                       <a:fillRect/>
                     </a:stretch>
@@ -2208,6 +2601,7 @@
       </w:pPr>
       <w:r>
         <w:rPr>
+          <w:noProof/>
           <w:lang w:val="it-IT"/>
         </w:rPr>
         <w:drawing>
@@ -2226,7 +2620,7 @@
                     <pic:cNvPicPr/>
                   </pic:nvPicPr>
                   <pic:blipFill>
-                    <a:blip r:embed="rId42"/>
+                    <a:blip r:embed="rId49"/>
                     <a:stretch>
                       <a:fillRect/>
                     </a:stretch>
@@ -2255,6 +2649,7 @@
       </w:pPr>
       <w:r>
         <w:rPr>
+          <w:noProof/>
           <w:lang w:val="it-IT"/>
         </w:rPr>
         <w:drawing>
@@ -2273,7 +2668,7 @@
                     <pic:cNvPicPr/>
                   </pic:nvPicPr>
                   <pic:blipFill>
-                    <a:blip r:embed="rId43"/>
+                    <a:blip r:embed="rId50"/>
                     <a:stretch>
                       <a:fillRect/>
                     </a:stretch>
@@ -2309,9 +2704,9 @@
       </w:pPr>
       <w:r>
         <w:rPr>
-          <w:lang w:val="it-IT"/>
-        </w:rPr>
-        <w:lastRenderedPageBreak/>
+          <w:noProof/>
+          <w:lang w:val="it-IT"/>
+        </w:rPr>
         <w:drawing>
           <wp:inline distT="0" distB="0" distL="0" distR="0" wp14:anchorId="2F80F2E1" wp14:editId="5F32F57C">
             <wp:extent cx="5731510" cy="2392045"/>
@@ -2328,7 +2723,7 @@
                     <pic:cNvPicPr/>
                   </pic:nvPicPr>
                   <pic:blipFill>
-                    <a:blip r:embed="rId44"/>
+                    <a:blip r:embed="rId51"/>
                     <a:stretch>
                       <a:fillRect/>
                     </a:stretch>
@@ -2364,6 +2759,7 @@
       </w:pPr>
       <w:r>
         <w:rPr>
+          <w:noProof/>
           <w:lang w:val="it-IT"/>
         </w:rPr>
         <w:drawing>
@@ -2382,7 +2778,7 @@
                     <pic:cNvPicPr/>
                   </pic:nvPicPr>
                   <pic:blipFill>
-                    <a:blip r:embed="rId45"/>
+                    <a:blip r:embed="rId52"/>
                     <a:stretch>
                       <a:fillRect/>
                     </a:stretch>
@@ -2418,6 +2814,7 @@
       </w:pPr>
       <w:r>
         <w:rPr>
+          <w:noProof/>
           <w:lang w:val="it-IT"/>
         </w:rPr>
         <w:drawing>
@@ -2436,7 +2833,7 @@
                     <pic:cNvPicPr/>
                   </pic:nvPicPr>
                   <pic:blipFill>
-                    <a:blip r:embed="rId46"/>
+                    <a:blip r:embed="rId53"/>
                     <a:stretch>
                       <a:fillRect/>
                     </a:stretch>
@@ -2479,9 +2876,9 @@
       </w:pPr>
       <w:r>
         <w:rPr>
-          <w:lang w:val="it-IT"/>
-        </w:rPr>
-        <w:lastRenderedPageBreak/>
+          <w:noProof/>
+          <w:lang w:val="it-IT"/>
+        </w:rPr>
         <w:drawing>
           <wp:inline distT="0" distB="0" distL="0" distR="0" wp14:anchorId="5395454F" wp14:editId="25D94625">
             <wp:extent cx="5731510" cy="2412365"/>
@@ -2498,7 +2895,7 @@
                     <pic:cNvPicPr/>
                   </pic:nvPicPr>
                   <pic:blipFill>
-                    <a:blip r:embed="rId47"/>
+                    <a:blip r:embed="rId54"/>
                     <a:stretch>
                       <a:fillRect/>
                     </a:stretch>
@@ -2534,6 +2931,7 @@
       </w:pPr>
       <w:r>
         <w:rPr>
+          <w:noProof/>
           <w:lang w:val="it-IT"/>
         </w:rPr>
         <w:drawing>
@@ -2552,7 +2950,7 @@
                     <pic:cNvPicPr/>
                   </pic:nvPicPr>
                   <pic:blipFill>
-                    <a:blip r:embed="rId48"/>
+                    <a:blip r:embed="rId55"/>
                     <a:stretch>
                       <a:fillRect/>
                     </a:stretch>
@@ -2588,6 +2986,7 @@
       </w:pPr>
       <w:r>
         <w:rPr>
+          <w:noProof/>
           <w:lang w:val="it-IT"/>
         </w:rPr>
         <w:drawing>
@@ -2606,7 +3005,7 @@
                     <pic:cNvPicPr/>
                   </pic:nvPicPr>
                   <pic:blipFill>
-                    <a:blip r:embed="rId49"/>
+                    <a:blip r:embed="rId56"/>
                     <a:stretch>
                       <a:fillRect/>
                     </a:stretch>
@@ -2642,9 +3041,9 @@
       </w:pPr>
       <w:r>
         <w:rPr>
-          <w:lang w:val="it-IT"/>
-        </w:rPr>
-        <w:lastRenderedPageBreak/>
+          <w:noProof/>
+          <w:lang w:val="it-IT"/>
+        </w:rPr>
         <w:drawing>
           <wp:inline distT="0" distB="0" distL="0" distR="0" wp14:anchorId="302FBB1C" wp14:editId="321336CA">
             <wp:extent cx="5731510" cy="2426970"/>
@@ -2661,7 +3060,7 @@
                     <pic:cNvPicPr/>
                   </pic:nvPicPr>
                   <pic:blipFill>
-                    <a:blip r:embed="rId50"/>
+                    <a:blip r:embed="rId57"/>
                     <a:stretch>
                       <a:fillRect/>
                     </a:stretch>
@@ -2704,6 +3103,10 @@
     </w:sectPr>
   </w:body>
 </w:document>
+</file>
+
+<file path=word/numbering.xml><?xml version="1.0" encoding="utf-8"?>
+<w:numbering xmlns:wpc="http://schemas.microsoft.com/office/word/2010/wordprocessingCanvas" xmlns:cx="http://schemas.microsoft.com/office/drawing/2014/chartex" xmlns:cx1="http://schemas.microsoft.com/office/drawing/2015/9/8/chartex" xmlns:cx2="http://schemas.microsoft.com/office/drawing/2015/10/21/chartex" xmlns:cx3="http://schemas.microsoft.com/office/drawing/2016/5/9/chartex" xmlns:cx4="http://schemas.microsoft.com/office/drawing/2016/5/10/chartex" xmlns:cx5="http://schemas.microsoft.com/office/drawing/2016/5/11/chartex" xmlns:cx6="http://schemas.microsoft.com/office/drawing/2016/5/12/chartex" xmlns:cx7="http://schemas.microsoft.com/office/drawing/2016/5/13/chartex" xmlns:cx8="http://schemas.microsoft.com/office/drawing/2016/5/14/chartex" xmlns:mc="http://schemas.openxmlformats.org/markup-compatibility/2006" xmlns:aink="http://schemas.microsoft.com/office/drawing/2016/ink" xmlns:am3d="http://schemas.microsoft.com/office/drawing/2017/model3d" xmlns:o="urn:schemas-microsoft-com:office:office" xmlns:oel="http://schemas.microsoft.com/office/2019/extlst" xmlns:r="http://schemas.openxmlformats.org/officeDocument/2006/relationships" xmlns:m="http://schemas.openxmlformats.org/officeDocument/2006/math" xmlns:v="urn:schemas-microsoft-com:vml" xmlns:wp14="http://schemas.microsoft.com/office/word/2010/wordprocessingDrawing" xmlns:wp="http://schemas.openxmlformats.org/drawingml/2006/wordprocessingDrawing" xmlns:w10="urn:schemas-microsoft-com:office:word" xmlns:w="http://schemas.openxmlformats.org/wordprocessingml/2006/main" xmlns:w14="http://schemas.microsoft.com/office/word/2010/wordml" xmlns:w15="http://schemas.microsoft.com/office/word/2012/wordml" xmlns:w16cex="http://schemas.microsoft.com/office/word/2018/wordml/cex" xmlns:w16cid="http://schemas.microsoft.com/office/word/2016/wordml/cid" xmlns:w16="http://schemas.microsoft.com/office/word/2018/wordml" xmlns:w16du="http://schemas.microsoft.com/office/word/2023/wordml/word16du" xmlns:w16sdtdh="http://schemas.microsoft.com/office/word/2020/wordml/sdtdatahash" xmlns:w16sdtfl="http://schemas.microsoft.com/office/word/2024/wordml/sdtformatlock" xmlns:w16se="http://schemas.microsoft.com/office/word/2015/wordml/symex" xmlns:wpg="http://schemas.microsoft.com/office/word/2010/wordprocessingGroup" xmlns:wpi="http://schemas.microsoft.com/office/word/2010/wordprocessingInk" xmlns:wne="http://schemas.microsoft.com/office/word/2006/wordml" xmlns:wps="http://schemas.microsoft.com/office/word/2010/wordprocessingShape" mc:Ignorable="w14 w15 w16se w16cid w16 w16cex w16sdtdh w16sdtfl w16du wp14"/>
 </file>
 
 <file path=word/styles.xml><?xml version="1.0" encoding="utf-8"?>

</xml_diff>

<commit_message>
added report and png
</commit_message>
<xml_diff>
--- a/Log.docx
+++ b/Log.docx
@@ -23,7 +23,7 @@
                     <pic:cNvPicPr/>
                   </pic:nvPicPr>
                   <pic:blipFill>
-                    <a:blip r:embed="rId5"/>
+                    <a:blip r:embed="rId4"/>
                     <a:stretch>
                       <a:fillRect/>
                     </a:stretch>
@@ -50,6 +50,7 @@
         <w:rPr>
           <w:noProof/>
         </w:rPr>
+        <w:lastRenderedPageBreak/>
         <w:drawing>
           <wp:inline distT="0" distB="0" distL="0" distR="0" wp14:anchorId="1E2F0987" wp14:editId="50F579C9">
             <wp:extent cx="5731510" cy="4662170"/>
@@ -66,6 +67,49 @@
                     <pic:cNvPicPr/>
                   </pic:nvPicPr>
                   <pic:blipFill>
+                    <a:blip r:embed="rId5"/>
+                    <a:stretch>
+                      <a:fillRect/>
+                    </a:stretch>
+                  </pic:blipFill>
+                  <pic:spPr>
+                    <a:xfrm>
+                      <a:off x="0" y="0"/>
+                      <a:ext cx="5731510" cy="4662170"/>
+                    </a:xfrm>
+                    <a:prstGeom prst="rect">
+                      <a:avLst/>
+                    </a:prstGeom>
+                  </pic:spPr>
+                </pic:pic>
+              </a:graphicData>
+            </a:graphic>
+          </wp:inline>
+        </w:drawing>
+      </w:r>
+    </w:p>
+    <w:p>
+      <w:r>
+        <w:rPr>
+          <w:noProof/>
+        </w:rPr>
+        <w:lastRenderedPageBreak/>
+        <w:drawing>
+          <wp:inline distT="0" distB="0" distL="0" distR="0" wp14:anchorId="45FF7CD8" wp14:editId="5022BA07">
+            <wp:extent cx="5731510" cy="4298950"/>
+            <wp:effectExtent l="0" t="0" r="0" b="0"/>
+            <wp:docPr id="323174154" name="Picture 1"/>
+            <wp:cNvGraphicFramePr>
+              <a:graphicFrameLocks xmlns:a="http://schemas.openxmlformats.org/drawingml/2006/main" noChangeAspect="1"/>
+            </wp:cNvGraphicFramePr>
+            <a:graphic xmlns:a="http://schemas.openxmlformats.org/drawingml/2006/main">
+              <a:graphicData uri="http://schemas.openxmlformats.org/drawingml/2006/picture">
+                <pic:pic xmlns:pic="http://schemas.openxmlformats.org/drawingml/2006/picture">
+                  <pic:nvPicPr>
+                    <pic:cNvPr id="323174154" name=""/>
+                    <pic:cNvPicPr/>
+                  </pic:nvPicPr>
+                  <pic:blipFill>
                     <a:blip r:embed="rId6"/>
                     <a:stretch>
                       <a:fillRect/>
@@ -74,25 +118,237 @@
                   <pic:spPr>
                     <a:xfrm>
                       <a:off x="0" y="0"/>
-                      <a:ext cx="5731510" cy="4662170"/>
-                    </a:xfrm>
-                    <a:prstGeom prst="rect">
-                      <a:avLst/>
-                    </a:prstGeom>
-                  </pic:spPr>
-                </pic:pic>
-              </a:graphicData>
-            </a:graphic>
-          </wp:inline>
-        </w:drawing>
-      </w:r>
-    </w:p>
-    <w:p/>
-    <w:p>
-      <w:r>
-        <w:rPr>
-          <w:noProof/>
-        </w:rPr>
+                      <a:ext cx="5731510" cy="4298950"/>
+                    </a:xfrm>
+                    <a:prstGeom prst="rect">
+                      <a:avLst/>
+                    </a:prstGeom>
+                  </pic:spPr>
+                </pic:pic>
+              </a:graphicData>
+            </a:graphic>
+          </wp:inline>
+        </w:drawing>
+      </w:r>
+    </w:p>
+    <w:p>
+      <w:r>
+        <w:rPr>
+          <w:noProof/>
+        </w:rPr>
+        <w:drawing>
+          <wp:inline distT="0" distB="0" distL="0" distR="0" wp14:anchorId="3D3F9775" wp14:editId="1864A48D">
+            <wp:extent cx="5731510" cy="4298950"/>
+            <wp:effectExtent l="0" t="0" r="0" b="0"/>
+            <wp:docPr id="823094187" name="Picture 1"/>
+            <wp:cNvGraphicFramePr>
+              <a:graphicFrameLocks xmlns:a="http://schemas.openxmlformats.org/drawingml/2006/main" noChangeAspect="1"/>
+            </wp:cNvGraphicFramePr>
+            <a:graphic xmlns:a="http://schemas.openxmlformats.org/drawingml/2006/main">
+              <a:graphicData uri="http://schemas.openxmlformats.org/drawingml/2006/picture">
+                <pic:pic xmlns:pic="http://schemas.openxmlformats.org/drawingml/2006/picture">
+                  <pic:nvPicPr>
+                    <pic:cNvPr id="823094187" name=""/>
+                    <pic:cNvPicPr/>
+                  </pic:nvPicPr>
+                  <pic:blipFill>
+                    <a:blip r:embed="rId7"/>
+                    <a:stretch>
+                      <a:fillRect/>
+                    </a:stretch>
+                  </pic:blipFill>
+                  <pic:spPr>
+                    <a:xfrm>
+                      <a:off x="0" y="0"/>
+                      <a:ext cx="5731510" cy="4298950"/>
+                    </a:xfrm>
+                    <a:prstGeom prst="rect">
+                      <a:avLst/>
+                    </a:prstGeom>
+                  </pic:spPr>
+                </pic:pic>
+              </a:graphicData>
+            </a:graphic>
+          </wp:inline>
+        </w:drawing>
+      </w:r>
+    </w:p>
+    <w:p>
+      <w:r>
+        <w:rPr>
+          <w:noProof/>
+        </w:rPr>
+        <w:lastRenderedPageBreak/>
+        <w:drawing>
+          <wp:inline distT="0" distB="0" distL="0" distR="0" wp14:anchorId="7D51EFB2" wp14:editId="3ED89B51">
+            <wp:extent cx="5731510" cy="4298950"/>
+            <wp:effectExtent l="0" t="0" r="0" b="0"/>
+            <wp:docPr id="1620909736" name="Picture 1"/>
+            <wp:cNvGraphicFramePr>
+              <a:graphicFrameLocks xmlns:a="http://schemas.openxmlformats.org/drawingml/2006/main" noChangeAspect="1"/>
+            </wp:cNvGraphicFramePr>
+            <a:graphic xmlns:a="http://schemas.openxmlformats.org/drawingml/2006/main">
+              <a:graphicData uri="http://schemas.openxmlformats.org/drawingml/2006/picture">
+                <pic:pic xmlns:pic="http://schemas.openxmlformats.org/drawingml/2006/picture">
+                  <pic:nvPicPr>
+                    <pic:cNvPr id="1620909736" name=""/>
+                    <pic:cNvPicPr/>
+                  </pic:nvPicPr>
+                  <pic:blipFill>
+                    <a:blip r:embed="rId8"/>
+                    <a:stretch>
+                      <a:fillRect/>
+                    </a:stretch>
+                  </pic:blipFill>
+                  <pic:spPr>
+                    <a:xfrm>
+                      <a:off x="0" y="0"/>
+                      <a:ext cx="5731510" cy="4298950"/>
+                    </a:xfrm>
+                    <a:prstGeom prst="rect">
+                      <a:avLst/>
+                    </a:prstGeom>
+                  </pic:spPr>
+                </pic:pic>
+              </a:graphicData>
+            </a:graphic>
+          </wp:inline>
+        </w:drawing>
+      </w:r>
+    </w:p>
+    <w:p>
+      <w:r>
+        <w:rPr>
+          <w:noProof/>
+        </w:rPr>
+        <w:drawing>
+          <wp:inline distT="0" distB="0" distL="0" distR="0" wp14:anchorId="6EA4338F" wp14:editId="713EACED">
+            <wp:extent cx="5731510" cy="4298950"/>
+            <wp:effectExtent l="0" t="0" r="0" b="0"/>
+            <wp:docPr id="1681521940" name="Picture 1"/>
+            <wp:cNvGraphicFramePr>
+              <a:graphicFrameLocks xmlns:a="http://schemas.openxmlformats.org/drawingml/2006/main" noChangeAspect="1"/>
+            </wp:cNvGraphicFramePr>
+            <a:graphic xmlns:a="http://schemas.openxmlformats.org/drawingml/2006/main">
+              <a:graphicData uri="http://schemas.openxmlformats.org/drawingml/2006/picture">
+                <pic:pic xmlns:pic="http://schemas.openxmlformats.org/drawingml/2006/picture">
+                  <pic:nvPicPr>
+                    <pic:cNvPr id="1681521940" name=""/>
+                    <pic:cNvPicPr/>
+                  </pic:nvPicPr>
+                  <pic:blipFill>
+                    <a:blip r:embed="rId9"/>
+                    <a:stretch>
+                      <a:fillRect/>
+                    </a:stretch>
+                  </pic:blipFill>
+                  <pic:spPr>
+                    <a:xfrm>
+                      <a:off x="0" y="0"/>
+                      <a:ext cx="5731510" cy="4298950"/>
+                    </a:xfrm>
+                    <a:prstGeom prst="rect">
+                      <a:avLst/>
+                    </a:prstGeom>
+                  </pic:spPr>
+                </pic:pic>
+              </a:graphicData>
+            </a:graphic>
+          </wp:inline>
+        </w:drawing>
+      </w:r>
+    </w:p>
+    <w:p>
+      <w:r>
+        <w:rPr>
+          <w:noProof/>
+        </w:rPr>
+        <w:lastRenderedPageBreak/>
+        <w:drawing>
+          <wp:inline distT="0" distB="0" distL="0" distR="0" wp14:anchorId="748FFAC1" wp14:editId="7DB7B6CD">
+            <wp:extent cx="5731510" cy="4298950"/>
+            <wp:effectExtent l="0" t="0" r="0" b="0"/>
+            <wp:docPr id="823594249" name="Picture 1"/>
+            <wp:cNvGraphicFramePr>
+              <a:graphicFrameLocks xmlns:a="http://schemas.openxmlformats.org/drawingml/2006/main" noChangeAspect="1"/>
+            </wp:cNvGraphicFramePr>
+            <a:graphic xmlns:a="http://schemas.openxmlformats.org/drawingml/2006/main">
+              <a:graphicData uri="http://schemas.openxmlformats.org/drawingml/2006/picture">
+                <pic:pic xmlns:pic="http://schemas.openxmlformats.org/drawingml/2006/picture">
+                  <pic:nvPicPr>
+                    <pic:cNvPr id="823594249" name=""/>
+                    <pic:cNvPicPr/>
+                  </pic:nvPicPr>
+                  <pic:blipFill>
+                    <a:blip r:embed="rId10"/>
+                    <a:stretch>
+                      <a:fillRect/>
+                    </a:stretch>
+                  </pic:blipFill>
+                  <pic:spPr>
+                    <a:xfrm>
+                      <a:off x="0" y="0"/>
+                      <a:ext cx="5731510" cy="4298950"/>
+                    </a:xfrm>
+                    <a:prstGeom prst="rect">
+                      <a:avLst/>
+                    </a:prstGeom>
+                  </pic:spPr>
+                </pic:pic>
+              </a:graphicData>
+            </a:graphic>
+          </wp:inline>
+        </w:drawing>
+      </w:r>
+    </w:p>
+    <w:p>
+      <w:r>
+        <w:rPr>
+          <w:noProof/>
+        </w:rPr>
+        <w:drawing>
+          <wp:inline distT="0" distB="0" distL="0" distR="0" wp14:anchorId="73733E30" wp14:editId="59B70606">
+            <wp:extent cx="5731510" cy="4298950"/>
+            <wp:effectExtent l="0" t="0" r="0" b="0"/>
+            <wp:docPr id="1096293704" name="Picture 1"/>
+            <wp:cNvGraphicFramePr>
+              <a:graphicFrameLocks xmlns:a="http://schemas.openxmlformats.org/drawingml/2006/main" noChangeAspect="1"/>
+            </wp:cNvGraphicFramePr>
+            <a:graphic xmlns:a="http://schemas.openxmlformats.org/drawingml/2006/main">
+              <a:graphicData uri="http://schemas.openxmlformats.org/drawingml/2006/picture">
+                <pic:pic xmlns:pic="http://schemas.openxmlformats.org/drawingml/2006/picture">
+                  <pic:nvPicPr>
+                    <pic:cNvPr id="1096293704" name=""/>
+                    <pic:cNvPicPr/>
+                  </pic:nvPicPr>
+                  <pic:blipFill>
+                    <a:blip r:embed="rId11"/>
+                    <a:stretch>
+                      <a:fillRect/>
+                    </a:stretch>
+                  </pic:blipFill>
+                  <pic:spPr>
+                    <a:xfrm>
+                      <a:off x="0" y="0"/>
+                      <a:ext cx="5731510" cy="4298950"/>
+                    </a:xfrm>
+                    <a:prstGeom prst="rect">
+                      <a:avLst/>
+                    </a:prstGeom>
+                  </pic:spPr>
+                </pic:pic>
+              </a:graphicData>
+            </a:graphic>
+          </wp:inline>
+        </w:drawing>
+      </w:r>
+    </w:p>
+    <w:p>
+      <w:r>
+        <w:rPr>
+          <w:noProof/>
+        </w:rPr>
+        <w:lastRenderedPageBreak/>
         <w:drawing>
           <wp:inline distT="0" distB="0" distL="0" distR="0" wp14:anchorId="6ECB37AF" wp14:editId="783616B6">
             <wp:extent cx="5731510" cy="4298950"/>
@@ -109,7 +365,7 @@
                     <pic:cNvPicPr/>
                   </pic:nvPicPr>
                   <pic:blipFill>
-                    <a:blip r:embed="rId7"/>
+                    <a:blip r:embed="rId12"/>
                     <a:stretch>
                       <a:fillRect/>
                     </a:stretch>
@@ -136,6 +392,7 @@
         <w:rPr>
           <w:noProof/>
         </w:rPr>
+        <w:lastRenderedPageBreak/>
         <w:drawing>
           <wp:inline distT="0" distB="0" distL="0" distR="0" wp14:anchorId="7CAB1A73" wp14:editId="30606099">
             <wp:extent cx="5731510" cy="4298950"/>
@@ -152,7 +409,7 @@
                     <pic:cNvPicPr/>
                   </pic:nvPicPr>
                   <pic:blipFill>
-                    <a:blip r:embed="rId8"/>
+                    <a:blip r:embed="rId13"/>
                     <a:stretch>
                       <a:fillRect/>
                     </a:stretch>
@@ -194,7 +451,7 @@
                     <pic:cNvPicPr/>
                   </pic:nvPicPr>
                   <pic:blipFill>
-                    <a:blip r:embed="rId9"/>
+                    <a:blip r:embed="rId14"/>
                     <a:stretch>
                       <a:fillRect/>
                     </a:stretch>
@@ -220,6 +477,7 @@
         <w:rPr>
           <w:noProof/>
         </w:rPr>
+        <w:lastRenderedPageBreak/>
         <w:drawing>
           <wp:inline distT="0" distB="0" distL="0" distR="0" wp14:anchorId="46A3BB1C" wp14:editId="5153F780">
             <wp:extent cx="5731510" cy="4298950"/>
@@ -236,7 +494,7 @@
                     <pic:cNvPicPr/>
                   </pic:nvPicPr>
                   <pic:blipFill>
-                    <a:blip r:embed="rId10"/>
+                    <a:blip r:embed="rId15"/>
                     <a:stretch>
                       <a:fillRect/>
                     </a:stretch>
@@ -281,7 +539,7 @@
                     </pic:cNvPicPr>
                   </pic:nvPicPr>
                   <pic:blipFill>
-                    <a:blip r:embed="rId11">
+                    <a:blip r:embed="rId16">
                       <a:extLst>
                         <a:ext uri="{28A0092B-C50C-407E-A947-70E740481C1C}">
                           <a14:useLocalDpi xmlns:a14="http://schemas.microsoft.com/office/drawing/2010/main" val="0"/>
@@ -313,6 +571,92 @@
         </w:drawing>
       </w:r>
     </w:p>
+    <w:p/>
+    <w:p>
+      <w:r>
+        <w:rPr>
+          <w:noProof/>
+        </w:rPr>
+        <w:drawing>
+          <wp:inline distT="0" distB="0" distL="0" distR="0" wp14:anchorId="7493AFCC" wp14:editId="030673AE">
+            <wp:extent cx="5731510" cy="4298950"/>
+            <wp:effectExtent l="0" t="0" r="0" b="0"/>
+            <wp:docPr id="562099562" name="Picture 1"/>
+            <wp:cNvGraphicFramePr>
+              <a:graphicFrameLocks xmlns:a="http://schemas.openxmlformats.org/drawingml/2006/main" noChangeAspect="1"/>
+            </wp:cNvGraphicFramePr>
+            <a:graphic xmlns:a="http://schemas.openxmlformats.org/drawingml/2006/main">
+              <a:graphicData uri="http://schemas.openxmlformats.org/drawingml/2006/picture">
+                <pic:pic xmlns:pic="http://schemas.openxmlformats.org/drawingml/2006/picture">
+                  <pic:nvPicPr>
+                    <pic:cNvPr id="562099562" name=""/>
+                    <pic:cNvPicPr/>
+                  </pic:nvPicPr>
+                  <pic:blipFill>
+                    <a:blip r:embed="rId17"/>
+                    <a:stretch>
+                      <a:fillRect/>
+                    </a:stretch>
+                  </pic:blipFill>
+                  <pic:spPr>
+                    <a:xfrm>
+                      <a:off x="0" y="0"/>
+                      <a:ext cx="5731510" cy="4298950"/>
+                    </a:xfrm>
+                    <a:prstGeom prst="rect">
+                      <a:avLst/>
+                    </a:prstGeom>
+                  </pic:spPr>
+                </pic:pic>
+              </a:graphicData>
+            </a:graphic>
+          </wp:inline>
+        </w:drawing>
+      </w:r>
+    </w:p>
+    <w:p>
+      <w:r>
+        <w:rPr>
+          <w:noProof/>
+        </w:rPr>
+        <w:lastRenderedPageBreak/>
+        <w:drawing>
+          <wp:inline distT="0" distB="0" distL="0" distR="0" wp14:anchorId="7CE18E8E" wp14:editId="53BBA567">
+            <wp:extent cx="5731510" cy="4298950"/>
+            <wp:effectExtent l="0" t="0" r="0" b="0"/>
+            <wp:docPr id="142436064" name="Picture 1"/>
+            <wp:cNvGraphicFramePr>
+              <a:graphicFrameLocks xmlns:a="http://schemas.openxmlformats.org/drawingml/2006/main" noChangeAspect="1"/>
+            </wp:cNvGraphicFramePr>
+            <a:graphic xmlns:a="http://schemas.openxmlformats.org/drawingml/2006/main">
+              <a:graphicData uri="http://schemas.openxmlformats.org/drawingml/2006/picture">
+                <pic:pic xmlns:pic="http://schemas.openxmlformats.org/drawingml/2006/picture">
+                  <pic:nvPicPr>
+                    <pic:cNvPr id="142436064" name=""/>
+                    <pic:cNvPicPr/>
+                  </pic:nvPicPr>
+                  <pic:blipFill>
+                    <a:blip r:embed="rId18"/>
+                    <a:stretch>
+                      <a:fillRect/>
+                    </a:stretch>
+                  </pic:blipFill>
+                  <pic:spPr>
+                    <a:xfrm>
+                      <a:off x="0" y="0"/>
+                      <a:ext cx="5731510" cy="4298950"/>
+                    </a:xfrm>
+                    <a:prstGeom prst="rect">
+                      <a:avLst/>
+                    </a:prstGeom>
+                  </pic:spPr>
+                </pic:pic>
+              </a:graphicData>
+            </a:graphic>
+          </wp:inline>
+        </w:drawing>
+      </w:r>
+    </w:p>
     <w:p>
       <w:r>
         <w:rPr>
@@ -334,7 +678,7 @@
                     <pic:cNvPicPr/>
                   </pic:nvPicPr>
                   <pic:blipFill>
-                    <a:blip r:embed="rId12"/>
+                    <a:blip r:embed="rId19"/>
                     <a:stretch>
                       <a:fillRect/>
                     </a:stretch>
@@ -390,7 +734,7 @@
                     </pic:cNvPicPr>
                   </pic:nvPicPr>
                   <pic:blipFill>
-                    <a:blip r:embed="rId13">
+                    <a:blip r:embed="rId20">
                       <a:extLst>
                         <a:ext uri="{28A0092B-C50C-407E-A947-70E740481C1C}">
                           <a14:useLocalDpi xmlns:a14="http://schemas.microsoft.com/office/drawing/2010/main" val="0"/>
@@ -431,12 +775,14 @@
           <w:lang w:val="de-DE"/>
         </w:rPr>
       </w:pPr>
+      <w:proofErr w:type="spellStart"/>
       <w:r>
         <w:rPr>
           <w:lang w:val="de-DE"/>
         </w:rPr>
         <w:t>AL_sig</w:t>
       </w:r>
+      <w:proofErr w:type="spellEnd"/>
     </w:p>
     <w:p>
       <w:pPr>
@@ -448,6 +794,7 @@
         <w:rPr>
           <w:noProof/>
         </w:rPr>
+        <w:lastRenderedPageBreak/>
         <w:drawing>
           <wp:anchor distT="0" distB="0" distL="114300" distR="114300" simplePos="0" relativeHeight="251658240" behindDoc="0" locked="0" layoutInCell="1" allowOverlap="1" wp14:anchorId="4793C040" wp14:editId="0A064D26">
             <wp:simplePos x="0" y="0"/>
@@ -472,7 +819,7 @@
                     <pic:cNvPicPr/>
                   </pic:nvPicPr>
                   <pic:blipFill>
-                    <a:blip r:embed="rId14">
+                    <a:blip r:embed="rId21">
                       <a:extLst>
                         <a:ext uri="{28A0092B-C50C-407E-A947-70E740481C1C}">
                           <a14:useLocalDpi xmlns:a14="http://schemas.microsoft.com/office/drawing/2010/main" val="0"/>
@@ -518,12 +865,14 @@
           <w:lang w:val="de-DE"/>
         </w:rPr>
       </w:pPr>
+      <w:proofErr w:type="spellStart"/>
       <w:r>
         <w:rPr>
           <w:lang w:val="de-DE"/>
         </w:rPr>
         <w:t>FC_sig</w:t>
       </w:r>
+      <w:proofErr w:type="spellEnd"/>
     </w:p>
     <w:p>
       <w:pPr>
@@ -612,6 +961,7 @@
         <w:rPr>
           <w:noProof/>
         </w:rPr>
+        <w:lastRenderedPageBreak/>
         <w:drawing>
           <wp:anchor distT="0" distB="0" distL="114300" distR="114300" simplePos="0" relativeHeight="251658241" behindDoc="0" locked="0" layoutInCell="1" allowOverlap="1" wp14:anchorId="10A23E07" wp14:editId="00BD4692">
             <wp:simplePos x="0" y="0"/>
@@ -636,7 +986,7 @@
                     <pic:cNvPicPr/>
                   </pic:nvPicPr>
                   <pic:blipFill>
-                    <a:blip r:embed="rId15">
+                    <a:blip r:embed="rId22">
                       <a:extLst>
                         <a:ext uri="{28A0092B-C50C-407E-A947-70E740481C1C}">
                           <a14:useLocalDpi xmlns:a14="http://schemas.microsoft.com/office/drawing/2010/main" val="0"/>
@@ -710,7 +1060,7 @@
                     <pic:cNvPicPr/>
                   </pic:nvPicPr>
                   <pic:blipFill>
-                    <a:blip r:embed="rId16">
+                    <a:blip r:embed="rId23">
                       <a:extLst>
                         <a:ext uri="{28A0092B-C50C-407E-A947-70E740481C1C}">
                           <a14:useLocalDpi xmlns:a14="http://schemas.microsoft.com/office/drawing/2010/main" val="0"/>
@@ -742,17 +1092,22 @@
           </wp:anchor>
         </w:drawing>
       </w:r>
+      <w:proofErr w:type="spellStart"/>
       <w:r>
         <w:rPr>
           <w:lang w:val="de-DE"/>
         </w:rPr>
         <w:t>AL_sig_mu</w:t>
       </w:r>
-    </w:p>
-    <w:p>
-      <w:r>
+      <w:proofErr w:type="spellEnd"/>
+    </w:p>
+    <w:p>
+      <w:proofErr w:type="spellStart"/>
+      <w:r>
+        <w:lastRenderedPageBreak/>
         <w:t>FC_sig_mu</w:t>
       </w:r>
+      <w:proofErr w:type="spellEnd"/>
     </w:p>
     <w:p/>
     <w:p>
@@ -776,7 +1131,7 @@
                     <pic:cNvPicPr/>
                   </pic:nvPicPr>
                   <pic:blipFill>
-                    <a:blip r:embed="rId17"/>
+                    <a:blip r:embed="rId24"/>
                     <a:stretch>
                       <a:fillRect/>
                     </a:stretch>
@@ -799,9 +1154,11 @@
     </w:p>
     <w:p/>
     <w:p>
+      <w:proofErr w:type="spellStart"/>
       <w:r>
         <w:t>Filtered_AL</w:t>
       </w:r>
+      <w:proofErr w:type="spellEnd"/>
     </w:p>
     <w:p/>
     <w:p>
@@ -809,6 +1166,7 @@
         <w:rPr>
           <w:noProof/>
         </w:rPr>
+        <w:lastRenderedPageBreak/>
         <w:drawing>
           <wp:inline distT="0" distB="0" distL="0" distR="0" wp14:anchorId="2E778B92" wp14:editId="0EF73B08">
             <wp:extent cx="5731510" cy="3912235"/>
@@ -825,7 +1183,7 @@
                     <pic:cNvPicPr/>
                   </pic:nvPicPr>
                   <pic:blipFill>
-                    <a:blip r:embed="rId18"/>
+                    <a:blip r:embed="rId25"/>
                     <a:stretch>
                       <a:fillRect/>
                     </a:stretch>
@@ -851,9 +1209,11 @@
     <w:p/>
     <w:p/>
     <w:p>
+      <w:proofErr w:type="spellStart"/>
       <w:r>
         <w:t>Filtered_FC</w:t>
       </w:r>
+      <w:proofErr w:type="spellEnd"/>
     </w:p>
     <w:p/>
     <w:p>
@@ -861,6 +1221,7 @@
         <w:rPr>
           <w:noProof/>
         </w:rPr>
+        <w:lastRenderedPageBreak/>
         <w:drawing>
           <wp:inline distT="0" distB="0" distL="0" distR="0" wp14:anchorId="3F9E06A7" wp14:editId="6D483EA8">
             <wp:extent cx="5731510" cy="3926205"/>
@@ -877,7 +1238,7 @@
                     <pic:cNvPicPr/>
                   </pic:nvPicPr>
                   <pic:blipFill>
-                    <a:blip r:embed="rId19"/>
+                    <a:blip r:embed="rId26"/>
                     <a:stretch>
                       <a:fillRect/>
                     </a:stretch>
@@ -907,9 +1268,12 @@
       </w:r>
     </w:p>
     <w:p>
-      <w:r>
+      <w:proofErr w:type="spellStart"/>
+      <w:r>
+        <w:lastRenderedPageBreak/>
         <w:t>AL_sig</w:t>
       </w:r>
+      <w:proofErr w:type="spellEnd"/>
     </w:p>
     <w:p>
       <w:r>
@@ -932,7 +1296,7 @@
                     <pic:cNvPicPr/>
                   </pic:nvPicPr>
                   <pic:blipFill>
-                    <a:blip r:embed="rId20"/>
+                    <a:blip r:embed="rId27"/>
                     <a:stretch>
                       <a:fillRect/>
                     </a:stretch>
@@ -960,6 +1324,7 @@
           <w:lang w:val="it-IT"/>
         </w:rPr>
       </w:pPr>
+      <w:proofErr w:type="spellStart"/>
       <w:r>
         <w:rPr>
           <w:lang w:val="it-IT"/>
@@ -972,25 +1337,27 @@
         </w:rPr>
         <w:t>g</w:t>
       </w:r>
-    </w:p>
-    <w:p>
-      <w:pPr>
-        <w:rPr>
-          <w:lang w:val="it-IT"/>
-        </w:rPr>
-      </w:pPr>
-    </w:p>
-    <w:p>
-      <w:pPr>
-        <w:rPr>
-          <w:lang w:val="it-IT"/>
-        </w:rPr>
-      </w:pPr>
-      <w:r>
-        <w:rPr>
-          <w:noProof/>
-          <w:lang w:val="it-IT"/>
-        </w:rPr>
+      <w:proofErr w:type="spellEnd"/>
+    </w:p>
+    <w:p>
+      <w:pPr>
+        <w:rPr>
+          <w:lang w:val="it-IT"/>
+        </w:rPr>
+      </w:pPr>
+    </w:p>
+    <w:p>
+      <w:pPr>
+        <w:rPr>
+          <w:lang w:val="it-IT"/>
+        </w:rPr>
+      </w:pPr>
+      <w:r>
+        <w:rPr>
+          <w:noProof/>
+          <w:lang w:val="it-IT"/>
+        </w:rPr>
+        <w:lastRenderedPageBreak/>
         <w:drawing>
           <wp:inline distT="0" distB="0" distL="0" distR="0" wp14:anchorId="4A81B93F" wp14:editId="7D960118">
             <wp:extent cx="5731510" cy="3940810"/>
@@ -1007,7 +1374,7 @@
                     <pic:cNvPicPr/>
                   </pic:nvPicPr>
                   <pic:blipFill>
-                    <a:blip r:embed="rId21"/>
+                    <a:blip r:embed="rId28"/>
                     <a:stretch>
                       <a:fillRect/>
                     </a:stretch>
@@ -1041,12 +1408,14 @@
           <w:lang w:val="it-IT"/>
         </w:rPr>
       </w:pPr>
+      <w:proofErr w:type="spellStart"/>
       <w:r>
         <w:rPr>
           <w:lang w:val="it-IT"/>
         </w:rPr>
         <w:t>AL_sig_mu</w:t>
       </w:r>
+      <w:proofErr w:type="spellEnd"/>
     </w:p>
     <w:p>
       <w:pPr>
@@ -1075,7 +1444,7 @@
                     <pic:cNvPicPr/>
                   </pic:nvPicPr>
                   <pic:blipFill>
-                    <a:blip r:embed="rId22"/>
+                    <a:blip r:embed="rId29"/>
                     <a:stretch>
                       <a:fillRect/>
                     </a:stretch>
@@ -1102,12 +1471,15 @@
           <w:lang w:val="it-IT"/>
         </w:rPr>
       </w:pPr>
-      <w:r>
-        <w:rPr>
-          <w:lang w:val="it-IT"/>
-        </w:rPr>
+      <w:proofErr w:type="spellStart"/>
+      <w:r>
+        <w:rPr>
+          <w:lang w:val="it-IT"/>
+        </w:rPr>
+        <w:lastRenderedPageBreak/>
         <w:t>FC_sig_mu</w:t>
       </w:r>
+      <w:proofErr w:type="spellEnd"/>
     </w:p>
     <w:p>
       <w:pPr>
@@ -1136,7 +1508,7 @@
                     <pic:cNvPicPr/>
                   </pic:nvPicPr>
                   <pic:blipFill>
-                    <a:blip r:embed="rId23"/>
+                    <a:blip r:embed="rId30"/>
                     <a:stretch>
                       <a:fillRect/>
                     </a:stretch>
@@ -1177,31 +1549,34 @@
           <w:lang w:val="it-IT"/>
         </w:rPr>
       </w:pPr>
+      <w:proofErr w:type="spellStart"/>
       <w:r>
         <w:rPr>
           <w:lang w:val="it-IT"/>
         </w:rPr>
         <w:t>Filtered_AL</w:t>
       </w:r>
-    </w:p>
-    <w:p>
-      <w:pPr>
-        <w:rPr>
-          <w:lang w:val="it-IT"/>
-        </w:rPr>
-      </w:pPr>
-    </w:p>
-    <w:p>
-      <w:pPr>
-        <w:rPr>
-          <w:lang w:val="it-IT"/>
-        </w:rPr>
-      </w:pPr>
-      <w:r>
-        <w:rPr>
-          <w:noProof/>
-          <w:lang w:val="it-IT"/>
-        </w:rPr>
+      <w:proofErr w:type="spellEnd"/>
+    </w:p>
+    <w:p>
+      <w:pPr>
+        <w:rPr>
+          <w:lang w:val="it-IT"/>
+        </w:rPr>
+      </w:pPr>
+    </w:p>
+    <w:p>
+      <w:pPr>
+        <w:rPr>
+          <w:lang w:val="it-IT"/>
+        </w:rPr>
+      </w:pPr>
+      <w:r>
+        <w:rPr>
+          <w:noProof/>
+          <w:lang w:val="it-IT"/>
+        </w:rPr>
+        <w:lastRenderedPageBreak/>
         <w:drawing>
           <wp:inline distT="0" distB="0" distL="0" distR="0" wp14:anchorId="323F9260" wp14:editId="3D29DF0C">
             <wp:extent cx="5731510" cy="3910965"/>
@@ -1218,7 +1593,7 @@
                     <pic:cNvPicPr/>
                   </pic:nvPicPr>
                   <pic:blipFill>
-                    <a:blip r:embed="rId24"/>
+                    <a:blip r:embed="rId31"/>
                     <a:stretch>
                       <a:fillRect/>
                     </a:stretch>
@@ -1252,38 +1627,41 @@
           <w:lang w:val="it-IT"/>
         </w:rPr>
       </w:pPr>
+      <w:proofErr w:type="spellStart"/>
       <w:r>
         <w:rPr>
           <w:lang w:val="it-IT"/>
         </w:rPr>
         <w:t>Filtered_FC</w:t>
       </w:r>
-    </w:p>
-    <w:p>
-      <w:pPr>
-        <w:rPr>
-          <w:lang w:val="it-IT"/>
-        </w:rPr>
-      </w:pPr>
-    </w:p>
-    <w:p>
-      <w:pPr>
-        <w:rPr>
-          <w:lang w:val="it-IT"/>
-        </w:rPr>
-      </w:pPr>
-    </w:p>
-    <w:p>
-      <w:pPr>
-        <w:rPr>
-          <w:lang w:val="it-IT"/>
-        </w:rPr>
-      </w:pPr>
-      <w:r>
-        <w:rPr>
-          <w:noProof/>
-          <w:lang w:val="it-IT"/>
-        </w:rPr>
+      <w:proofErr w:type="spellEnd"/>
+    </w:p>
+    <w:p>
+      <w:pPr>
+        <w:rPr>
+          <w:lang w:val="it-IT"/>
+        </w:rPr>
+      </w:pPr>
+    </w:p>
+    <w:p>
+      <w:pPr>
+        <w:rPr>
+          <w:lang w:val="it-IT"/>
+        </w:rPr>
+      </w:pPr>
+    </w:p>
+    <w:p>
+      <w:pPr>
+        <w:rPr>
+          <w:lang w:val="it-IT"/>
+        </w:rPr>
+      </w:pPr>
+      <w:r>
+        <w:rPr>
+          <w:noProof/>
+          <w:lang w:val="it-IT"/>
+        </w:rPr>
+        <w:lastRenderedPageBreak/>
         <w:drawing>
           <wp:inline distT="0" distB="0" distL="0" distR="0" wp14:anchorId="75132A11" wp14:editId="36C441F5">
             <wp:extent cx="5731510" cy="3936365"/>
@@ -1300,7 +1678,7 @@
                     <pic:cNvPicPr/>
                   </pic:nvPicPr>
                   <pic:blipFill>
-                    <a:blip r:embed="rId25"/>
+                    <a:blip r:embed="rId32"/>
                     <a:stretch>
                       <a:fillRect/>
                     </a:stretch>
@@ -1362,7 +1740,7 @@
                     <pic:cNvPicPr/>
                   </pic:nvPicPr>
                   <pic:blipFill>
-                    <a:blip r:embed="rId26"/>
+                    <a:blip r:embed="rId33"/>
                     <a:stretch>
                       <a:fillRect/>
                     </a:stretch>
@@ -1408,6 +1786,7 @@
           <w:noProof/>
           <w:lang w:val="it-IT"/>
         </w:rPr>
+        <w:lastRenderedPageBreak/>
         <w:drawing>
           <wp:inline distT="0" distB="0" distL="0" distR="0" wp14:anchorId="6E826462" wp14:editId="6465E336">
             <wp:extent cx="5731510" cy="2369185"/>
@@ -1424,7 +1803,7 @@
                     <pic:cNvPicPr/>
                   </pic:nvPicPr>
                   <pic:blipFill>
-                    <a:blip r:embed="rId27"/>
+                    <a:blip r:embed="rId34"/>
                     <a:stretch>
                       <a:fillRect/>
                     </a:stretch>
@@ -1479,7 +1858,7 @@
                     <pic:cNvPicPr/>
                   </pic:nvPicPr>
                   <pic:blipFill>
-                    <a:blip r:embed="rId28"/>
+                    <a:blip r:embed="rId35"/>
                     <a:stretch>
                       <a:fillRect/>
                     </a:stretch>
@@ -1534,7 +1913,7 @@
                     <pic:cNvPicPr/>
                   </pic:nvPicPr>
                   <pic:blipFill>
-                    <a:blip r:embed="rId29"/>
+                    <a:blip r:embed="rId36"/>
                     <a:stretch>
                       <a:fillRect/>
                     </a:stretch>
@@ -1573,6 +1952,7 @@
           <w:noProof/>
           <w:lang w:val="it-IT"/>
         </w:rPr>
+        <w:lastRenderedPageBreak/>
         <w:drawing>
           <wp:inline distT="0" distB="0" distL="0" distR="0" wp14:anchorId="3C4F9561" wp14:editId="034138E5">
             <wp:extent cx="5731510" cy="2437765"/>
@@ -1589,7 +1969,7 @@
                     <pic:cNvPicPr/>
                   </pic:nvPicPr>
                   <pic:blipFill>
-                    <a:blip r:embed="rId30"/>
+                    <a:blip r:embed="rId37"/>
                     <a:stretch>
                       <a:fillRect/>
                     </a:stretch>
@@ -1644,7 +2024,7 @@
                     <pic:cNvPicPr/>
                   </pic:nvPicPr>
                   <pic:blipFill>
-                    <a:blip r:embed="rId31"/>
+                    <a:blip r:embed="rId38"/>
                     <a:stretch>
                       <a:fillRect/>
                     </a:stretch>
@@ -1699,7 +2079,7 @@
                     <pic:cNvPicPr/>
                   </pic:nvPicPr>
                   <pic:blipFill>
-                    <a:blip r:embed="rId32"/>
+                    <a:blip r:embed="rId39"/>
                     <a:stretch>
                       <a:fillRect/>
                     </a:stretch>
@@ -1731,6 +2111,7 @@
           <w:noProof/>
           <w:lang w:val="it-IT"/>
         </w:rPr>
+        <w:lastRenderedPageBreak/>
         <w:drawing>
           <wp:inline distT="0" distB="0" distL="0" distR="0" wp14:anchorId="23E02DD4" wp14:editId="42C450AC">
             <wp:extent cx="5731510" cy="2403475"/>
@@ -1747,7 +2128,7 @@
                     <pic:cNvPicPr/>
                   </pic:nvPicPr>
                   <pic:blipFill>
-                    <a:blip r:embed="rId33"/>
+                    <a:blip r:embed="rId40"/>
                     <a:stretch>
                       <a:fillRect/>
                     </a:stretch>
@@ -1802,7 +2183,7 @@
                     <pic:cNvPicPr/>
                   </pic:nvPicPr>
                   <pic:blipFill>
-                    <a:blip r:embed="rId34"/>
+                    <a:blip r:embed="rId41"/>
                     <a:stretch>
                       <a:fillRect/>
                     </a:stretch>
@@ -1857,7 +2238,7 @@
                     <pic:cNvPicPr/>
                   </pic:nvPicPr>
                   <pic:blipFill>
-                    <a:blip r:embed="rId35"/>
+                    <a:blip r:embed="rId42"/>
                     <a:stretch>
                       <a:fillRect/>
                     </a:stretch>
@@ -1896,6 +2277,7 @@
           <w:noProof/>
           <w:lang w:val="it-IT"/>
         </w:rPr>
+        <w:lastRenderedPageBreak/>
         <w:drawing>
           <wp:inline distT="0" distB="0" distL="0" distR="0" wp14:anchorId="1F9EFE73" wp14:editId="65ADC676">
             <wp:extent cx="5731510" cy="2402205"/>
@@ -1912,7 +2294,7 @@
                     <pic:cNvPicPr/>
                   </pic:nvPicPr>
                   <pic:blipFill>
-                    <a:blip r:embed="rId36"/>
+                    <a:blip r:embed="rId43"/>
                     <a:stretch>
                       <a:fillRect/>
                     </a:stretch>
@@ -1967,7 +2349,7 @@
                     <pic:cNvPicPr/>
                   </pic:nvPicPr>
                   <pic:blipFill>
-                    <a:blip r:embed="rId37"/>
+                    <a:blip r:embed="rId44"/>
                     <a:stretch>
                       <a:fillRect/>
                     </a:stretch>
@@ -2022,7 +2404,7 @@
                     <pic:cNvPicPr/>
                   </pic:nvPicPr>
                   <pic:blipFill>
-                    <a:blip r:embed="rId38"/>
+                    <a:blip r:embed="rId45"/>
                     <a:stretch>
                       <a:fillRect/>
                     </a:stretch>
@@ -2061,6 +2443,7 @@
           <w:noProof/>
           <w:lang w:val="it-IT"/>
         </w:rPr>
+        <w:lastRenderedPageBreak/>
         <w:drawing>
           <wp:inline distT="0" distB="0" distL="0" distR="0" wp14:anchorId="4F7D01D1" wp14:editId="38CA1EA9">
             <wp:extent cx="5731510" cy="2407920"/>
@@ -2077,7 +2460,7 @@
                     <pic:cNvPicPr/>
                   </pic:nvPicPr>
                   <pic:blipFill>
-                    <a:blip r:embed="rId39"/>
+                    <a:blip r:embed="rId46"/>
                     <a:stretch>
                       <a:fillRect/>
                     </a:stretch>
@@ -2132,7 +2515,7 @@
                     <pic:cNvPicPr/>
                   </pic:nvPicPr>
                   <pic:blipFill>
-                    <a:blip r:embed="rId40"/>
+                    <a:blip r:embed="rId47"/>
                     <a:stretch>
                       <a:fillRect/>
                     </a:stretch>
@@ -2187,7 +2570,7 @@
                     <pic:cNvPicPr/>
                   </pic:nvPicPr>
                   <pic:blipFill>
-                    <a:blip r:embed="rId41"/>
+                    <a:blip r:embed="rId48"/>
                     <a:stretch>
                       <a:fillRect/>
                     </a:stretch>
@@ -2226,6 +2609,7 @@
           <w:noProof/>
           <w:lang w:val="it-IT"/>
         </w:rPr>
+        <w:lastRenderedPageBreak/>
         <w:drawing>
           <wp:inline distT="0" distB="0" distL="0" distR="0" wp14:anchorId="570CE458" wp14:editId="685879BF">
             <wp:extent cx="5731510" cy="2388235"/>
@@ -2242,7 +2626,7 @@
                     <pic:cNvPicPr/>
                   </pic:nvPicPr>
                   <pic:blipFill>
-                    <a:blip r:embed="rId42"/>
+                    <a:blip r:embed="rId49"/>
                     <a:stretch>
                       <a:fillRect/>
                     </a:stretch>
@@ -2297,7 +2681,7 @@
                     <pic:cNvPicPr/>
                   </pic:nvPicPr>
                   <pic:blipFill>
-                    <a:blip r:embed="rId43"/>
+                    <a:blip r:embed="rId50"/>
                     <a:stretch>
                       <a:fillRect/>
                     </a:stretch>
@@ -2352,7 +2736,7 @@
                     <pic:cNvPicPr/>
                   </pic:nvPicPr>
                   <pic:blipFill>
-                    <a:blip r:embed="rId44"/>
+                    <a:blip r:embed="rId51"/>
                     <a:stretch>
                       <a:fillRect/>
                     </a:stretch>
@@ -2391,6 +2775,7 @@
           <w:noProof/>
           <w:lang w:val="it-IT"/>
         </w:rPr>
+        <w:lastRenderedPageBreak/>
         <w:drawing>
           <wp:inline distT="0" distB="0" distL="0" distR="0" wp14:anchorId="461D1D23" wp14:editId="5727AF61">
             <wp:extent cx="5731510" cy="2408555"/>
@@ -2407,7 +2792,7 @@
                     <pic:cNvPicPr/>
                   </pic:nvPicPr>
                   <pic:blipFill>
-                    <a:blip r:embed="rId45"/>
+                    <a:blip r:embed="rId52"/>
                     <a:stretch>
                       <a:fillRect/>
                     </a:stretch>
@@ -2462,7 +2847,7 @@
                     <pic:cNvPicPr/>
                   </pic:nvPicPr>
                   <pic:blipFill>
-                    <a:blip r:embed="rId46"/>
+                    <a:blip r:embed="rId53"/>
                     <a:stretch>
                       <a:fillRect/>
                     </a:stretch>
@@ -2517,7 +2902,7 @@
                     <pic:cNvPicPr/>
                   </pic:nvPicPr>
                   <pic:blipFill>
-                    <a:blip r:embed="rId47"/>
+                    <a:blip r:embed="rId54"/>
                     <a:stretch>
                       <a:fillRect/>
                     </a:stretch>
@@ -2556,6 +2941,7 @@
           <w:noProof/>
           <w:lang w:val="it-IT"/>
         </w:rPr>
+        <w:lastRenderedPageBreak/>
         <w:drawing>
           <wp:inline distT="0" distB="0" distL="0" distR="0" wp14:anchorId="31EE6DE0" wp14:editId="519B3380">
             <wp:extent cx="5731510" cy="2453640"/>
@@ -2572,7 +2958,7 @@
                     <pic:cNvPicPr/>
                   </pic:nvPicPr>
                   <pic:blipFill>
-                    <a:blip r:embed="rId48"/>
+                    <a:blip r:embed="rId55"/>
                     <a:stretch>
                       <a:fillRect/>
                     </a:stretch>
@@ -2620,7 +3006,7 @@
                     <pic:cNvPicPr/>
                   </pic:nvPicPr>
                   <pic:blipFill>
-                    <a:blip r:embed="rId49"/>
+                    <a:blip r:embed="rId56"/>
                     <a:stretch>
                       <a:fillRect/>
                     </a:stretch>
@@ -2668,7 +3054,7 @@
                     <pic:cNvPicPr/>
                   </pic:nvPicPr>
                   <pic:blipFill>
-                    <a:blip r:embed="rId50"/>
+                    <a:blip r:embed="rId57"/>
                     <a:stretch>
                       <a:fillRect/>
                     </a:stretch>
@@ -2707,6 +3093,7 @@
           <w:noProof/>
           <w:lang w:val="it-IT"/>
         </w:rPr>
+        <w:lastRenderedPageBreak/>
         <w:drawing>
           <wp:inline distT="0" distB="0" distL="0" distR="0" wp14:anchorId="2F80F2E1" wp14:editId="5F32F57C">
             <wp:extent cx="5731510" cy="2392045"/>
@@ -2723,7 +3110,7 @@
                     <pic:cNvPicPr/>
                   </pic:nvPicPr>
                   <pic:blipFill>
-                    <a:blip r:embed="rId51"/>
+                    <a:blip r:embed="rId58"/>
                     <a:stretch>
                       <a:fillRect/>
                     </a:stretch>
@@ -2778,7 +3165,7 @@
                     <pic:cNvPicPr/>
                   </pic:nvPicPr>
                   <pic:blipFill>
-                    <a:blip r:embed="rId52"/>
+                    <a:blip r:embed="rId59"/>
                     <a:stretch>
                       <a:fillRect/>
                     </a:stretch>
@@ -2833,7 +3220,7 @@
                     <pic:cNvPicPr/>
                   </pic:nvPicPr>
                   <pic:blipFill>
-                    <a:blip r:embed="rId53"/>
+                    <a:blip r:embed="rId60"/>
                     <a:stretch>
                       <a:fillRect/>
                     </a:stretch>
@@ -2879,6 +3266,7 @@
           <w:noProof/>
           <w:lang w:val="it-IT"/>
         </w:rPr>
+        <w:lastRenderedPageBreak/>
         <w:drawing>
           <wp:inline distT="0" distB="0" distL="0" distR="0" wp14:anchorId="5395454F" wp14:editId="25D94625">
             <wp:extent cx="5731510" cy="2412365"/>
@@ -2895,7 +3283,7 @@
                     <pic:cNvPicPr/>
                   </pic:nvPicPr>
                   <pic:blipFill>
-                    <a:blip r:embed="rId54"/>
+                    <a:blip r:embed="rId61"/>
                     <a:stretch>
                       <a:fillRect/>
                     </a:stretch>
@@ -2950,7 +3338,7 @@
                     <pic:cNvPicPr/>
                   </pic:nvPicPr>
                   <pic:blipFill>
-                    <a:blip r:embed="rId55"/>
+                    <a:blip r:embed="rId62"/>
                     <a:stretch>
                       <a:fillRect/>
                     </a:stretch>
@@ -3005,7 +3393,7 @@
                     <pic:cNvPicPr/>
                   </pic:nvPicPr>
                   <pic:blipFill>
-                    <a:blip r:embed="rId56"/>
+                    <a:blip r:embed="rId63"/>
                     <a:stretch>
                       <a:fillRect/>
                     </a:stretch>
@@ -3044,6 +3432,7 @@
           <w:noProof/>
           <w:lang w:val="it-IT"/>
         </w:rPr>
+        <w:lastRenderedPageBreak/>
         <w:drawing>
           <wp:inline distT="0" distB="0" distL="0" distR="0" wp14:anchorId="302FBB1C" wp14:editId="321336CA">
             <wp:extent cx="5731510" cy="2426970"/>
@@ -3060,7 +3449,7 @@
                     <pic:cNvPicPr/>
                   </pic:nvPicPr>
                   <pic:blipFill>
-                    <a:blip r:embed="rId57"/>
+                    <a:blip r:embed="rId64"/>
                     <a:stretch>
                       <a:fillRect/>
                     </a:stretch>
@@ -3094,6 +3483,46 @@
           <w:lang w:val="it-IT"/>
         </w:rPr>
       </w:pPr>
+      <w:r>
+        <w:rPr>
+          <w:lang w:val="it-IT"/>
+        </w:rPr>
+        <w:drawing>
+          <wp:inline distT="0" distB="0" distL="0" distR="0" wp14:anchorId="67EAD09E" wp14:editId="0B8F4528">
+            <wp:extent cx="5731510" cy="4298950"/>
+            <wp:effectExtent l="0" t="0" r="0" b="0"/>
+            <wp:docPr id="1372242172" name="Picture 1"/>
+            <wp:cNvGraphicFramePr>
+              <a:graphicFrameLocks xmlns:a="http://schemas.openxmlformats.org/drawingml/2006/main" noChangeAspect="1"/>
+            </wp:cNvGraphicFramePr>
+            <a:graphic xmlns:a="http://schemas.openxmlformats.org/drawingml/2006/main">
+              <a:graphicData uri="http://schemas.openxmlformats.org/drawingml/2006/picture">
+                <pic:pic xmlns:pic="http://schemas.openxmlformats.org/drawingml/2006/picture">
+                  <pic:nvPicPr>
+                    <pic:cNvPr id="1372242172" name=""/>
+                    <pic:cNvPicPr/>
+                  </pic:nvPicPr>
+                  <pic:blipFill>
+                    <a:blip r:embed="rId65"/>
+                    <a:stretch>
+                      <a:fillRect/>
+                    </a:stretch>
+                  </pic:blipFill>
+                  <pic:spPr>
+                    <a:xfrm>
+                      <a:off x="0" y="0"/>
+                      <a:ext cx="5731510" cy="4298950"/>
+                    </a:xfrm>
+                    <a:prstGeom prst="rect">
+                      <a:avLst/>
+                    </a:prstGeom>
+                  </pic:spPr>
+                </pic:pic>
+              </a:graphicData>
+            </a:graphic>
+          </wp:inline>
+        </w:drawing>
+      </w:r>
     </w:p>
     <w:sectPr>
       <w:pgSz w:w="11906" w:h="16838"/>
@@ -3103,10 +3532,6 @@
     </w:sectPr>
   </w:body>
 </w:document>
-</file>
-
-<file path=word/numbering.xml><?xml version="1.0" encoding="utf-8"?>
-<w:numbering xmlns:wpc="http://schemas.microsoft.com/office/word/2010/wordprocessingCanvas" xmlns:cx="http://schemas.microsoft.com/office/drawing/2014/chartex" xmlns:cx1="http://schemas.microsoft.com/office/drawing/2015/9/8/chartex" xmlns:cx2="http://schemas.microsoft.com/office/drawing/2015/10/21/chartex" xmlns:cx3="http://schemas.microsoft.com/office/drawing/2016/5/9/chartex" xmlns:cx4="http://schemas.microsoft.com/office/drawing/2016/5/10/chartex" xmlns:cx5="http://schemas.microsoft.com/office/drawing/2016/5/11/chartex" xmlns:cx6="http://schemas.microsoft.com/office/drawing/2016/5/12/chartex" xmlns:cx7="http://schemas.microsoft.com/office/drawing/2016/5/13/chartex" xmlns:cx8="http://schemas.microsoft.com/office/drawing/2016/5/14/chartex" xmlns:mc="http://schemas.openxmlformats.org/markup-compatibility/2006" xmlns:aink="http://schemas.microsoft.com/office/drawing/2016/ink" xmlns:am3d="http://schemas.microsoft.com/office/drawing/2017/model3d" xmlns:o="urn:schemas-microsoft-com:office:office" xmlns:oel="http://schemas.microsoft.com/office/2019/extlst" xmlns:r="http://schemas.openxmlformats.org/officeDocument/2006/relationships" xmlns:m="http://schemas.openxmlformats.org/officeDocument/2006/math" xmlns:v="urn:schemas-microsoft-com:vml" xmlns:wp14="http://schemas.microsoft.com/office/word/2010/wordprocessingDrawing" xmlns:wp="http://schemas.openxmlformats.org/drawingml/2006/wordprocessingDrawing" xmlns:w10="urn:schemas-microsoft-com:office:word" xmlns:w="http://schemas.openxmlformats.org/wordprocessingml/2006/main" xmlns:w14="http://schemas.microsoft.com/office/word/2010/wordml" xmlns:w15="http://schemas.microsoft.com/office/word/2012/wordml" xmlns:w16cex="http://schemas.microsoft.com/office/word/2018/wordml/cex" xmlns:w16cid="http://schemas.microsoft.com/office/word/2016/wordml/cid" xmlns:w16="http://schemas.microsoft.com/office/word/2018/wordml" xmlns:w16du="http://schemas.microsoft.com/office/word/2023/wordml/word16du" xmlns:w16sdtdh="http://schemas.microsoft.com/office/word/2020/wordml/sdtdatahash" xmlns:w16sdtfl="http://schemas.microsoft.com/office/word/2024/wordml/sdtformatlock" xmlns:w16se="http://schemas.microsoft.com/office/word/2015/wordml/symex" xmlns:wpg="http://schemas.microsoft.com/office/word/2010/wordprocessingGroup" xmlns:wpi="http://schemas.microsoft.com/office/word/2010/wordprocessingInk" xmlns:wne="http://schemas.microsoft.com/office/word/2006/wordml" xmlns:wps="http://schemas.microsoft.com/office/word/2010/wordprocessingShape" mc:Ignorable="w14 w15 w16se w16cid w16 w16cex w16sdtdh w16sdtfl w16du wp14"/>
 </file>
 
 <file path=word/styles.xml><?xml version="1.0" encoding="utf-8"?>

</xml_diff>